<commit_message>
Se agregó el estándar de diseño final
</commit_message>
<xml_diff>
--- a/Documentación/Estandares/Estándar de codificación.docx
+++ b/Documentación/Estandares/Estándar de codificación.docx
@@ -1,10 +1,10 @@
 
 <file path=word/document.xml><?xml version="1.0" encoding="utf-8"?>
-<w:document xmlns:wpc="http://schemas.microsoft.com/office/word/2010/wordprocessingCanvas" xmlns:cx="http://schemas.microsoft.com/office/drawing/2014/chartex" xmlns:cx1="http://schemas.microsoft.com/office/drawing/2015/9/8/chartex" xmlns:cx2="http://schemas.microsoft.com/office/drawing/2015/10/21/chartex" xmlns:mc="http://schemas.openxmlformats.org/markup-compatibility/2006" xmlns:o="urn:schemas-microsoft-com:office:office" xmlns:r="http://schemas.openxmlformats.org/officeDocument/2006/relationships" xmlns:m="http://schemas.openxmlformats.org/officeDocument/2006/math" xmlns:v="urn:schemas-microsoft-com:vml" xmlns:wp14="http://schemas.microsoft.com/office/word/2010/wordprocessingDrawing" xmlns:wp="http://schemas.openxmlformats.org/drawingml/2006/wordprocessingDrawing" xmlns:w10="urn:schemas-microsoft-com:office:word" xmlns:w="http://schemas.openxmlformats.org/wordprocessingml/2006/main" xmlns:w14="http://schemas.microsoft.com/office/word/2010/wordml" xmlns:w15="http://schemas.microsoft.com/office/word/2012/wordml" xmlns:w16se="http://schemas.microsoft.com/office/word/2015/wordml/symex" xmlns:wpg="http://schemas.microsoft.com/office/word/2010/wordprocessingGroup" xmlns:wpi="http://schemas.microsoft.com/office/word/2010/wordprocessingInk" xmlns:wne="http://schemas.microsoft.com/office/word/2006/wordml" xmlns:wps="http://schemas.microsoft.com/office/word/2010/wordprocessingShape" mc:Ignorable="w14 w15 w16se wp14">
+<w:document xmlns:wpc="http://schemas.microsoft.com/office/word/2010/wordprocessingCanvas" xmlns:mc="http://schemas.openxmlformats.org/markup-compatibility/2006" xmlns:o="urn:schemas-microsoft-com:office:office" xmlns:r="http://schemas.openxmlformats.org/officeDocument/2006/relationships" xmlns:m="http://schemas.openxmlformats.org/officeDocument/2006/math" xmlns:v="urn:schemas-microsoft-com:vml" xmlns:wp14="http://schemas.microsoft.com/office/word/2010/wordprocessingDrawing" xmlns:wp="http://schemas.openxmlformats.org/drawingml/2006/wordprocessingDrawing" xmlns:w10="urn:schemas-microsoft-com:office:word" xmlns:w="http://schemas.openxmlformats.org/wordprocessingml/2006/main" xmlns:w14="http://schemas.microsoft.com/office/word/2010/wordml" xmlns:wpg="http://schemas.microsoft.com/office/word/2010/wordprocessingGroup" xmlns:wpi="http://schemas.microsoft.com/office/word/2010/wordprocessingInk" xmlns:wne="http://schemas.microsoft.com/office/word/2006/wordml" xmlns:wps="http://schemas.microsoft.com/office/word/2010/wordprocessingShape" mc:Ignorable="w14 wp14">
   <w:body>
     <w:tbl>
       <w:tblPr>
-        <w:tblStyle w:val="Tabladecuadrcula4-nfasis5"/>
+        <w:tblStyle w:val="GridTable4Accent5"/>
         <w:tblpPr w:leftFromText="141" w:rightFromText="141" w:vertAnchor="page" w:horzAnchor="margin" w:tblpY="2206"/>
         <w:tblW w:w="0" w:type="auto"/>
         <w:tblLook w:val="04A0" w:firstRow="1" w:lastRow="0" w:firstColumn="1" w:lastColumn="0" w:noHBand="0" w:noVBand="1"/>
@@ -154,7 +154,14 @@
                 <w:rFonts w:cs="Arial"/>
                 <w:szCs w:val="24"/>
               </w:rPr>
-              <w:t>0.1</w:t>
+              <w:t>0.</w:t>
+            </w:r>
+            <w:r>
+              <w:rPr>
+                <w:rFonts w:cs="Arial"/>
+                <w:szCs w:val="24"/>
+              </w:rPr>
+              <w:t>2</w:t>
             </w:r>
           </w:p>
         </w:tc>
@@ -216,7 +223,7 @@
     <w:p/>
     <w:tbl>
       <w:tblPr>
-        <w:tblStyle w:val="Tabladecuadrcula4-nfasis5"/>
+        <w:tblStyle w:val="GridTable4Accent5"/>
         <w:tblW w:w="0" w:type="auto"/>
         <w:tblLook w:val="04A0" w:firstRow="1" w:lastRow="0" w:firstColumn="1" w:lastColumn="0" w:noHBand="0" w:noVBand="1"/>
       </w:tblPr>
@@ -288,6 +295,7 @@
         <w:tc>
           <w:tcPr>
             <w:tcW w:w="6732" w:type="dxa"/>
+            <w:shd w:val="clear" w:color="auto" w:fill="auto"/>
           </w:tcPr>
           <w:p>
             <w:pPr>
@@ -304,48 +312,53 @@
             <w:r>
               <w:rPr>
                 <w:rFonts w:cs="Arial"/>
-                <w:sz w:val="32"/>
-              </w:rPr>
-              <w:t xml:space="preserve"> </w:t>
-            </w:r>
-            <w:r>
-              <w:rPr>
-                <w:rFonts w:cs="Arial"/>
               </w:rPr>
               <w:t xml:space="preserve">constantes y otros identificadores, los nombres deben ser acorde al uso que se le dará a cada variable. No se permiten abreviaturas. En el caso de usar variables con una sola letra, estas serán usadas únicamente en los contadores. </w:t>
             </w:r>
-            <w:commentRangeStart w:id="0"/>
             <w:r>
               <w:rPr>
                 <w:rFonts w:cs="Arial"/>
                 <w:shd w:val="clear" w:color="auto" w:fill="9CC2E5" w:themeFill="accent5" w:themeFillTint="99"/>
               </w:rPr>
-              <w:t>Para declarar los identificadores se podrán hacer; uno por cada línea o todos en la misma separados por comas.</w:t>
+              <w:t>Para dec</w:t>
             </w:r>
             <w:r>
               <w:rPr>
                 <w:rFonts w:cs="Arial"/>
-                <w:sz w:val="32"/>
                 <w:shd w:val="clear" w:color="auto" w:fill="9CC2E5" w:themeFill="accent5" w:themeFillTint="99"/>
               </w:rPr>
+              <w:t>larar los identificadores se debe</w:t>
+            </w:r>
+            <w:r>
+              <w:rPr>
+                <w:rFonts w:cs="Arial"/>
+                <w:shd w:val="clear" w:color="auto" w:fill="9CC2E5" w:themeFill="accent5" w:themeFillTint="99"/>
+              </w:rPr>
+              <w:t xml:space="preserve">rán hacer; uno por cada </w:t>
+            </w:r>
+            <w:proofErr w:type="gramStart"/>
+            <w:r>
+              <w:rPr>
+                <w:rFonts w:cs="Arial"/>
+                <w:shd w:val="clear" w:color="auto" w:fill="9CC2E5" w:themeFill="accent5" w:themeFillTint="99"/>
+              </w:rPr>
+              <w:t>línea</w:t>
+            </w:r>
+            <w:r>
+              <w:rPr>
+                <w:rFonts w:cs="Arial"/>
+                <w:shd w:val="clear" w:color="auto" w:fill="9CC2E5" w:themeFill="accent5" w:themeFillTint="99"/>
+              </w:rPr>
               <w:t xml:space="preserve"> </w:t>
             </w:r>
             <w:r>
               <w:rPr>
                 <w:rFonts w:cs="Arial"/>
-                <w:sz w:val="32"/>
                 <w:shd w:val="clear" w:color="auto" w:fill="9CC2E5" w:themeFill="accent5" w:themeFillTint="99"/>
               </w:rPr>
-              <w:t xml:space="preserve"> </w:t>
-            </w:r>
-            <w:commentRangeEnd w:id="0"/>
-            <w:r>
-              <w:rPr>
-                <w:rStyle w:val="Refdecomentario"/>
-                <w:rFonts w:asciiTheme="minorHAnsi" w:hAnsiTheme="minorHAnsi"/>
-              </w:rPr>
-              <w:commentReference w:id="0"/>
-            </w:r>
+              <w:t>.</w:t>
+            </w:r>
+            <w:proofErr w:type="gramEnd"/>
           </w:p>
           <w:p>
             <w:pPr>
@@ -399,14 +412,13 @@
                 <w:sz w:val="20"/>
               </w:rPr>
             </w:pPr>
-            <w:commentRangeStart w:id="1"/>
             <w:proofErr w:type="spellStart"/>
             <w:r>
               <w:rPr>
                 <w:rFonts w:ascii="Courier" w:hAnsi="Courier"/>
                 <w:sz w:val="20"/>
               </w:rPr>
-              <w:t>Int</w:t>
+              <w:t>int</w:t>
             </w:r>
             <w:proofErr w:type="spellEnd"/>
             <w:r>
@@ -422,7 +434,14 @@
                 <w:rFonts w:ascii="Courier" w:hAnsi="Courier"/>
                 <w:sz w:val="20"/>
               </w:rPr>
-              <w:t>numeros</w:t>
+              <w:t>N</w:t>
+            </w:r>
+            <w:r>
+              <w:rPr>
+                <w:rFonts w:ascii="Courier" w:hAnsi="Courier"/>
+                <w:sz w:val="20"/>
+              </w:rPr>
+              <w:t>umeros</w:t>
             </w:r>
             <w:proofErr w:type="spellEnd"/>
             <w:r>
@@ -431,14 +450,6 @@
                 <w:sz w:val="20"/>
               </w:rPr>
               <w:t>; /*CORRECTO*/</w:t>
-            </w:r>
-            <w:commentRangeEnd w:id="1"/>
-            <w:r>
-              <w:rPr>
-                <w:rStyle w:val="Refdecomentario"/>
-                <w:rFonts w:asciiTheme="minorHAnsi" w:hAnsiTheme="minorHAnsi"/>
-              </w:rPr>
-              <w:commentReference w:id="1"/>
             </w:r>
           </w:p>
           <w:p>
@@ -448,41 +459,88 @@
               <w:rPr>
                 <w:rFonts w:ascii="Courier" w:hAnsi="Courier"/>
                 <w:sz w:val="20"/>
-              </w:rPr>
-            </w:pPr>
+                <w:lang w:val="en-US"/>
+              </w:rPr>
+            </w:pPr>
+            <w:r>
+              <w:rPr>
+                <w:rFonts w:ascii="Courier" w:hAnsi="Courier"/>
+                <w:sz w:val="20"/>
+                <w:lang w:val="en-US"/>
+              </w:rPr>
+              <w:t>For(</w:t>
+            </w:r>
             <w:proofErr w:type="spellStart"/>
-            <w:proofErr w:type="gramStart"/>
-            <w:r>
-              <w:rPr>
-                <w:rFonts w:ascii="Courier" w:hAnsi="Courier"/>
-                <w:sz w:val="20"/>
-              </w:rPr>
-              <w:t>For</w:t>
+            <w:r>
+              <w:rPr>
+                <w:rFonts w:ascii="Courier" w:hAnsi="Courier"/>
+                <w:sz w:val="20"/>
+                <w:lang w:val="en-US"/>
+              </w:rPr>
+              <w:t>int</w:t>
             </w:r>
             <w:proofErr w:type="spellEnd"/>
             <w:r>
               <w:rPr>
                 <w:rFonts w:ascii="Courier" w:hAnsi="Courier"/>
                 <w:sz w:val="20"/>
-              </w:rPr>
-              <w:t>(</w:t>
+                <w:lang w:val="en-US"/>
+              </w:rPr>
+              <w:t xml:space="preserve"> </w:t>
             </w:r>
             <w:proofErr w:type="spellStart"/>
-            <w:proofErr w:type="gramEnd"/>
-            <w:r>
-              <w:rPr>
-                <w:rFonts w:ascii="Courier" w:hAnsi="Courier"/>
-                <w:sz w:val="20"/>
-              </w:rPr>
-              <w:t>int</w:t>
+            <w:r>
+              <w:rPr>
+                <w:rFonts w:ascii="Courier" w:hAnsi="Courier"/>
+                <w:sz w:val="20"/>
+                <w:lang w:val="en-US"/>
+              </w:rPr>
+              <w:t>i</w:t>
             </w:r>
             <w:proofErr w:type="spellEnd"/>
             <w:r>
               <w:rPr>
                 <w:rFonts w:ascii="Courier" w:hAnsi="Courier"/>
                 <w:sz w:val="20"/>
-              </w:rPr>
-              <w:t xml:space="preserve"> i=0; i&lt;=5; i++) /*CORRECTO*/</w:t>
+                <w:lang w:val="en-US"/>
+              </w:rPr>
+              <w:t xml:space="preserve">=0; </w:t>
+            </w:r>
+            <w:proofErr w:type="spellStart"/>
+            <w:r>
+              <w:rPr>
+                <w:rFonts w:ascii="Courier" w:hAnsi="Courier"/>
+                <w:sz w:val="20"/>
+                <w:lang w:val="en-US"/>
+              </w:rPr>
+              <w:t>i</w:t>
+            </w:r>
+            <w:proofErr w:type="spellEnd"/>
+            <w:r>
+              <w:rPr>
+                <w:rFonts w:ascii="Courier" w:hAnsi="Courier"/>
+                <w:sz w:val="20"/>
+                <w:lang w:val="en-US"/>
+              </w:rPr>
+              <w:t xml:space="preserve">&lt;=5; </w:t>
+            </w:r>
+            <w:proofErr w:type="spellStart"/>
+            <w:r>
+              <w:rPr>
+                <w:rFonts w:ascii="Courier" w:hAnsi="Courier"/>
+                <w:sz w:val="20"/>
+                <w:lang w:val="en-US"/>
+              </w:rPr>
+              <w:t>i</w:t>
+            </w:r>
+            <w:proofErr w:type="spellEnd"/>
+            <w:r>
+              <w:rPr>
+                <w:rFonts w:ascii="Courier" w:hAnsi="Courier"/>
+                <w:sz w:val="20"/>
+                <w:lang w:val="en-US"/>
+              </w:rPr>
+              <w:t>++) /*CORRECTO*/</w:t>
             </w:r>
           </w:p>
           <w:p>
@@ -510,6 +568,8 @@
               </w:rPr>
               <w:t xml:space="preserve"> a; /*INCORRECTO*/</w:t>
             </w:r>
+            <w:bookmarkStart w:id="0" w:name="_GoBack"/>
+            <w:bookmarkEnd w:id="0"/>
           </w:p>
           <w:p>
             <w:pPr>
@@ -521,7 +581,6 @@
                 <w:sz w:val="20"/>
               </w:rPr>
             </w:pPr>
-            <w:commentRangeStart w:id="2"/>
             <w:proofErr w:type="spellStart"/>
             <w:r>
               <w:rPr>
@@ -539,21 +598,12 @@
               <w:t xml:space="preserve"> </w:t>
             </w:r>
             <w:proofErr w:type="spellStart"/>
-            <w:proofErr w:type="gramStart"/>
-            <w:r>
-              <w:rPr>
-                <w:rFonts w:ascii="Courier" w:hAnsi="Courier"/>
-                <w:sz w:val="20"/>
-              </w:rPr>
-              <w:t>texto,ruta</w:t>
-            </w:r>
-            <w:proofErr w:type="gramEnd"/>
-            <w:r>
-              <w:rPr>
-                <w:rFonts w:ascii="Courier" w:hAnsi="Courier"/>
-                <w:sz w:val="20"/>
-              </w:rPr>
-              <w:t>,nombre</w:t>
+            <w:r>
+              <w:rPr>
+                <w:rFonts w:ascii="Courier" w:hAnsi="Courier"/>
+                <w:sz w:val="20"/>
+              </w:rPr>
+              <w:t>texto,ruta,nombre</w:t>
             </w:r>
             <w:proofErr w:type="spellEnd"/>
             <w:r>
@@ -562,14 +612,6 @@
                 <w:sz w:val="20"/>
               </w:rPr>
               <w:t>; /*INCORRECTO*/</w:t>
-            </w:r>
-            <w:commentRangeEnd w:id="2"/>
-            <w:r>
-              <w:rPr>
-                <w:rStyle w:val="Refdecomentario"/>
-                <w:rFonts w:asciiTheme="minorHAnsi" w:hAnsiTheme="minorHAnsi"/>
-              </w:rPr>
-              <w:commentReference w:id="2"/>
             </w:r>
           </w:p>
           <w:p>
@@ -615,9 +657,6 @@
             <w:r>
               <w:t>Los comentarios no serán contados en las líneas de código, sin embargo, se utilizarán únicamente para identificar partes del proyecto.</w:t>
             </w:r>
-            <w:r>
-              <w:t xml:space="preserve"> </w:t>
-            </w:r>
           </w:p>
         </w:tc>
       </w:tr>
@@ -784,6 +823,27 @@
           </w:p>
           <w:p>
             <w:pPr>
+              <w:autoSpaceDE w:val="0"/>
+              <w:autoSpaceDN w:val="0"/>
+              <w:adjustRightInd w:val="0"/>
+              <w:cnfStyle w:val="000000000000" w:firstRow="0" w:lastRow="0" w:firstColumn="0" w:lastColumn="0" w:oddVBand="0" w:evenVBand="0" w:oddHBand="0" w:evenHBand="0" w:firstRowFirstColumn="0" w:firstRowLastColumn="0" w:lastRowFirstColumn="0" w:lastRowLastColumn="0"/>
+              <w:rPr>
+                <w:rFonts w:cs="Arial"/>
+                <w:noProof/>
+                <w:szCs w:val="24"/>
+              </w:rPr>
+            </w:pPr>
+            <w:r>
+              <w:rPr>
+                <w:rFonts w:cs="Arial"/>
+                <w:noProof/>
+                <w:szCs w:val="24"/>
+              </w:rPr>
+              <w:t>La indentación debe aplicarse a todas las partes del código en general.</w:t>
+            </w:r>
+          </w:p>
+          <w:p>
+            <w:pPr>
               <w:cnfStyle w:val="000000000000" w:firstRow="0" w:lastRow="0" w:firstColumn="0" w:lastColumn="0" w:oddVBand="0" w:evenVBand="0" w:oddHBand="0" w:evenHBand="0" w:firstRowFirstColumn="0" w:firstRowLastColumn="0" w:lastRowFirstColumn="0" w:lastRowLastColumn="0"/>
               <w:rPr>
                 <w:szCs w:val="24"/>
@@ -814,6 +874,7 @@
         <w:tc>
           <w:tcPr>
             <w:tcW w:w="6732" w:type="dxa"/>
+            <w:shd w:val="clear" w:color="auto" w:fill="auto"/>
           </w:tcPr>
           <w:p>
             <w:pPr>
@@ -856,6 +917,7 @@
               <w:rPr>
                 <w:rFonts w:ascii="Courier" w:hAnsi="Courier"/>
                 <w:sz w:val="20"/>
+                <w:lang w:val="en-US"/>
               </w:rPr>
             </w:pPr>
             <w:proofErr w:type="spellStart"/>
@@ -863,14 +925,45 @@
               <w:rPr>
                 <w:rFonts w:ascii="Courier" w:hAnsi="Courier"/>
                 <w:sz w:val="20"/>
-              </w:rPr>
-              <w:t>public</w:t>
+                <w:lang w:val="en-US"/>
+              </w:rPr>
+              <w:t>publicStringAbrirArchivo</w:t>
             </w:r>
             <w:proofErr w:type="spellEnd"/>
             <w:r>
               <w:rPr>
                 <w:rFonts w:ascii="Courier" w:hAnsi="Courier"/>
                 <w:sz w:val="20"/>
+                <w:lang w:val="en-US"/>
+              </w:rPr>
+              <w:t>(){</w:t>
+            </w:r>
+          </w:p>
+          <w:p>
+            <w:pPr>
+              <w:spacing w:before="40" w:after="40"/>
+              <w:cnfStyle w:val="000000100000" w:firstRow="0" w:lastRow="0" w:firstColumn="0" w:lastColumn="0" w:oddVBand="0" w:evenVBand="0" w:oddHBand="1" w:evenHBand="0" w:firstRowFirstColumn="0" w:firstRowLastColumn="0" w:lastRowFirstColumn="0" w:lastRowLastColumn="0"/>
+              <w:rPr>
+                <w:rFonts w:ascii="Courier" w:hAnsi="Courier"/>
+                <w:sz w:val="20"/>
+                <w:lang w:val="en-US"/>
+              </w:rPr>
+            </w:pPr>
+            <w:proofErr w:type="spellStart"/>
+            <w:r>
+              <w:rPr>
+                <w:rFonts w:ascii="Courier" w:hAnsi="Courier"/>
+                <w:sz w:val="20"/>
+                <w:lang w:val="en-US"/>
+              </w:rPr>
+              <w:t>JFileChooser</w:t>
+            </w:r>
+            <w:proofErr w:type="spellEnd"/>
+            <w:r>
+              <w:rPr>
+                <w:rFonts w:ascii="Courier" w:hAnsi="Courier"/>
+                <w:sz w:val="20"/>
+                <w:lang w:val="en-US"/>
               </w:rPr>
               <w:t xml:space="preserve"> </w:t>
             </w:r>
@@ -879,39 +972,129 @@
               <w:rPr>
                 <w:rFonts w:ascii="Courier" w:hAnsi="Courier"/>
                 <w:sz w:val="20"/>
-              </w:rPr>
-              <w:t>String</w:t>
+                <w:lang w:val="en-US"/>
+              </w:rPr>
+              <w:t>Dato</w:t>
             </w:r>
             <w:proofErr w:type="spellEnd"/>
             <w:r>
               <w:rPr>
                 <w:rFonts w:ascii="Courier" w:hAnsi="Courier"/>
                 <w:sz w:val="20"/>
-              </w:rPr>
-              <w:t xml:space="preserve"> </w:t>
+                <w:lang w:val="en-US"/>
+              </w:rPr>
+              <w:t xml:space="preserve"> = new </w:t>
             </w:r>
             <w:proofErr w:type="spellStart"/>
-            <w:proofErr w:type="gramStart"/>
-            <w:r>
-              <w:rPr>
-                <w:rFonts w:ascii="Courier" w:hAnsi="Courier"/>
-                <w:sz w:val="20"/>
-              </w:rPr>
-              <w:t>AbrirArchivo</w:t>
+            <w:r>
+              <w:rPr>
+                <w:rFonts w:ascii="Courier" w:hAnsi="Courier"/>
+                <w:sz w:val="20"/>
+                <w:lang w:val="en-US"/>
+              </w:rPr>
+              <w:t>JFileChooser</w:t>
             </w:r>
             <w:proofErr w:type="spellEnd"/>
             <w:r>
               <w:rPr>
                 <w:rFonts w:ascii="Courier" w:hAnsi="Courier"/>
                 <w:sz w:val="20"/>
+                <w:lang w:val="en-US"/>
+              </w:rPr>
+              <w:t>();</w:t>
+            </w:r>
+          </w:p>
+          <w:p>
+            <w:pPr>
+              <w:spacing w:before="40" w:after="40"/>
+              <w:cnfStyle w:val="000000100000" w:firstRow="0" w:lastRow="0" w:firstColumn="0" w:lastColumn="0" w:oddVBand="0" w:evenVBand="0" w:oddHBand="1" w:evenHBand="0" w:firstRowFirstColumn="0" w:firstRowLastColumn="0" w:lastRowFirstColumn="0" w:lastRowLastColumn="0"/>
+              <w:rPr>
+                <w:rFonts w:ascii="Courier" w:hAnsi="Courier"/>
+                <w:sz w:val="20"/>
+              </w:rPr>
+            </w:pPr>
+            <w:proofErr w:type="spellStart"/>
+            <w:r>
+              <w:rPr>
+                <w:rFonts w:ascii="Courier" w:hAnsi="Courier"/>
+                <w:sz w:val="20"/>
+              </w:rPr>
+              <w:t>intop</w:t>
+            </w:r>
+            <w:proofErr w:type="spellEnd"/>
+            <w:r>
+              <w:rPr>
+                <w:rFonts w:ascii="Courier" w:hAnsi="Courier"/>
+                <w:sz w:val="20"/>
+              </w:rPr>
+              <w:t xml:space="preserve"> = </w:t>
+            </w:r>
+            <w:proofErr w:type="spellStart"/>
+            <w:r>
+              <w:rPr>
+                <w:rFonts w:ascii="Courier" w:hAnsi="Courier"/>
+                <w:sz w:val="20"/>
+              </w:rPr>
+              <w:t>Dato.showOpenDialog</w:t>
+            </w:r>
+            <w:proofErr w:type="spellEnd"/>
+            <w:r>
+              <w:rPr>
+                <w:rFonts w:ascii="Courier" w:hAnsi="Courier"/>
+                <w:sz w:val="20"/>
               </w:rPr>
               <w:t>(</w:t>
             </w:r>
-            <w:proofErr w:type="gramEnd"/>
-            <w:r>
-              <w:rPr>
-                <w:rFonts w:ascii="Courier" w:hAnsi="Courier"/>
-                <w:sz w:val="20"/>
+            <w:proofErr w:type="spellStart"/>
+            <w:r>
+              <w:rPr>
+                <w:rFonts w:ascii="Courier" w:hAnsi="Courier"/>
+                <w:sz w:val="20"/>
+              </w:rPr>
+              <w:t>null</w:t>
+            </w:r>
+            <w:proofErr w:type="spellEnd"/>
+            <w:r>
+              <w:rPr>
+                <w:rFonts w:ascii="Courier" w:hAnsi="Courier"/>
+                <w:sz w:val="20"/>
+              </w:rPr>
+              <w:t>);</w:t>
+            </w:r>
+          </w:p>
+          <w:p>
+            <w:pPr>
+              <w:spacing w:before="40" w:after="40"/>
+              <w:cnfStyle w:val="000000100000" w:firstRow="0" w:lastRow="0" w:firstColumn="0" w:lastColumn="0" w:oddVBand="0" w:evenVBand="0" w:oddHBand="1" w:evenHBand="0" w:firstRowFirstColumn="0" w:firstRowLastColumn="0" w:lastRowFirstColumn="0" w:lastRowLastColumn="0"/>
+              <w:rPr>
+                <w:rFonts w:ascii="Courier" w:hAnsi="Courier"/>
+                <w:sz w:val="20"/>
+                <w:lang w:val="en-US"/>
+              </w:rPr>
+            </w:pPr>
+            <w:r>
+              <w:rPr>
+                <w:rFonts w:ascii="Courier" w:hAnsi="Courier"/>
+                <w:sz w:val="20"/>
+                <w:lang w:val="en-US"/>
+              </w:rPr>
+              <w:t xml:space="preserve">if(op == </w:t>
+            </w:r>
+            <w:proofErr w:type="spellStart"/>
+            <w:r>
+              <w:rPr>
+                <w:rFonts w:ascii="Courier" w:hAnsi="Courier"/>
+                <w:sz w:val="20"/>
+                <w:lang w:val="en-US"/>
+              </w:rPr>
+              <w:t>JFileChooser.APPROVE_OPTION</w:t>
+            </w:r>
+            <w:proofErr w:type="spellEnd"/>
+            <w:r>
+              <w:rPr>
+                <w:rFonts w:ascii="Courier" w:hAnsi="Courier"/>
+                <w:sz w:val="20"/>
+                <w:lang w:val="en-US"/>
               </w:rPr>
               <w:t>){</w:t>
             </w:r>
@@ -923,296 +1106,738 @@
               <w:rPr>
                 <w:rFonts w:ascii="Courier" w:hAnsi="Courier"/>
                 <w:sz w:val="20"/>
-              </w:rPr>
-            </w:pPr>
-            <w:r>
-              <w:rPr>
-                <w:rFonts w:ascii="Courier" w:hAnsi="Courier"/>
+                <w:lang w:val="en-US"/>
+              </w:rPr>
+            </w:pPr>
+            <w:r>
+              <w:rPr>
+                <w:rFonts w:ascii="Courier" w:hAnsi="Courier"/>
+                <w:sz w:val="20"/>
+                <w:lang w:val="en-US"/>
+              </w:rPr>
+              <w:t xml:space="preserve">            URL = </w:t>
+            </w:r>
+            <w:proofErr w:type="spellStart"/>
+            <w:r>
+              <w:rPr>
+                <w:rFonts w:ascii="Courier" w:hAnsi="Courier"/>
+                <w:sz w:val="20"/>
+                <w:lang w:val="en-US"/>
+              </w:rPr>
+              <w:t>Dato.getSelectedFile</w:t>
+            </w:r>
+            <w:proofErr w:type="spellEnd"/>
+            <w:r>
+              <w:rPr>
+                <w:rFonts w:ascii="Courier" w:hAnsi="Courier"/>
+                <w:sz w:val="20"/>
+                <w:lang w:val="en-US"/>
+              </w:rPr>
+              <w:t>().</w:t>
+            </w:r>
+            <w:proofErr w:type="spellStart"/>
+            <w:r>
+              <w:rPr>
+                <w:rFonts w:ascii="Courier" w:hAnsi="Courier"/>
+                <w:sz w:val="20"/>
+                <w:lang w:val="en-US"/>
+              </w:rPr>
+              <w:t>getPath</w:t>
+            </w:r>
+            <w:proofErr w:type="spellEnd"/>
+            <w:r>
+              <w:rPr>
+                <w:rFonts w:ascii="Courier" w:hAnsi="Courier"/>
+                <w:sz w:val="20"/>
+                <w:lang w:val="en-US"/>
+              </w:rPr>
+              <w:t>();</w:t>
+            </w:r>
+          </w:p>
+          <w:p>
+            <w:pPr>
+              <w:spacing w:before="40" w:after="40"/>
+              <w:cnfStyle w:val="000000100000" w:firstRow="0" w:lastRow="0" w:firstColumn="0" w:lastColumn="0" w:oddVBand="0" w:evenVBand="0" w:oddHBand="1" w:evenHBand="0" w:firstRowFirstColumn="0" w:firstRowLastColumn="0" w:lastRowFirstColumn="0" w:lastRowLastColumn="0"/>
+              <w:rPr>
+                <w:rFonts w:ascii="Courier" w:hAnsi="Courier"/>
+                <w:sz w:val="20"/>
+                <w:lang w:val="en-US"/>
+              </w:rPr>
+            </w:pPr>
+            <w:r>
+              <w:rPr>
+                <w:rFonts w:ascii="Courier" w:hAnsi="Courier"/>
+                <w:sz w:val="20"/>
+                <w:lang w:val="en-US"/>
+              </w:rPr>
+              <w:t>}</w:t>
+            </w:r>
+          </w:p>
+          <w:p>
+            <w:pPr>
+              <w:shd w:val="clear" w:color="auto" w:fill="00B0F0"/>
+              <w:spacing w:before="40" w:after="40"/>
+              <w:cnfStyle w:val="000000100000" w:firstRow="0" w:lastRow="0" w:firstColumn="0" w:lastColumn="0" w:oddVBand="0" w:evenVBand="0" w:oddHBand="1" w:evenHBand="0" w:firstRowFirstColumn="0" w:firstRowLastColumn="0" w:lastRowFirstColumn="0" w:lastRowLastColumn="0"/>
+              <w:rPr>
+                <w:rFonts w:ascii="Courier" w:hAnsi="Courier"/>
+                <w:sz w:val="20"/>
+                <w:lang w:val="en-US"/>
+              </w:rPr>
+            </w:pPr>
+          </w:p>
+          <w:p>
+            <w:pPr>
+              <w:autoSpaceDE w:val="0"/>
+              <w:autoSpaceDN w:val="0"/>
+              <w:adjustRightInd w:val="0"/>
+              <w:cnfStyle w:val="000000100000" w:firstRow="0" w:lastRow="0" w:firstColumn="0" w:lastColumn="0" w:oddVBand="0" w:evenVBand="0" w:oddHBand="1" w:evenHBand="0" w:firstRowFirstColumn="0" w:firstRowLastColumn="0" w:lastRowFirstColumn="0" w:lastRowLastColumn="0"/>
+              <w:rPr>
+                <w:rFonts w:ascii="Courier New" w:hAnsi="Courier New" w:cs="Courier New"/>
+                <w:noProof/>
+                <w:sz w:val="20"/>
+              </w:rPr>
+            </w:pPr>
+            <w:r>
+              <w:rPr>
+                <w:rFonts w:ascii="Courier New" w:hAnsi="Courier New" w:cs="Courier New"/>
+                <w:noProof/>
+                <w:sz w:val="20"/>
+              </w:rPr>
+              <w:t>if(condición){</w:t>
+            </w:r>
+          </w:p>
+          <w:p>
+            <w:pPr>
+              <w:autoSpaceDE w:val="0"/>
+              <w:autoSpaceDN w:val="0"/>
+              <w:adjustRightInd w:val="0"/>
+              <w:cnfStyle w:val="000000100000" w:firstRow="0" w:lastRow="0" w:firstColumn="0" w:lastColumn="0" w:oddVBand="0" w:evenVBand="0" w:oddHBand="1" w:evenHBand="0" w:firstRowFirstColumn="0" w:firstRowLastColumn="0" w:lastRowFirstColumn="0" w:lastRowLastColumn="0"/>
+              <w:rPr>
+                <w:rFonts w:ascii="Courier New" w:hAnsi="Courier New" w:cs="Courier New"/>
+                <w:noProof/>
+                <w:sz w:val="20"/>
+              </w:rPr>
+            </w:pPr>
+            <w:r>
+              <w:rPr>
+                <w:rFonts w:ascii="Courier New" w:hAnsi="Courier New" w:cs="Courier New"/>
+                <w:noProof/>
+                <w:sz w:val="20"/>
+              </w:rPr>
+              <w:t xml:space="preserve">   //Una instrucción indentada</w:t>
+            </w:r>
+          </w:p>
+          <w:p>
+            <w:pPr>
+              <w:autoSpaceDE w:val="0"/>
+              <w:autoSpaceDN w:val="0"/>
+              <w:adjustRightInd w:val="0"/>
+              <w:cnfStyle w:val="000000100000" w:firstRow="0" w:lastRow="0" w:firstColumn="0" w:lastColumn="0" w:oddVBand="0" w:evenVBand="0" w:oddHBand="1" w:evenHBand="0" w:firstRowFirstColumn="0" w:firstRowLastColumn="0" w:lastRowFirstColumn="0" w:lastRowLastColumn="0"/>
+              <w:rPr>
+                <w:rFonts w:ascii="Courier New" w:hAnsi="Courier New" w:cs="Courier New"/>
+                <w:noProof/>
+                <w:sz w:val="20"/>
+              </w:rPr>
+            </w:pPr>
+            <w:r>
+              <w:rPr>
+                <w:rFonts w:ascii="Courier New" w:hAnsi="Courier New" w:cs="Courier New"/>
+                <w:noProof/>
+                <w:sz w:val="20"/>
+              </w:rPr>
+              <w:t>}</w:t>
+            </w:r>
+          </w:p>
+          <w:p>
+            <w:pPr>
+              <w:shd w:val="clear" w:color="auto" w:fill="00B0F0"/>
+              <w:autoSpaceDE w:val="0"/>
+              <w:autoSpaceDN w:val="0"/>
+              <w:adjustRightInd w:val="0"/>
+              <w:cnfStyle w:val="000000100000" w:firstRow="0" w:lastRow="0" w:firstColumn="0" w:lastColumn="0" w:oddVBand="0" w:evenVBand="0" w:oddHBand="1" w:evenHBand="0" w:firstRowFirstColumn="0" w:firstRowLastColumn="0" w:lastRowFirstColumn="0" w:lastRowLastColumn="0"/>
+              <w:rPr>
+                <w:rFonts w:ascii="Courier New" w:hAnsi="Courier New" w:cs="Courier New"/>
+                <w:noProof/>
+                <w:sz w:val="20"/>
+              </w:rPr>
+            </w:pPr>
+          </w:p>
+          <w:p>
+            <w:pPr>
+              <w:autoSpaceDE w:val="0"/>
+              <w:autoSpaceDN w:val="0"/>
+              <w:adjustRightInd w:val="0"/>
+              <w:cnfStyle w:val="000000100000" w:firstRow="0" w:lastRow="0" w:firstColumn="0" w:lastColumn="0" w:oddVBand="0" w:evenVBand="0" w:oddHBand="1" w:evenHBand="0" w:firstRowFirstColumn="0" w:firstRowLastColumn="0" w:lastRowFirstColumn="0" w:lastRowLastColumn="0"/>
+              <w:rPr>
+                <w:rFonts w:ascii="Courier New" w:hAnsi="Courier New" w:cs="Courier New"/>
+                <w:noProof/>
+                <w:sz w:val="20"/>
+              </w:rPr>
+            </w:pPr>
+            <w:r>
+              <w:rPr>
+                <w:rFonts w:ascii="Courier New" w:hAnsi="Courier New" w:cs="Courier New"/>
+                <w:noProof/>
+                <w:sz w:val="20"/>
+              </w:rPr>
+              <w:t>while(condición){</w:t>
+            </w:r>
+          </w:p>
+          <w:p>
+            <w:pPr>
+              <w:autoSpaceDE w:val="0"/>
+              <w:autoSpaceDN w:val="0"/>
+              <w:adjustRightInd w:val="0"/>
+              <w:cnfStyle w:val="000000100000" w:firstRow="0" w:lastRow="0" w:firstColumn="0" w:lastColumn="0" w:oddVBand="0" w:evenVBand="0" w:oddHBand="1" w:evenHBand="0" w:firstRowFirstColumn="0" w:firstRowLastColumn="0" w:lastRowFirstColumn="0" w:lastRowLastColumn="0"/>
+              <w:rPr>
+                <w:rFonts w:ascii="Courier New" w:hAnsi="Courier New" w:cs="Courier New"/>
+                <w:noProof/>
+                <w:sz w:val="20"/>
+              </w:rPr>
+            </w:pPr>
+            <w:r>
+              <w:rPr>
+                <w:rFonts w:ascii="Courier New" w:hAnsi="Courier New" w:cs="Courier New"/>
+                <w:noProof/>
+                <w:sz w:val="20"/>
+              </w:rPr>
+              <w:t xml:space="preserve">   //Una instrucción indentada</w:t>
+            </w:r>
+          </w:p>
+          <w:p>
+            <w:pPr>
+              <w:autoSpaceDE w:val="0"/>
+              <w:autoSpaceDN w:val="0"/>
+              <w:adjustRightInd w:val="0"/>
+              <w:cnfStyle w:val="000000100000" w:firstRow="0" w:lastRow="0" w:firstColumn="0" w:lastColumn="0" w:oddVBand="0" w:evenVBand="0" w:oddHBand="1" w:evenHBand="0" w:firstRowFirstColumn="0" w:firstRowLastColumn="0" w:lastRowFirstColumn="0" w:lastRowLastColumn="0"/>
+              <w:rPr>
+                <w:rFonts w:ascii="Courier New" w:hAnsi="Courier New" w:cs="Courier New"/>
+                <w:noProof/>
+                <w:sz w:val="20"/>
+              </w:rPr>
+            </w:pPr>
+            <w:r>
+              <w:rPr>
+                <w:rFonts w:ascii="Courier New" w:hAnsi="Courier New" w:cs="Courier New"/>
+                <w:noProof/>
+                <w:sz w:val="20"/>
+              </w:rPr>
+              <w:t>}</w:t>
+            </w:r>
+          </w:p>
+          <w:p>
+            <w:pPr>
+              <w:shd w:val="clear" w:color="auto" w:fill="00B0F0"/>
+              <w:autoSpaceDE w:val="0"/>
+              <w:autoSpaceDN w:val="0"/>
+              <w:adjustRightInd w:val="0"/>
+              <w:cnfStyle w:val="000000100000" w:firstRow="0" w:lastRow="0" w:firstColumn="0" w:lastColumn="0" w:oddVBand="0" w:evenVBand="0" w:oddHBand="1" w:evenHBand="0" w:firstRowFirstColumn="0" w:firstRowLastColumn="0" w:lastRowFirstColumn="0" w:lastRowLastColumn="0"/>
+              <w:rPr>
+                <w:rFonts w:ascii="Courier New" w:hAnsi="Courier New" w:cs="Courier New"/>
+                <w:noProof/>
+                <w:sz w:val="20"/>
+              </w:rPr>
+            </w:pPr>
+          </w:p>
+          <w:p>
+            <w:pPr>
+              <w:autoSpaceDE w:val="0"/>
+              <w:autoSpaceDN w:val="0"/>
+              <w:adjustRightInd w:val="0"/>
+              <w:cnfStyle w:val="000000100000" w:firstRow="0" w:lastRow="0" w:firstColumn="0" w:lastColumn="0" w:oddVBand="0" w:evenVBand="0" w:oddHBand="1" w:evenHBand="0" w:firstRowFirstColumn="0" w:firstRowLastColumn="0" w:lastRowFirstColumn="0" w:lastRowLastColumn="0"/>
+              <w:rPr>
+                <w:rFonts w:ascii="Courier New" w:hAnsi="Courier New" w:cs="Courier New"/>
+                <w:noProof/>
+                <w:sz w:val="20"/>
+                <w:lang w:val="en-US"/>
+              </w:rPr>
+            </w:pPr>
+            <w:r>
+              <w:rPr>
+                <w:rFonts w:ascii="Courier New" w:hAnsi="Courier New" w:cs="Courier New"/>
+                <w:noProof/>
+                <w:sz w:val="20"/>
+                <w:lang w:val="en-US"/>
+              </w:rPr>
+              <w:t>for(int i=1; i&lt;=n; i++){</w:t>
+            </w:r>
+          </w:p>
+          <w:p>
+            <w:pPr>
+              <w:autoSpaceDE w:val="0"/>
+              <w:autoSpaceDN w:val="0"/>
+              <w:adjustRightInd w:val="0"/>
+              <w:cnfStyle w:val="000000100000" w:firstRow="0" w:lastRow="0" w:firstColumn="0" w:lastColumn="0" w:oddVBand="0" w:evenVBand="0" w:oddHBand="1" w:evenHBand="0" w:firstRowFirstColumn="0" w:firstRowLastColumn="0" w:lastRowFirstColumn="0" w:lastRowLastColumn="0"/>
+              <w:rPr>
+                <w:rFonts w:ascii="Courier New" w:hAnsi="Courier New" w:cs="Courier New"/>
+                <w:noProof/>
+                <w:sz w:val="20"/>
+              </w:rPr>
+            </w:pPr>
+            <w:r>
+              <w:rPr>
+                <w:rFonts w:ascii="Courier New" w:hAnsi="Courier New" w:cs="Courier New"/>
+                <w:noProof/>
+                <w:sz w:val="20"/>
+                <w:lang w:val="en-US"/>
+              </w:rPr>
+              <w:t xml:space="preserve">   </w:t>
+            </w:r>
+            <w:r>
+              <w:rPr>
+                <w:rFonts w:ascii="Courier New" w:hAnsi="Courier New" w:cs="Courier New"/>
+                <w:noProof/>
+                <w:sz w:val="20"/>
+              </w:rPr>
+              <w:t>//Una instrucción indentada</w:t>
+            </w:r>
+          </w:p>
+          <w:p>
+            <w:pPr>
+              <w:autoSpaceDE w:val="0"/>
+              <w:autoSpaceDN w:val="0"/>
+              <w:adjustRightInd w:val="0"/>
+              <w:cnfStyle w:val="000000100000" w:firstRow="0" w:lastRow="0" w:firstColumn="0" w:lastColumn="0" w:oddVBand="0" w:evenVBand="0" w:oddHBand="1" w:evenHBand="0" w:firstRowFirstColumn="0" w:firstRowLastColumn="0" w:lastRowFirstColumn="0" w:lastRowLastColumn="0"/>
+              <w:rPr>
+                <w:rFonts w:ascii="Courier New" w:hAnsi="Courier New" w:cs="Courier New"/>
+                <w:noProof/>
+                <w:sz w:val="20"/>
+              </w:rPr>
+            </w:pPr>
+            <w:r>
+              <w:rPr>
+                <w:rFonts w:ascii="Courier New" w:hAnsi="Courier New" w:cs="Courier New"/>
+                <w:noProof/>
+                <w:sz w:val="20"/>
+              </w:rPr>
+              <w:t>}</w:t>
+            </w:r>
+          </w:p>
+          <w:p>
+            <w:pPr>
+              <w:shd w:val="clear" w:color="auto" w:fill="00B0F0"/>
+              <w:autoSpaceDE w:val="0"/>
+              <w:autoSpaceDN w:val="0"/>
+              <w:adjustRightInd w:val="0"/>
+              <w:cnfStyle w:val="000000100000" w:firstRow="0" w:lastRow="0" w:firstColumn="0" w:lastColumn="0" w:oddVBand="0" w:evenVBand="0" w:oddHBand="1" w:evenHBand="0" w:firstRowFirstColumn="0" w:firstRowLastColumn="0" w:lastRowFirstColumn="0" w:lastRowLastColumn="0"/>
+              <w:rPr>
+                <w:rFonts w:ascii="Courier New" w:hAnsi="Courier New" w:cs="Courier New"/>
+                <w:noProof/>
+                <w:sz w:val="20"/>
+              </w:rPr>
+            </w:pPr>
+          </w:p>
+          <w:p>
+            <w:pPr>
+              <w:autoSpaceDE w:val="0"/>
+              <w:autoSpaceDN w:val="0"/>
+              <w:adjustRightInd w:val="0"/>
+              <w:cnfStyle w:val="000000100000" w:firstRow="0" w:lastRow="0" w:firstColumn="0" w:lastColumn="0" w:oddVBand="0" w:evenVBand="0" w:oddHBand="1" w:evenHBand="0" w:firstRowFirstColumn="0" w:firstRowLastColumn="0" w:lastRowFirstColumn="0" w:lastRowLastColumn="0"/>
+              <w:rPr>
+                <w:rFonts w:ascii="Courier New" w:hAnsi="Courier New" w:cs="Courier New"/>
+                <w:noProof/>
+                <w:sz w:val="20"/>
+              </w:rPr>
+            </w:pPr>
+            <w:r>
+              <w:rPr>
+                <w:rFonts w:ascii="Courier New" w:hAnsi="Courier New" w:cs="Courier New"/>
+                <w:noProof/>
+                <w:sz w:val="20"/>
+              </w:rPr>
+              <w:t>do {</w:t>
+            </w:r>
+          </w:p>
+          <w:p>
+            <w:pPr>
+              <w:autoSpaceDE w:val="0"/>
+              <w:autoSpaceDN w:val="0"/>
+              <w:adjustRightInd w:val="0"/>
+              <w:cnfStyle w:val="000000100000" w:firstRow="0" w:lastRow="0" w:firstColumn="0" w:lastColumn="0" w:oddVBand="0" w:evenVBand="0" w:oddHBand="1" w:evenHBand="0" w:firstRowFirstColumn="0" w:firstRowLastColumn="0" w:lastRowFirstColumn="0" w:lastRowLastColumn="0"/>
+              <w:rPr>
+                <w:rFonts w:ascii="Courier New" w:hAnsi="Courier New" w:cs="Courier New"/>
+                <w:noProof/>
+                <w:sz w:val="20"/>
+              </w:rPr>
+            </w:pPr>
+            <w:r>
+              <w:rPr>
+                <w:rFonts w:ascii="Courier New" w:hAnsi="Courier New" w:cs="Courier New"/>
+                <w:noProof/>
+                <w:sz w:val="20"/>
+              </w:rPr>
+              <w:t xml:space="preserve">   //Una instrucción indentada</w:t>
+            </w:r>
+          </w:p>
+          <w:p>
+            <w:pPr>
+              <w:autoSpaceDE w:val="0"/>
+              <w:autoSpaceDN w:val="0"/>
+              <w:adjustRightInd w:val="0"/>
+              <w:cnfStyle w:val="000000100000" w:firstRow="0" w:lastRow="0" w:firstColumn="0" w:lastColumn="0" w:oddVBand="0" w:evenVBand="0" w:oddHBand="1" w:evenHBand="0" w:firstRowFirstColumn="0" w:firstRowLastColumn="0" w:lastRowFirstColumn="0" w:lastRowLastColumn="0"/>
+              <w:rPr>
+                <w:rFonts w:ascii="Courier New" w:hAnsi="Courier New" w:cs="Courier New"/>
+                <w:noProof/>
+                <w:sz w:val="20"/>
+                <w:lang w:val="en-US"/>
+              </w:rPr>
+            </w:pPr>
+            <w:r>
+              <w:rPr>
+                <w:rFonts w:ascii="Courier New" w:hAnsi="Courier New" w:cs="Courier New"/>
+                <w:noProof/>
+                <w:sz w:val="20"/>
+                <w:lang w:val="en-US"/>
+              </w:rPr>
+              <w:t>} while(condición);</w:t>
+            </w:r>
+          </w:p>
+          <w:p>
+            <w:pPr>
+              <w:shd w:val="clear" w:color="auto" w:fill="00B0F0"/>
+              <w:autoSpaceDE w:val="0"/>
+              <w:autoSpaceDN w:val="0"/>
+              <w:adjustRightInd w:val="0"/>
+              <w:cnfStyle w:val="000000100000" w:firstRow="0" w:lastRow="0" w:firstColumn="0" w:lastColumn="0" w:oddVBand="0" w:evenVBand="0" w:oddHBand="1" w:evenHBand="0" w:firstRowFirstColumn="0" w:firstRowLastColumn="0" w:lastRowFirstColumn="0" w:lastRowLastColumn="0"/>
+              <w:rPr>
+                <w:rFonts w:ascii="Courier New" w:hAnsi="Courier New" w:cs="Courier New"/>
+                <w:noProof/>
+                <w:sz w:val="20"/>
+                <w:lang w:val="en-US"/>
+              </w:rPr>
+            </w:pPr>
+          </w:p>
+          <w:p>
+            <w:pPr>
+              <w:autoSpaceDE w:val="0"/>
+              <w:autoSpaceDN w:val="0"/>
+              <w:adjustRightInd w:val="0"/>
+              <w:cnfStyle w:val="000000100000" w:firstRow="0" w:lastRow="0" w:firstColumn="0" w:lastColumn="0" w:oddVBand="0" w:evenVBand="0" w:oddHBand="1" w:evenHBand="0" w:firstRowFirstColumn="0" w:firstRowLastColumn="0" w:lastRowFirstColumn="0" w:lastRowLastColumn="0"/>
+              <w:rPr>
+                <w:rFonts w:ascii="Courier New" w:hAnsi="Courier New" w:cs="Courier New"/>
+                <w:noProof/>
+                <w:sz w:val="20"/>
+                <w:lang w:val="en-US"/>
+              </w:rPr>
+            </w:pPr>
+            <w:r>
+              <w:rPr>
+                <w:rFonts w:ascii="Courier New" w:hAnsi="Courier New" w:cs="Courier New"/>
+                <w:noProof/>
+                <w:sz w:val="20"/>
+                <w:lang w:val="en-US"/>
+              </w:rPr>
+              <w:t>switch(valor){</w:t>
+            </w:r>
+          </w:p>
+          <w:p>
+            <w:pPr>
+              <w:autoSpaceDE w:val="0"/>
+              <w:autoSpaceDN w:val="0"/>
+              <w:adjustRightInd w:val="0"/>
+              <w:cnfStyle w:val="000000100000" w:firstRow="0" w:lastRow="0" w:firstColumn="0" w:lastColumn="0" w:oddVBand="0" w:evenVBand="0" w:oddHBand="1" w:evenHBand="0" w:firstRowFirstColumn="0" w:firstRowLastColumn="0" w:lastRowFirstColumn="0" w:lastRowLastColumn="0"/>
+              <w:rPr>
+                <w:rFonts w:ascii="Courier New" w:hAnsi="Courier New" w:cs="Courier New"/>
+                <w:noProof/>
+                <w:sz w:val="20"/>
+                <w:lang w:val="en-US"/>
+              </w:rPr>
+            </w:pPr>
+            <w:r>
+              <w:rPr>
+                <w:rFonts w:ascii="Courier New" w:hAnsi="Courier New" w:cs="Courier New"/>
+                <w:noProof/>
+                <w:sz w:val="20"/>
+                <w:lang w:val="en-US"/>
+              </w:rPr>
+              <w:t xml:space="preserve">   case 1:</w:t>
+            </w:r>
+          </w:p>
+          <w:p>
+            <w:pPr>
+              <w:autoSpaceDE w:val="0"/>
+              <w:autoSpaceDN w:val="0"/>
+              <w:adjustRightInd w:val="0"/>
+              <w:cnfStyle w:val="000000100000" w:firstRow="0" w:lastRow="0" w:firstColumn="0" w:lastColumn="0" w:oddVBand="0" w:evenVBand="0" w:oddHBand="1" w:evenHBand="0" w:firstRowFirstColumn="0" w:firstRowLastColumn="0" w:lastRowFirstColumn="0" w:lastRowLastColumn="0"/>
+              <w:rPr>
+                <w:rFonts w:ascii="Courier New" w:hAnsi="Courier New" w:cs="Courier New"/>
+                <w:noProof/>
+                <w:sz w:val="20"/>
+              </w:rPr>
+            </w:pPr>
+            <w:r>
+              <w:rPr>
+                <w:rFonts w:ascii="Courier New" w:hAnsi="Courier New" w:cs="Courier New"/>
+                <w:noProof/>
+                <w:sz w:val="20"/>
+                <w:lang w:val="en-US"/>
+              </w:rPr>
+              <w:tab/>
+            </w:r>
+            <w:r>
+              <w:rPr>
+                <w:rFonts w:ascii="Courier New" w:hAnsi="Courier New" w:cs="Courier New"/>
+                <w:noProof/>
+                <w:sz w:val="20"/>
+              </w:rPr>
+              <w:t>//Instrucciones indentadas</w:t>
+            </w:r>
+          </w:p>
+          <w:p>
+            <w:pPr>
+              <w:autoSpaceDE w:val="0"/>
+              <w:autoSpaceDN w:val="0"/>
+              <w:adjustRightInd w:val="0"/>
+              <w:cnfStyle w:val="000000100000" w:firstRow="0" w:lastRow="0" w:firstColumn="0" w:lastColumn="0" w:oddVBand="0" w:evenVBand="0" w:oddHBand="1" w:evenHBand="0" w:firstRowFirstColumn="0" w:firstRowLastColumn="0" w:lastRowFirstColumn="0" w:lastRowLastColumn="0"/>
+              <w:rPr>
+                <w:rFonts w:ascii="Courier New" w:hAnsi="Courier New" w:cs="Courier New"/>
+                <w:noProof/>
+                <w:sz w:val="20"/>
+              </w:rPr>
+            </w:pPr>
+            <w:r>
+              <w:rPr>
+                <w:rFonts w:ascii="Courier New" w:hAnsi="Courier New" w:cs="Courier New"/>
+                <w:noProof/>
+                <w:sz w:val="20"/>
+              </w:rPr>
+              <w:t xml:space="preserve">        break;</w:t>
+            </w:r>
+          </w:p>
+          <w:p>
+            <w:pPr>
+              <w:autoSpaceDE w:val="0"/>
+              <w:autoSpaceDN w:val="0"/>
+              <w:adjustRightInd w:val="0"/>
+              <w:cnfStyle w:val="000000100000" w:firstRow="0" w:lastRow="0" w:firstColumn="0" w:lastColumn="0" w:oddVBand="0" w:evenVBand="0" w:oddHBand="1" w:evenHBand="0" w:firstRowFirstColumn="0" w:firstRowLastColumn="0" w:lastRowFirstColumn="0" w:lastRowLastColumn="0"/>
+              <w:rPr>
+                <w:rFonts w:ascii="Courier New" w:hAnsi="Courier New" w:cs="Courier New"/>
+                <w:noProof/>
+                <w:sz w:val="20"/>
+              </w:rPr>
+            </w:pPr>
+            <w:r>
+              <w:rPr>
+                <w:rFonts w:ascii="Courier New" w:hAnsi="Courier New" w:cs="Courier New"/>
+                <w:noProof/>
+                <w:sz w:val="20"/>
+              </w:rPr>
+              <w:t xml:space="preserve">    case 2:</w:t>
+            </w:r>
+          </w:p>
+          <w:p>
+            <w:pPr>
+              <w:autoSpaceDE w:val="0"/>
+              <w:autoSpaceDN w:val="0"/>
+              <w:adjustRightInd w:val="0"/>
+              <w:cnfStyle w:val="000000100000" w:firstRow="0" w:lastRow="0" w:firstColumn="0" w:lastColumn="0" w:oddVBand="0" w:evenVBand="0" w:oddHBand="1" w:evenHBand="0" w:firstRowFirstColumn="0" w:firstRowLastColumn="0" w:lastRowFirstColumn="0" w:lastRowLastColumn="0"/>
+              <w:rPr>
+                <w:rFonts w:ascii="Courier New" w:hAnsi="Courier New" w:cs="Courier New"/>
+                <w:noProof/>
+                <w:sz w:val="20"/>
+              </w:rPr>
+            </w:pPr>
+            <w:r>
+              <w:rPr>
+                <w:rFonts w:ascii="Courier New" w:hAnsi="Courier New" w:cs="Courier New"/>
+                <w:noProof/>
+                <w:sz w:val="20"/>
+              </w:rPr>
+              <w:tab/>
+              <w:t>//Instrucciones indentadas</w:t>
+            </w:r>
+          </w:p>
+          <w:p>
+            <w:pPr>
+              <w:autoSpaceDE w:val="0"/>
+              <w:autoSpaceDN w:val="0"/>
+              <w:adjustRightInd w:val="0"/>
+              <w:cnfStyle w:val="000000100000" w:firstRow="0" w:lastRow="0" w:firstColumn="0" w:lastColumn="0" w:oddVBand="0" w:evenVBand="0" w:oddHBand="1" w:evenHBand="0" w:firstRowFirstColumn="0" w:firstRowLastColumn="0" w:lastRowFirstColumn="0" w:lastRowLastColumn="0"/>
+              <w:rPr>
+                <w:rFonts w:ascii="Courier New" w:hAnsi="Courier New" w:cs="Courier New"/>
+                <w:noProof/>
+                <w:sz w:val="20"/>
+                <w:lang w:val="en-US"/>
+              </w:rPr>
+            </w:pPr>
+            <w:r>
+              <w:rPr>
+                <w:rFonts w:ascii="Courier New" w:hAnsi="Courier New" w:cs="Courier New"/>
+                <w:noProof/>
                 <w:sz w:val="20"/>
               </w:rPr>
               <w:t xml:space="preserve">        </w:t>
             </w:r>
-            <w:proofErr w:type="spellStart"/>
-            <w:r>
-              <w:rPr>
-                <w:rFonts w:ascii="Courier" w:hAnsi="Courier"/>
-                <w:sz w:val="20"/>
-              </w:rPr>
-              <w:t>JFileChooser</w:t>
-            </w:r>
-            <w:proofErr w:type="spellEnd"/>
-            <w:r>
-              <w:rPr>
-                <w:rFonts w:ascii="Courier" w:hAnsi="Courier"/>
-                <w:sz w:val="20"/>
-              </w:rPr>
-              <w:t xml:space="preserve"> Dato = new </w:t>
-            </w:r>
-            <w:proofErr w:type="spellStart"/>
-            <w:proofErr w:type="gramStart"/>
-            <w:r>
-              <w:rPr>
-                <w:rFonts w:ascii="Courier" w:hAnsi="Courier"/>
-                <w:sz w:val="20"/>
-              </w:rPr>
-              <w:t>JFileChooser</w:t>
-            </w:r>
-            <w:proofErr w:type="spellEnd"/>
-            <w:r>
-              <w:rPr>
-                <w:rFonts w:ascii="Courier" w:hAnsi="Courier"/>
-                <w:sz w:val="20"/>
-              </w:rPr>
-              <w:t>(</w:t>
-            </w:r>
-            <w:proofErr w:type="gramEnd"/>
-            <w:r>
-              <w:rPr>
-                <w:rFonts w:ascii="Courier" w:hAnsi="Courier"/>
-                <w:sz w:val="20"/>
-              </w:rPr>
-              <w:t>);</w:t>
-            </w:r>
-          </w:p>
-          <w:p>
-            <w:pPr>
-              <w:spacing w:before="40" w:after="40"/>
-              <w:cnfStyle w:val="000000100000" w:firstRow="0" w:lastRow="0" w:firstColumn="0" w:lastColumn="0" w:oddVBand="0" w:evenVBand="0" w:oddHBand="1" w:evenHBand="0" w:firstRowFirstColumn="0" w:firstRowLastColumn="0" w:lastRowFirstColumn="0" w:lastRowLastColumn="0"/>
-              <w:rPr>
-                <w:rFonts w:ascii="Courier" w:hAnsi="Courier"/>
-                <w:sz w:val="20"/>
-              </w:rPr>
-            </w:pPr>
-            <w:r>
-              <w:rPr>
-                <w:rFonts w:ascii="Courier" w:hAnsi="Courier"/>
-                <w:sz w:val="20"/>
-              </w:rPr>
-              <w:t xml:space="preserve">        </w:t>
-            </w:r>
-            <w:proofErr w:type="spellStart"/>
-            <w:r>
-              <w:rPr>
-                <w:rFonts w:ascii="Courier" w:hAnsi="Courier"/>
-                <w:sz w:val="20"/>
-              </w:rPr>
-              <w:t>int</w:t>
-            </w:r>
-            <w:proofErr w:type="spellEnd"/>
-            <w:r>
-              <w:rPr>
-                <w:rFonts w:ascii="Courier" w:hAnsi="Courier"/>
-                <w:sz w:val="20"/>
-              </w:rPr>
-              <w:t xml:space="preserve"> </w:t>
-            </w:r>
-            <w:proofErr w:type="spellStart"/>
-            <w:r>
-              <w:rPr>
-                <w:rFonts w:ascii="Courier" w:hAnsi="Courier"/>
-                <w:sz w:val="20"/>
-              </w:rPr>
-              <w:t>op</w:t>
-            </w:r>
-            <w:proofErr w:type="spellEnd"/>
-            <w:r>
-              <w:rPr>
-                <w:rFonts w:ascii="Courier" w:hAnsi="Courier"/>
-                <w:sz w:val="20"/>
-              </w:rPr>
-              <w:t xml:space="preserve"> = </w:t>
-            </w:r>
-            <w:proofErr w:type="spellStart"/>
-            <w:r>
-              <w:rPr>
-                <w:rFonts w:ascii="Courier" w:hAnsi="Courier"/>
-                <w:sz w:val="20"/>
-              </w:rPr>
-              <w:t>Dato.showOpenDialog</w:t>
-            </w:r>
-            <w:proofErr w:type="spellEnd"/>
-            <w:r>
-              <w:rPr>
-                <w:rFonts w:ascii="Courier" w:hAnsi="Courier"/>
-                <w:sz w:val="20"/>
-              </w:rPr>
-              <w:t>(</w:t>
-            </w:r>
-            <w:proofErr w:type="spellStart"/>
-            <w:r>
-              <w:rPr>
-                <w:rFonts w:ascii="Courier" w:hAnsi="Courier"/>
-                <w:sz w:val="20"/>
-              </w:rPr>
-              <w:t>null</w:t>
-            </w:r>
-            <w:proofErr w:type="spellEnd"/>
-            <w:r>
-              <w:rPr>
-                <w:rFonts w:ascii="Courier" w:hAnsi="Courier"/>
-                <w:sz w:val="20"/>
-              </w:rPr>
-              <w:t>);</w:t>
-            </w:r>
-          </w:p>
-          <w:p>
-            <w:pPr>
-              <w:spacing w:before="40" w:after="40"/>
-              <w:cnfStyle w:val="000000100000" w:firstRow="0" w:lastRow="0" w:firstColumn="0" w:lastColumn="0" w:oddVBand="0" w:evenVBand="0" w:oddHBand="1" w:evenHBand="0" w:firstRowFirstColumn="0" w:firstRowLastColumn="0" w:lastRowFirstColumn="0" w:lastRowLastColumn="0"/>
-              <w:rPr>
-                <w:rFonts w:ascii="Courier" w:hAnsi="Courier"/>
-                <w:sz w:val="20"/>
-              </w:rPr>
-            </w:pPr>
-            <w:r>
-              <w:rPr>
-                <w:rFonts w:ascii="Courier" w:hAnsi="Courier"/>
-                <w:sz w:val="20"/>
-              </w:rPr>
-              <w:t xml:space="preserve">        </w:t>
-            </w:r>
-            <w:r>
-              <w:rPr>
-                <w:rFonts w:ascii="Courier" w:hAnsi="Courier"/>
-                <w:sz w:val="20"/>
-              </w:rPr>
-              <w:t xml:space="preserve"> </w:t>
-            </w:r>
-            <w:proofErr w:type="spellStart"/>
-            <w:proofErr w:type="gramStart"/>
-            <w:r>
-              <w:rPr>
-                <w:rFonts w:ascii="Courier" w:hAnsi="Courier"/>
-                <w:sz w:val="20"/>
-              </w:rPr>
-              <w:t>if</w:t>
-            </w:r>
-            <w:proofErr w:type="spellEnd"/>
-            <w:r>
-              <w:rPr>
-                <w:rFonts w:ascii="Courier" w:hAnsi="Courier"/>
-                <w:sz w:val="20"/>
-              </w:rPr>
-              <w:t>(</w:t>
-            </w:r>
-            <w:proofErr w:type="spellStart"/>
-            <w:proofErr w:type="gramEnd"/>
-            <w:r>
-              <w:rPr>
-                <w:rFonts w:ascii="Courier" w:hAnsi="Courier"/>
-                <w:sz w:val="20"/>
-              </w:rPr>
-              <w:t>op</w:t>
-            </w:r>
-            <w:proofErr w:type="spellEnd"/>
-            <w:r>
-              <w:rPr>
-                <w:rFonts w:ascii="Courier" w:hAnsi="Courier"/>
-                <w:sz w:val="20"/>
-              </w:rPr>
-              <w:t xml:space="preserve"> == </w:t>
-            </w:r>
-            <w:proofErr w:type="spellStart"/>
-            <w:r>
-              <w:rPr>
-                <w:rFonts w:ascii="Courier" w:hAnsi="Courier"/>
-                <w:sz w:val="20"/>
-              </w:rPr>
-              <w:t>JFileChooser.APPROVE_OPTION</w:t>
-            </w:r>
-            <w:proofErr w:type="spellEnd"/>
-            <w:r>
-              <w:rPr>
-                <w:rFonts w:ascii="Courier" w:hAnsi="Courier"/>
-                <w:sz w:val="20"/>
-              </w:rPr>
-              <w:t>){</w:t>
-            </w:r>
-          </w:p>
-          <w:p>
-            <w:pPr>
-              <w:spacing w:before="40" w:after="40"/>
-              <w:cnfStyle w:val="000000100000" w:firstRow="0" w:lastRow="0" w:firstColumn="0" w:lastColumn="0" w:oddVBand="0" w:evenVBand="0" w:oddHBand="1" w:evenHBand="0" w:firstRowFirstColumn="0" w:firstRowLastColumn="0" w:lastRowFirstColumn="0" w:lastRowLastColumn="0"/>
-              <w:rPr>
-                <w:rFonts w:ascii="Courier" w:hAnsi="Courier"/>
-                <w:sz w:val="20"/>
-              </w:rPr>
-            </w:pPr>
-            <w:r>
-              <w:rPr>
-                <w:rFonts w:ascii="Courier" w:hAnsi="Courier"/>
-                <w:sz w:val="20"/>
-              </w:rPr>
-              <w:t xml:space="preserve">            URL = </w:t>
-            </w:r>
-            <w:proofErr w:type="spellStart"/>
-            <w:r>
-              <w:rPr>
-                <w:rFonts w:ascii="Courier" w:hAnsi="Courier"/>
-                <w:sz w:val="20"/>
-              </w:rPr>
-              <w:t>Dato.getSelectedFile</w:t>
-            </w:r>
-            <w:proofErr w:type="spellEnd"/>
-            <w:r>
-              <w:rPr>
-                <w:rFonts w:ascii="Courier" w:hAnsi="Courier"/>
-                <w:sz w:val="20"/>
-              </w:rPr>
-              <w:t>(</w:t>
-            </w:r>
-            <w:proofErr w:type="gramStart"/>
-            <w:r>
-              <w:rPr>
-                <w:rFonts w:ascii="Courier" w:hAnsi="Courier"/>
-                <w:sz w:val="20"/>
-              </w:rPr>
-              <w:t>).</w:t>
-            </w:r>
-            <w:proofErr w:type="spellStart"/>
-            <w:r>
-              <w:rPr>
-                <w:rFonts w:ascii="Courier" w:hAnsi="Courier"/>
-                <w:sz w:val="20"/>
-              </w:rPr>
-              <w:t>getPath</w:t>
-            </w:r>
-            <w:proofErr w:type="spellEnd"/>
-            <w:proofErr w:type="gramEnd"/>
-            <w:r>
-              <w:rPr>
-                <w:rFonts w:ascii="Courier" w:hAnsi="Courier"/>
-                <w:sz w:val="20"/>
-              </w:rPr>
-              <w:t>();</w:t>
-            </w:r>
-          </w:p>
-          <w:p>
-            <w:pPr>
-              <w:spacing w:before="40" w:after="40"/>
-              <w:cnfStyle w:val="000000100000" w:firstRow="0" w:lastRow="0" w:firstColumn="0" w:lastColumn="0" w:oddVBand="0" w:evenVBand="0" w:oddHBand="1" w:evenHBand="0" w:firstRowFirstColumn="0" w:firstRowLastColumn="0" w:lastRowFirstColumn="0" w:lastRowLastColumn="0"/>
-              <w:rPr>
-                <w:rFonts w:ascii="Courier" w:hAnsi="Courier"/>
-                <w:sz w:val="20"/>
-              </w:rPr>
-            </w:pPr>
-            <w:r>
-              <w:rPr>
-                <w:rFonts w:ascii="Courier" w:hAnsi="Courier"/>
-                <w:sz w:val="20"/>
-              </w:rPr>
-              <w:t xml:space="preserve">        </w:t>
-            </w:r>
-            <w:r>
-              <w:rPr>
-                <w:rFonts w:ascii="Courier" w:hAnsi="Courier"/>
-                <w:sz w:val="20"/>
-              </w:rPr>
-              <w:t xml:space="preserve"> </w:t>
-            </w:r>
-            <w:r>
-              <w:rPr>
-                <w:rFonts w:ascii="Courier" w:hAnsi="Courier"/>
+            <w:r>
+              <w:rPr>
+                <w:rFonts w:ascii="Courier New" w:hAnsi="Courier New" w:cs="Courier New"/>
+                <w:noProof/>
+                <w:sz w:val="20"/>
+                <w:lang w:val="en-US"/>
+              </w:rPr>
+              <w:t>break;</w:t>
+            </w:r>
+          </w:p>
+          <w:p>
+            <w:pPr>
+              <w:autoSpaceDE w:val="0"/>
+              <w:autoSpaceDN w:val="0"/>
+              <w:adjustRightInd w:val="0"/>
+              <w:cnfStyle w:val="000000100000" w:firstRow="0" w:lastRow="0" w:firstColumn="0" w:lastColumn="0" w:oddVBand="0" w:evenVBand="0" w:oddHBand="1" w:evenHBand="0" w:firstRowFirstColumn="0" w:firstRowLastColumn="0" w:lastRowFirstColumn="0" w:lastRowLastColumn="0"/>
+              <w:rPr>
+                <w:rFonts w:ascii="Courier New" w:hAnsi="Courier New" w:cs="Courier New"/>
+                <w:noProof/>
+                <w:sz w:val="20"/>
+                <w:lang w:val="en-US"/>
+              </w:rPr>
+            </w:pPr>
+            <w:r>
+              <w:rPr>
+                <w:rFonts w:ascii="Courier New" w:hAnsi="Courier New" w:cs="Courier New"/>
+                <w:noProof/>
+                <w:sz w:val="20"/>
+                <w:lang w:val="en-US"/>
+              </w:rPr>
+              <w:t xml:space="preserve">    case 3:</w:t>
+            </w:r>
+          </w:p>
+          <w:p>
+            <w:pPr>
+              <w:autoSpaceDE w:val="0"/>
+              <w:autoSpaceDN w:val="0"/>
+              <w:adjustRightInd w:val="0"/>
+              <w:cnfStyle w:val="000000100000" w:firstRow="0" w:lastRow="0" w:firstColumn="0" w:lastColumn="0" w:oddVBand="0" w:evenVBand="0" w:oddHBand="1" w:evenHBand="0" w:firstRowFirstColumn="0" w:firstRowLastColumn="0" w:lastRowFirstColumn="0" w:lastRowLastColumn="0"/>
+              <w:rPr>
+                <w:rFonts w:ascii="Courier New" w:hAnsi="Courier New" w:cs="Courier New"/>
+                <w:noProof/>
+                <w:sz w:val="20"/>
+                <w:lang w:val="en-US"/>
+              </w:rPr>
+            </w:pPr>
+            <w:r>
+              <w:rPr>
+                <w:rFonts w:ascii="Courier New" w:hAnsi="Courier New" w:cs="Courier New"/>
+                <w:noProof/>
+                <w:sz w:val="20"/>
+                <w:lang w:val="en-US"/>
+              </w:rPr>
+              <w:tab/>
+              <w:t>//Instrucciones indentadas</w:t>
+            </w:r>
+          </w:p>
+          <w:p>
+            <w:pPr>
+              <w:autoSpaceDE w:val="0"/>
+              <w:autoSpaceDN w:val="0"/>
+              <w:adjustRightInd w:val="0"/>
+              <w:cnfStyle w:val="000000100000" w:firstRow="0" w:lastRow="0" w:firstColumn="0" w:lastColumn="0" w:oddVBand="0" w:evenVBand="0" w:oddHBand="1" w:evenHBand="0" w:firstRowFirstColumn="0" w:firstRowLastColumn="0" w:lastRowFirstColumn="0" w:lastRowLastColumn="0"/>
+              <w:rPr>
+                <w:rFonts w:ascii="Courier New" w:hAnsi="Courier New" w:cs="Courier New"/>
+                <w:noProof/>
+                <w:sz w:val="20"/>
+                <w:lang w:val="en-US"/>
+              </w:rPr>
+            </w:pPr>
+            <w:r>
+              <w:rPr>
+                <w:rFonts w:ascii="Courier New" w:hAnsi="Courier New" w:cs="Courier New"/>
+                <w:noProof/>
+                <w:sz w:val="20"/>
+                <w:lang w:val="en-US"/>
+              </w:rPr>
+              <w:t xml:space="preserve">        break;</w:t>
+            </w:r>
+          </w:p>
+          <w:p>
+            <w:pPr>
+              <w:autoSpaceDE w:val="0"/>
+              <w:autoSpaceDN w:val="0"/>
+              <w:adjustRightInd w:val="0"/>
+              <w:cnfStyle w:val="000000100000" w:firstRow="0" w:lastRow="0" w:firstColumn="0" w:lastColumn="0" w:oddVBand="0" w:evenVBand="0" w:oddHBand="1" w:evenHBand="0" w:firstRowFirstColumn="0" w:firstRowLastColumn="0" w:lastRowFirstColumn="0" w:lastRowLastColumn="0"/>
+              <w:rPr>
+                <w:rFonts w:ascii="Courier New" w:hAnsi="Courier New" w:cs="Courier New"/>
+                <w:noProof/>
+                <w:sz w:val="20"/>
+                <w:lang w:val="en-US"/>
+              </w:rPr>
+            </w:pPr>
+            <w:r>
+              <w:rPr>
+                <w:rFonts w:ascii="Courier New" w:hAnsi="Courier New" w:cs="Courier New"/>
+                <w:noProof/>
+                <w:sz w:val="20"/>
+                <w:lang w:val="en-US"/>
+              </w:rPr>
+              <w:t xml:space="preserve">    case 4:</w:t>
+            </w:r>
+          </w:p>
+          <w:p>
+            <w:pPr>
+              <w:autoSpaceDE w:val="0"/>
+              <w:autoSpaceDN w:val="0"/>
+              <w:adjustRightInd w:val="0"/>
+              <w:cnfStyle w:val="000000100000" w:firstRow="0" w:lastRow="0" w:firstColumn="0" w:lastColumn="0" w:oddVBand="0" w:evenVBand="0" w:oddHBand="1" w:evenHBand="0" w:firstRowFirstColumn="0" w:firstRowLastColumn="0" w:lastRowFirstColumn="0" w:lastRowLastColumn="0"/>
+              <w:rPr>
+                <w:rFonts w:ascii="Courier New" w:hAnsi="Courier New" w:cs="Courier New"/>
+                <w:noProof/>
+                <w:sz w:val="20"/>
+              </w:rPr>
+            </w:pPr>
+            <w:r>
+              <w:rPr>
+                <w:rFonts w:ascii="Courier New" w:hAnsi="Courier New" w:cs="Courier New"/>
+                <w:noProof/>
+                <w:sz w:val="20"/>
+                <w:lang w:val="en-US"/>
+              </w:rPr>
+              <w:tab/>
+            </w:r>
+            <w:r>
+              <w:rPr>
+                <w:rFonts w:ascii="Courier New" w:hAnsi="Courier New" w:cs="Courier New"/>
+                <w:noProof/>
+                <w:sz w:val="20"/>
+              </w:rPr>
+              <w:t>//Instrucciones indentadas</w:t>
+            </w:r>
+          </w:p>
+          <w:p>
+            <w:pPr>
+              <w:autoSpaceDE w:val="0"/>
+              <w:autoSpaceDN w:val="0"/>
+              <w:adjustRightInd w:val="0"/>
+              <w:cnfStyle w:val="000000100000" w:firstRow="0" w:lastRow="0" w:firstColumn="0" w:lastColumn="0" w:oddVBand="0" w:evenVBand="0" w:oddHBand="1" w:evenHBand="0" w:firstRowFirstColumn="0" w:firstRowLastColumn="0" w:lastRowFirstColumn="0" w:lastRowLastColumn="0"/>
+              <w:rPr>
+                <w:rFonts w:ascii="Courier New" w:hAnsi="Courier New" w:cs="Courier New"/>
+                <w:noProof/>
+                <w:sz w:val="20"/>
+              </w:rPr>
+            </w:pPr>
+            <w:r>
+              <w:rPr>
+                <w:rFonts w:ascii="Courier New" w:hAnsi="Courier New" w:cs="Courier New"/>
+                <w:noProof/>
+                <w:sz w:val="20"/>
+              </w:rPr>
+              <w:t xml:space="preserve">        break;</w:t>
+            </w:r>
+          </w:p>
+          <w:p>
+            <w:pPr>
+              <w:autoSpaceDE w:val="0"/>
+              <w:autoSpaceDN w:val="0"/>
+              <w:adjustRightInd w:val="0"/>
+              <w:cnfStyle w:val="000000100000" w:firstRow="0" w:lastRow="0" w:firstColumn="0" w:lastColumn="0" w:oddVBand="0" w:evenVBand="0" w:oddHBand="1" w:evenHBand="0" w:firstRowFirstColumn="0" w:firstRowLastColumn="0" w:lastRowFirstColumn="0" w:lastRowLastColumn="0"/>
+              <w:rPr>
+                <w:rFonts w:ascii="Courier New" w:hAnsi="Courier New" w:cs="Courier New"/>
+                <w:noProof/>
+                <w:sz w:val="20"/>
+              </w:rPr>
+            </w:pPr>
+            <w:r>
+              <w:rPr>
+                <w:rFonts w:ascii="Courier New" w:hAnsi="Courier New" w:cs="Courier New"/>
+                <w:noProof/>
                 <w:sz w:val="20"/>
               </w:rPr>
               <w:t>}</w:t>
@@ -1220,194 +1845,11 @@
           </w:p>
           <w:p>
             <w:pPr>
-              <w:spacing w:before="40" w:after="40"/>
-              <w:cnfStyle w:val="000000100000" w:firstRow="0" w:lastRow="0" w:firstColumn="0" w:lastColumn="0" w:oddVBand="0" w:evenVBand="0" w:oddHBand="1" w:evenHBand="0" w:firstRowFirstColumn="0" w:firstRowLastColumn="0" w:lastRowFirstColumn="0" w:lastRowLastColumn="0"/>
-              <w:rPr>
-                <w:rFonts w:ascii="Courier" w:hAnsi="Courier"/>
-                <w:sz w:val="20"/>
-              </w:rPr>
-            </w:pPr>
-            <w:r>
-              <w:rPr>
-                <w:rFonts w:ascii="Courier" w:hAnsi="Courier"/>
-                <w:sz w:val="20"/>
-              </w:rPr>
-              <w:t xml:space="preserve">        </w:t>
-            </w:r>
-            <w:r>
-              <w:rPr>
-                <w:rFonts w:ascii="Courier" w:hAnsi="Courier"/>
-                <w:sz w:val="20"/>
-              </w:rPr>
-              <w:t xml:space="preserve"> </w:t>
-            </w:r>
-            <w:proofErr w:type="spellStart"/>
-            <w:proofErr w:type="gramStart"/>
-            <w:r>
-              <w:rPr>
-                <w:rFonts w:ascii="Courier" w:hAnsi="Courier"/>
-                <w:sz w:val="20"/>
-              </w:rPr>
-              <w:t>if</w:t>
-            </w:r>
-            <w:proofErr w:type="spellEnd"/>
-            <w:r>
-              <w:rPr>
-                <w:rFonts w:ascii="Courier" w:hAnsi="Courier"/>
-                <w:sz w:val="20"/>
-              </w:rPr>
-              <w:t>(</w:t>
-            </w:r>
-            <w:proofErr w:type="gramEnd"/>
-            <w:r>
-              <w:rPr>
-                <w:rFonts w:ascii="Courier" w:hAnsi="Courier"/>
-                <w:sz w:val="20"/>
-              </w:rPr>
-              <w:t>URL == ""){</w:t>
-            </w:r>
-          </w:p>
-          <w:p>
-            <w:pPr>
-              <w:spacing w:before="40" w:after="40"/>
-              <w:cnfStyle w:val="000000100000" w:firstRow="0" w:lastRow="0" w:firstColumn="0" w:lastColumn="0" w:oddVBand="0" w:evenVBand="0" w:oddHBand="1" w:evenHBand="0" w:firstRowFirstColumn="0" w:firstRowLastColumn="0" w:lastRowFirstColumn="0" w:lastRowLastColumn="0"/>
-              <w:rPr>
-                <w:rFonts w:ascii="Courier" w:hAnsi="Courier"/>
-                <w:sz w:val="20"/>
-              </w:rPr>
-            </w:pPr>
-            <w:r>
-              <w:rPr>
-                <w:rFonts w:ascii="Courier" w:hAnsi="Courier"/>
-                <w:sz w:val="20"/>
-              </w:rPr>
-              <w:t xml:space="preserve">            </w:t>
-            </w:r>
-            <w:proofErr w:type="spellStart"/>
-            <w:r>
-              <w:rPr>
-                <w:rFonts w:ascii="Courier" w:hAnsi="Courier"/>
-                <w:sz w:val="20"/>
-              </w:rPr>
-              <w:t>JOptionPane.showMessageDialog</w:t>
-            </w:r>
-            <w:proofErr w:type="spellEnd"/>
-            <w:r>
-              <w:rPr>
-                <w:rFonts w:ascii="Courier" w:hAnsi="Courier"/>
-                <w:sz w:val="20"/>
-              </w:rPr>
-              <w:t>(</w:t>
-            </w:r>
-            <w:proofErr w:type="spellStart"/>
-            <w:r>
-              <w:rPr>
-                <w:rFonts w:ascii="Courier" w:hAnsi="Courier"/>
-                <w:sz w:val="20"/>
-              </w:rPr>
-              <w:t>null</w:t>
-            </w:r>
-            <w:proofErr w:type="spellEnd"/>
-            <w:r>
-              <w:rPr>
-                <w:rFonts w:ascii="Courier" w:hAnsi="Courier"/>
-                <w:sz w:val="20"/>
-              </w:rPr>
-              <w:t>,"N</w:t>
-            </w:r>
-            <w:r>
-              <w:rPr>
-                <w:rFonts w:ascii="Courier" w:hAnsi="Courier"/>
-                <w:sz w:val="20"/>
-              </w:rPr>
-              <w:t>o elegiste</w:t>
-            </w:r>
-            <w:r>
-              <w:rPr>
-                <w:rFonts w:ascii="Courier" w:hAnsi="Courier"/>
-                <w:sz w:val="20"/>
-              </w:rPr>
-              <w:t>");</w:t>
-            </w:r>
-          </w:p>
-          <w:p>
-            <w:pPr>
-              <w:spacing w:before="40" w:after="40"/>
-              <w:cnfStyle w:val="000000100000" w:firstRow="0" w:lastRow="0" w:firstColumn="0" w:lastColumn="0" w:oddVBand="0" w:evenVBand="0" w:oddHBand="1" w:evenHBand="0" w:firstRowFirstColumn="0" w:firstRowLastColumn="0" w:lastRowFirstColumn="0" w:lastRowLastColumn="0"/>
-              <w:rPr>
-                <w:rFonts w:ascii="Courier" w:hAnsi="Courier"/>
-                <w:sz w:val="20"/>
-              </w:rPr>
-            </w:pPr>
-            <w:r>
-              <w:rPr>
-                <w:rFonts w:ascii="Courier" w:hAnsi="Courier"/>
-                <w:sz w:val="20"/>
-              </w:rPr>
-              <w:t xml:space="preserve">        </w:t>
-            </w:r>
-            <w:r>
-              <w:rPr>
-                <w:rFonts w:ascii="Courier" w:hAnsi="Courier"/>
-                <w:sz w:val="20"/>
-              </w:rPr>
-              <w:t xml:space="preserve"> </w:t>
-            </w:r>
-            <w:r>
-              <w:rPr>
-                <w:rFonts w:ascii="Courier" w:hAnsi="Courier"/>
-                <w:sz w:val="20"/>
-              </w:rPr>
-              <w:t>}</w:t>
-            </w:r>
-          </w:p>
-          <w:p>
-            <w:pPr>
-              <w:spacing w:before="40" w:after="40"/>
-              <w:cnfStyle w:val="000000100000" w:firstRow="0" w:lastRow="0" w:firstColumn="0" w:lastColumn="0" w:oddVBand="0" w:evenVBand="0" w:oddHBand="1" w:evenHBand="0" w:firstRowFirstColumn="0" w:firstRowLastColumn="0" w:lastRowFirstColumn="0" w:lastRowLastColumn="0"/>
-              <w:rPr>
-                <w:rFonts w:ascii="Courier" w:hAnsi="Courier"/>
-                <w:sz w:val="20"/>
-              </w:rPr>
-            </w:pPr>
-            <w:r>
-              <w:rPr>
-                <w:rFonts w:ascii="Courier" w:hAnsi="Courier"/>
-                <w:sz w:val="20"/>
-              </w:rPr>
-              <w:t xml:space="preserve">        </w:t>
-            </w:r>
-            <w:proofErr w:type="spellStart"/>
-            <w:r>
-              <w:rPr>
-                <w:rFonts w:ascii="Courier" w:hAnsi="Courier"/>
-                <w:sz w:val="20"/>
-              </w:rPr>
-              <w:t>return</w:t>
-            </w:r>
-            <w:proofErr w:type="spellEnd"/>
-            <w:r>
-              <w:rPr>
-                <w:rFonts w:ascii="Courier" w:hAnsi="Courier"/>
-                <w:sz w:val="20"/>
-              </w:rPr>
-              <w:t xml:space="preserve"> URL;</w:t>
-            </w:r>
-          </w:p>
-          <w:p>
-            <w:pPr>
               <w:cnfStyle w:val="000000100000" w:firstRow="0" w:lastRow="0" w:firstColumn="0" w:lastColumn="0" w:oddVBand="0" w:evenVBand="0" w:oddHBand="1" w:evenHBand="0" w:firstRowFirstColumn="0" w:firstRowLastColumn="0" w:lastRowFirstColumn="0" w:lastRowLastColumn="0"/>
               <w:rPr>
                 <w:szCs w:val="24"/>
               </w:rPr>
             </w:pPr>
-            <w:r>
-              <w:rPr>
-                <w:rFonts w:ascii="Courier" w:hAnsi="Courier"/>
-                <w:sz w:val="20"/>
-              </w:rPr>
-              <w:t>}</w:t>
-            </w:r>
           </w:p>
         </w:tc>
       </w:tr>
@@ -1560,7 +2002,7 @@
                 <w:rFonts w:ascii="Courier" w:hAnsi="Courier"/>
                 <w:sz w:val="20"/>
               </w:rPr>
-              <w:t>public</w:t>
+              <w:t>publicStringLeerArchivo</w:t>
             </w:r>
             <w:proofErr w:type="spellEnd"/>
             <w:r>
@@ -1568,32 +2010,104 @@
                 <w:rFonts w:ascii="Courier" w:hAnsi="Courier"/>
                 <w:sz w:val="20"/>
               </w:rPr>
-              <w:t xml:space="preserve"> </w:t>
-            </w:r>
+              <w:t>(){      /*CORRECTO*/</w:t>
+            </w:r>
+          </w:p>
+          <w:p>
+            <w:pPr>
+              <w:spacing w:before="40" w:after="40"/>
+              <w:cnfStyle w:val="000000100000" w:firstRow="0" w:lastRow="0" w:firstColumn="0" w:lastColumn="0" w:oddVBand="0" w:evenVBand="0" w:oddHBand="1" w:evenHBand="0" w:firstRowFirstColumn="0" w:firstRowLastColumn="0" w:lastRowFirstColumn="0" w:lastRowLastColumn="0"/>
+              <w:rPr>
+                <w:rFonts w:ascii="Courier" w:hAnsi="Courier"/>
+                <w:sz w:val="20"/>
+              </w:rPr>
+            </w:pPr>
+            <w:r>
+              <w:rPr>
+                <w:rFonts w:ascii="Courier" w:hAnsi="Courier"/>
+                <w:sz w:val="20"/>
+              </w:rPr>
+              <w:t>}</w:t>
+            </w:r>
+          </w:p>
+          <w:p>
+            <w:pPr>
+              <w:spacing w:before="40" w:after="40"/>
+              <w:cnfStyle w:val="000000100000" w:firstRow="0" w:lastRow="0" w:firstColumn="0" w:lastColumn="0" w:oddVBand="0" w:evenVBand="0" w:oddHBand="1" w:evenHBand="0" w:firstRowFirstColumn="0" w:firstRowLastColumn="0" w:lastRowFirstColumn="0" w:lastRowLastColumn="0"/>
+              <w:rPr>
+                <w:rFonts w:ascii="Courier" w:hAnsi="Courier"/>
+                <w:sz w:val="20"/>
+                <w:lang w:val="en-US"/>
+              </w:rPr>
+            </w:pPr>
+            <w:r>
+              <w:rPr>
+                <w:rFonts w:ascii="Courier" w:hAnsi="Courier"/>
+                <w:sz w:val="20"/>
+                <w:lang w:val="en-US"/>
+              </w:rPr>
+              <w:t>switch(), case1, while, for       /*CORRECTO*/</w:t>
+            </w:r>
+          </w:p>
+          <w:p>
+            <w:pPr>
+              <w:spacing w:before="40" w:after="40"/>
+              <w:cnfStyle w:val="000000100000" w:firstRow="0" w:lastRow="0" w:firstColumn="0" w:lastColumn="0" w:oddVBand="0" w:evenVBand="0" w:oddHBand="1" w:evenHBand="0" w:firstRowFirstColumn="0" w:firstRowLastColumn="0" w:lastRowFirstColumn="0" w:lastRowLastColumn="0"/>
+              <w:rPr>
+                <w:rFonts w:ascii="Courier" w:hAnsi="Courier"/>
+                <w:sz w:val="20"/>
+                <w:lang w:val="en-US"/>
+              </w:rPr>
+            </w:pPr>
             <w:proofErr w:type="spellStart"/>
             <w:r>
               <w:rPr>
                 <w:rFonts w:ascii="Courier" w:hAnsi="Courier"/>
                 <w:sz w:val="20"/>
-              </w:rPr>
-              <w:t>String</w:t>
+                <w:lang w:val="en-US"/>
+              </w:rPr>
+              <w:t>StringNombre</w:t>
             </w:r>
             <w:proofErr w:type="spellEnd"/>
             <w:r>
               <w:rPr>
                 <w:rFonts w:ascii="Courier" w:hAnsi="Courier"/>
                 <w:sz w:val="20"/>
-              </w:rPr>
-              <w:t xml:space="preserve"> </w:t>
-            </w:r>
+                <w:lang w:val="en-US"/>
+              </w:rPr>
+              <w:t>;                    /*CORRECTO*/</w:t>
+            </w:r>
+          </w:p>
+          <w:p>
+            <w:pPr>
+              <w:spacing w:before="40" w:after="40"/>
+              <w:cnfStyle w:val="000000100000" w:firstRow="0" w:lastRow="0" w:firstColumn="0" w:lastColumn="0" w:oddVBand="0" w:evenVBand="0" w:oddHBand="1" w:evenHBand="0" w:firstRowFirstColumn="0" w:firstRowLastColumn="0" w:lastRowFirstColumn="0" w:lastRowLastColumn="0"/>
+              <w:rPr>
+                <w:rFonts w:ascii="Courier" w:hAnsi="Courier"/>
+                <w:sz w:val="20"/>
+                <w:lang w:val="en-US"/>
+              </w:rPr>
+            </w:pPr>
+            <w:r>
+              <w:rPr>
+                <w:rFonts w:ascii="Courier" w:hAnsi="Courier"/>
+                <w:sz w:val="20"/>
+                <w:lang w:val="en-US"/>
+              </w:rPr>
+              <w:t>Switch(), Case1, While, For       /*INCORRECTO*/</w:t>
+            </w:r>
+          </w:p>
+          <w:p>
+            <w:pPr>
+              <w:cnfStyle w:val="000000100000" w:firstRow="0" w:lastRow="0" w:firstColumn="0" w:lastColumn="0" w:oddVBand="0" w:evenVBand="0" w:oddHBand="1" w:evenHBand="0" w:firstRowFirstColumn="0" w:firstRowLastColumn="0" w:lastRowFirstColumn="0" w:lastRowLastColumn="0"/>
+            </w:pPr>
             <w:proofErr w:type="spellStart"/>
-            <w:proofErr w:type="gramStart"/>
-            <w:r>
-              <w:rPr>
-                <w:rFonts w:ascii="Courier" w:hAnsi="Courier"/>
-                <w:sz w:val="20"/>
-              </w:rPr>
-              <w:t>LeerArchivo</w:t>
+            <w:r>
+              <w:rPr>
+                <w:rFonts w:ascii="Courier" w:hAnsi="Courier"/>
+                <w:sz w:val="20"/>
+              </w:rPr>
+              <w:t>Stringnombre</w:t>
             </w:r>
             <w:proofErr w:type="spellEnd"/>
             <w:r>
@@ -1601,245 +2115,7 @@
                 <w:rFonts w:ascii="Courier" w:hAnsi="Courier"/>
                 <w:sz w:val="20"/>
               </w:rPr>
-              <w:t>(</w:t>
-            </w:r>
-            <w:proofErr w:type="gramEnd"/>
-            <w:r>
-              <w:rPr>
-                <w:rFonts w:ascii="Courier" w:hAnsi="Courier"/>
-                <w:sz w:val="20"/>
-              </w:rPr>
-              <w:t>){      /*CORRECTO*/</w:t>
-            </w:r>
-          </w:p>
-          <w:p>
-            <w:pPr>
-              <w:spacing w:before="40" w:after="40"/>
-              <w:cnfStyle w:val="000000100000" w:firstRow="0" w:lastRow="0" w:firstColumn="0" w:lastColumn="0" w:oddVBand="0" w:evenVBand="0" w:oddHBand="1" w:evenHBand="0" w:firstRowFirstColumn="0" w:firstRowLastColumn="0" w:lastRowFirstColumn="0" w:lastRowLastColumn="0"/>
-              <w:rPr>
-                <w:rFonts w:ascii="Courier" w:hAnsi="Courier"/>
-                <w:sz w:val="20"/>
-              </w:rPr>
-            </w:pPr>
-            <w:r>
-              <w:rPr>
-                <w:rFonts w:ascii="Courier" w:hAnsi="Courier"/>
-                <w:sz w:val="20"/>
-              </w:rPr>
-              <w:t>}</w:t>
-            </w:r>
-          </w:p>
-          <w:p>
-            <w:pPr>
-              <w:spacing w:before="40" w:after="40"/>
-              <w:cnfStyle w:val="000000100000" w:firstRow="0" w:lastRow="0" w:firstColumn="0" w:lastColumn="0" w:oddVBand="0" w:evenVBand="0" w:oddHBand="1" w:evenHBand="0" w:firstRowFirstColumn="0" w:firstRowLastColumn="0" w:lastRowFirstColumn="0" w:lastRowLastColumn="0"/>
-              <w:rPr>
-                <w:rFonts w:ascii="Courier" w:hAnsi="Courier"/>
-                <w:sz w:val="20"/>
-              </w:rPr>
-            </w:pPr>
-            <w:proofErr w:type="spellStart"/>
-            <w:proofErr w:type="gramStart"/>
-            <w:r>
-              <w:rPr>
-                <w:rFonts w:ascii="Courier" w:hAnsi="Courier"/>
-                <w:sz w:val="20"/>
-              </w:rPr>
-              <w:t>switch</w:t>
-            </w:r>
-            <w:proofErr w:type="spellEnd"/>
-            <w:r>
-              <w:rPr>
-                <w:rFonts w:ascii="Courier" w:hAnsi="Courier"/>
-                <w:sz w:val="20"/>
-              </w:rPr>
-              <w:t>(</w:t>
-            </w:r>
-            <w:proofErr w:type="gramEnd"/>
-            <w:r>
-              <w:rPr>
-                <w:rFonts w:ascii="Courier" w:hAnsi="Courier"/>
-                <w:sz w:val="20"/>
-              </w:rPr>
-              <w:t xml:space="preserve">), case1, </w:t>
-            </w:r>
-            <w:proofErr w:type="spellStart"/>
-            <w:r>
-              <w:rPr>
-                <w:rFonts w:ascii="Courier" w:hAnsi="Courier"/>
-                <w:sz w:val="20"/>
-              </w:rPr>
-              <w:t>while</w:t>
-            </w:r>
-            <w:proofErr w:type="spellEnd"/>
-            <w:r>
-              <w:rPr>
-                <w:rFonts w:ascii="Courier" w:hAnsi="Courier"/>
-                <w:sz w:val="20"/>
-              </w:rPr>
-              <w:t xml:space="preserve">, </w:t>
-            </w:r>
-            <w:proofErr w:type="spellStart"/>
-            <w:r>
-              <w:rPr>
-                <w:rFonts w:ascii="Courier" w:hAnsi="Courier"/>
-                <w:sz w:val="20"/>
-              </w:rPr>
-              <w:t>for</w:t>
-            </w:r>
-            <w:proofErr w:type="spellEnd"/>
-            <w:r>
-              <w:rPr>
-                <w:rFonts w:ascii="Courier" w:hAnsi="Courier"/>
-                <w:sz w:val="20"/>
-              </w:rPr>
-              <w:t xml:space="preserve">       /*CORRECTO*/</w:t>
-            </w:r>
-          </w:p>
-          <w:p>
-            <w:pPr>
-              <w:spacing w:before="40" w:after="40"/>
-              <w:cnfStyle w:val="000000100000" w:firstRow="0" w:lastRow="0" w:firstColumn="0" w:lastColumn="0" w:oddVBand="0" w:evenVBand="0" w:oddHBand="1" w:evenHBand="0" w:firstRowFirstColumn="0" w:firstRowLastColumn="0" w:lastRowFirstColumn="0" w:lastRowLastColumn="0"/>
-              <w:rPr>
-                <w:rFonts w:ascii="Courier" w:hAnsi="Courier"/>
-                <w:sz w:val="20"/>
-              </w:rPr>
-            </w:pPr>
-            <w:proofErr w:type="spellStart"/>
-            <w:r>
-              <w:rPr>
-                <w:rFonts w:ascii="Courier" w:hAnsi="Courier"/>
-                <w:sz w:val="20"/>
-              </w:rPr>
-              <w:t>String</w:t>
-            </w:r>
-            <w:proofErr w:type="spellEnd"/>
-            <w:r>
-              <w:rPr>
-                <w:rFonts w:ascii="Courier" w:hAnsi="Courier"/>
-                <w:sz w:val="20"/>
-              </w:rPr>
-              <w:t xml:space="preserve"> </w:t>
-            </w:r>
-            <w:proofErr w:type="gramStart"/>
-            <w:r>
-              <w:rPr>
-                <w:rFonts w:ascii="Courier" w:hAnsi="Courier"/>
-                <w:sz w:val="20"/>
-              </w:rPr>
-              <w:t xml:space="preserve">Nombre;   </w:t>
-            </w:r>
-            <w:proofErr w:type="gramEnd"/>
-            <w:r>
-              <w:rPr>
-                <w:rFonts w:ascii="Courier" w:hAnsi="Courier"/>
-                <w:sz w:val="20"/>
-              </w:rPr>
-              <w:t xml:space="preserve">                 /*CORRECTO*/</w:t>
-            </w:r>
-          </w:p>
-          <w:p>
-            <w:pPr>
-              <w:spacing w:before="40" w:after="40"/>
-              <w:cnfStyle w:val="000000100000" w:firstRow="0" w:lastRow="0" w:firstColumn="0" w:lastColumn="0" w:oddVBand="0" w:evenVBand="0" w:oddHBand="1" w:evenHBand="0" w:firstRowFirstColumn="0" w:firstRowLastColumn="0" w:lastRowFirstColumn="0" w:lastRowLastColumn="0"/>
-              <w:rPr>
-                <w:rFonts w:ascii="Courier" w:hAnsi="Courier"/>
-                <w:sz w:val="20"/>
-              </w:rPr>
-            </w:pPr>
-            <w:proofErr w:type="spellStart"/>
-            <w:proofErr w:type="gramStart"/>
-            <w:r>
-              <w:rPr>
-                <w:rFonts w:ascii="Courier" w:hAnsi="Courier"/>
-                <w:sz w:val="20"/>
-              </w:rPr>
-              <w:t>Switch</w:t>
-            </w:r>
-            <w:proofErr w:type="spellEnd"/>
-            <w:r>
-              <w:rPr>
-                <w:rFonts w:ascii="Courier" w:hAnsi="Courier"/>
-                <w:sz w:val="20"/>
-              </w:rPr>
-              <w:t>(</w:t>
-            </w:r>
-            <w:proofErr w:type="gramEnd"/>
-            <w:r>
-              <w:rPr>
-                <w:rFonts w:ascii="Courier" w:hAnsi="Courier"/>
-                <w:sz w:val="20"/>
-              </w:rPr>
-              <w:t xml:space="preserve">), Case1, </w:t>
-            </w:r>
-            <w:proofErr w:type="spellStart"/>
-            <w:r>
-              <w:rPr>
-                <w:rFonts w:ascii="Courier" w:hAnsi="Courier"/>
-                <w:sz w:val="20"/>
-              </w:rPr>
-              <w:t>While</w:t>
-            </w:r>
-            <w:proofErr w:type="spellEnd"/>
-            <w:r>
-              <w:rPr>
-                <w:rFonts w:ascii="Courier" w:hAnsi="Courier"/>
-                <w:sz w:val="20"/>
-              </w:rPr>
-              <w:t xml:space="preserve">, </w:t>
-            </w:r>
-            <w:proofErr w:type="spellStart"/>
-            <w:r>
-              <w:rPr>
-                <w:rFonts w:ascii="Courier" w:hAnsi="Courier"/>
-                <w:sz w:val="20"/>
-              </w:rPr>
-              <w:t>For</w:t>
-            </w:r>
-            <w:proofErr w:type="spellEnd"/>
-            <w:r>
-              <w:rPr>
-                <w:rFonts w:ascii="Courier" w:hAnsi="Courier"/>
-                <w:sz w:val="20"/>
-              </w:rPr>
-              <w:t xml:space="preserve">       /*INCORRECTO*/</w:t>
-            </w:r>
-          </w:p>
-          <w:p>
-            <w:pPr>
-              <w:cnfStyle w:val="000000100000" w:firstRow="0" w:lastRow="0" w:firstColumn="0" w:lastColumn="0" w:oddVBand="0" w:evenVBand="0" w:oddHBand="1" w:evenHBand="0" w:firstRowFirstColumn="0" w:firstRowLastColumn="0" w:lastRowFirstColumn="0" w:lastRowLastColumn="0"/>
-            </w:pPr>
-            <w:proofErr w:type="spellStart"/>
-            <w:r>
-              <w:rPr>
-                <w:rFonts w:ascii="Courier" w:hAnsi="Courier"/>
-                <w:sz w:val="20"/>
-              </w:rPr>
-              <w:t>String</w:t>
-            </w:r>
-            <w:proofErr w:type="spellEnd"/>
-            <w:r>
-              <w:rPr>
-                <w:rFonts w:ascii="Courier" w:hAnsi="Courier"/>
-                <w:sz w:val="20"/>
-              </w:rPr>
-              <w:t xml:space="preserve"> </w:t>
-            </w:r>
-            <w:proofErr w:type="gramStart"/>
-            <w:r>
-              <w:rPr>
-                <w:rFonts w:ascii="Courier" w:hAnsi="Courier"/>
-                <w:sz w:val="20"/>
-              </w:rPr>
-              <w:t xml:space="preserve">nombre;   </w:t>
-            </w:r>
-            <w:proofErr w:type="gramEnd"/>
-            <w:r>
-              <w:rPr>
-                <w:rFonts w:ascii="Courier" w:hAnsi="Courier"/>
-                <w:sz w:val="20"/>
-              </w:rPr>
-              <w:t xml:space="preserve">                 /*INCORRECTO*/</w:t>
+              <w:t>;                    /*INCORRECTO*/</w:t>
             </w:r>
           </w:p>
         </w:tc>
@@ -1963,23 +2239,7 @@
                 <w:rFonts w:ascii="Courier" w:hAnsi="Courier"/>
                 <w:sz w:val="20"/>
               </w:rPr>
-              <w:t>((a==</w:t>
-            </w:r>
-            <w:proofErr w:type="gramStart"/>
-            <w:r>
-              <w:rPr>
-                <w:rFonts w:ascii="Courier" w:hAnsi="Courier"/>
-                <w:sz w:val="20"/>
-              </w:rPr>
-              <w:t>b)&amp;</w:t>
-            </w:r>
-            <w:proofErr w:type="gramEnd"/>
-            <w:r>
-              <w:rPr>
-                <w:rFonts w:ascii="Courier" w:hAnsi="Courier"/>
-                <w:sz w:val="20"/>
-              </w:rPr>
-              <w:t>&amp;(b==c)&amp;&amp;(c==d)){       /*INCORRECTO*/</w:t>
+              <w:t>((a==b)&amp;&amp;(b==c)&amp;&amp;(c==d)){       /*INCORRECTO*/</w:t>
             </w:r>
           </w:p>
           <w:p>
@@ -2006,39 +2266,16 @@
               <w:rPr>
                 <w:rFonts w:ascii="Courier" w:hAnsi="Courier"/>
                 <w:sz w:val="20"/>
-              </w:rPr>
-            </w:pPr>
-            <w:proofErr w:type="spellStart"/>
-            <w:r>
-              <w:rPr>
-                <w:rFonts w:ascii="Courier" w:hAnsi="Courier"/>
-                <w:sz w:val="20"/>
-              </w:rPr>
-              <w:t>If</w:t>
-            </w:r>
-            <w:proofErr w:type="spellEnd"/>
-            <w:r>
-              <w:rPr>
-                <w:rFonts w:ascii="Courier" w:hAnsi="Courier"/>
-                <w:sz w:val="20"/>
-              </w:rPr>
-              <w:t>((a==</w:t>
-            </w:r>
-            <w:proofErr w:type="gramStart"/>
-            <w:r>
-              <w:rPr>
-                <w:rFonts w:ascii="Courier" w:hAnsi="Courier"/>
-                <w:sz w:val="20"/>
-              </w:rPr>
-              <w:t>b)&amp;</w:t>
-            </w:r>
-            <w:proofErr w:type="gramEnd"/>
-            <w:r>
-              <w:rPr>
-                <w:rFonts w:ascii="Courier" w:hAnsi="Courier"/>
-                <w:sz w:val="20"/>
-              </w:rPr>
-              <w:t>&amp;</w:t>
+                <w:lang w:val="en-US"/>
+              </w:rPr>
+            </w:pPr>
+            <w:r>
+              <w:rPr>
+                <w:rFonts w:ascii="Courier" w:hAnsi="Courier"/>
+                <w:sz w:val="20"/>
+                <w:lang w:val="en-US"/>
+              </w:rPr>
+              <w:t>If((a==b)&amp;&amp;</w:t>
             </w:r>
           </w:p>
           <w:p>
@@ -2048,30 +2285,16 @@
               <w:rPr>
                 <w:rFonts w:ascii="Courier" w:hAnsi="Courier"/>
                 <w:sz w:val="20"/>
-              </w:rPr>
-            </w:pPr>
-            <w:r>
-              <w:rPr>
-                <w:rFonts w:ascii="Courier" w:hAnsi="Courier"/>
-                <w:sz w:val="20"/>
-              </w:rPr>
-              <w:t xml:space="preserve">   (b==</w:t>
-            </w:r>
-            <w:proofErr w:type="gramStart"/>
-            <w:r>
-              <w:rPr>
-                <w:rFonts w:ascii="Courier" w:hAnsi="Courier"/>
-                <w:sz w:val="20"/>
-              </w:rPr>
-              <w:t>c)&amp;</w:t>
-            </w:r>
-            <w:proofErr w:type="gramEnd"/>
-            <w:r>
-              <w:rPr>
-                <w:rFonts w:ascii="Courier" w:hAnsi="Courier"/>
-                <w:sz w:val="20"/>
-              </w:rPr>
-              <w:t>&amp;                       /*CORRECTO*/</w:t>
+                <w:lang w:val="en-US"/>
+              </w:rPr>
+            </w:pPr>
+            <w:r>
+              <w:rPr>
+                <w:rFonts w:ascii="Courier" w:hAnsi="Courier"/>
+                <w:sz w:val="20"/>
+                <w:lang w:val="en-US"/>
+              </w:rPr>
+              <w:t xml:space="preserve">   (b==c)&amp;&amp;                       /*CORRECTO*/</w:t>
             </w:r>
           </w:p>
           <w:p>
@@ -2087,18 +2310,17 @@
               <w:rPr>
                 <w:rFonts w:ascii="Courier" w:hAnsi="Courier"/>
                 <w:sz w:val="20"/>
-              </w:rPr>
-              <w:t xml:space="preserve">   (c==d</w:t>
-            </w:r>
-            <w:proofErr w:type="gramStart"/>
-            <w:r>
-              <w:rPr>
-                <w:rFonts w:ascii="Courier" w:hAnsi="Courier"/>
-                <w:sz w:val="20"/>
-              </w:rPr>
-              <w:t>)){</w:t>
-            </w:r>
-            <w:proofErr w:type="gramEnd"/>
+                <w:lang w:val="en-US"/>
+              </w:rPr>
+              <w:t xml:space="preserve">   </w:t>
+            </w:r>
+            <w:r>
+              <w:rPr>
+                <w:rFonts w:ascii="Courier" w:hAnsi="Courier"/>
+                <w:sz w:val="20"/>
+              </w:rPr>
+              <w:t>(c==d)){</w:t>
+            </w:r>
           </w:p>
           <w:p>
             <w:pPr>
@@ -2127,9 +2349,17 @@
           <w:p>
             <w:pPr>
               <w:rPr>
+                <w:rFonts w:cs="Arial"/>
                 <w:b w:val="0"/>
               </w:rPr>
             </w:pPr>
+            <w:r>
+              <w:rPr>
+                <w:rFonts w:cs="Arial"/>
+                <w:noProof/>
+              </w:rPr>
+              <w:t>Constructor</w:t>
+            </w:r>
           </w:p>
         </w:tc>
         <w:tc>
@@ -2140,9 +2370,16 @@
             <w:pPr>
               <w:cnfStyle w:val="000000000000" w:firstRow="0" w:lastRow="0" w:firstColumn="0" w:lastColumn="0" w:oddVBand="0" w:evenVBand="0" w:oddHBand="0" w:evenHBand="0" w:firstRowFirstColumn="0" w:firstRowLastColumn="0" w:lastRowFirstColumn="0" w:lastRowLastColumn="0"/>
               <w:rPr>
-                <w:sz w:val="28"/>
-              </w:rPr>
-            </w:pPr>
+                <w:rFonts w:cs="Arial"/>
+              </w:rPr>
+            </w:pPr>
+            <w:r>
+              <w:rPr>
+                <w:rFonts w:cs="Arial"/>
+                <w:noProof/>
+              </w:rPr>
+              <w:t>En caso de  ser necesario en cada clase se deberá agregar el constructor de la misma.</w:t>
+            </w:r>
           </w:p>
         </w:tc>
       </w:tr>
@@ -2178,18 +2415,15 @@
         </w:tc>
       </w:tr>
     </w:tbl>
-    <w:p>
-      <w:bookmarkStart w:id="3" w:name="_GoBack"/>
-      <w:bookmarkEnd w:id="3"/>
-    </w:p>
+    <w:p/>
     <w:p/>
     <w:sectPr>
-      <w:headerReference w:type="even" r:id="rId9"/>
-      <w:headerReference w:type="default" r:id="rId10"/>
-      <w:footerReference w:type="even" r:id="rId11"/>
-      <w:footerReference w:type="default" r:id="rId12"/>
-      <w:headerReference w:type="first" r:id="rId13"/>
-      <w:footerReference w:type="first" r:id="rId14"/>
+      <w:headerReference w:type="even" r:id="rId8"/>
+      <w:headerReference w:type="default" r:id="rId9"/>
+      <w:footerReference w:type="even" r:id="rId10"/>
+      <w:footerReference w:type="default" r:id="rId11"/>
+      <w:headerReference w:type="first" r:id="rId12"/>
+      <w:footerReference w:type="first" r:id="rId13"/>
       <w:pgSz w:w="12240" w:h="15840"/>
       <w:pgMar w:top="1417" w:right="1701" w:bottom="1417" w:left="1701" w:header="708" w:footer="708" w:gutter="0"/>
       <w:cols w:space="708"/>
@@ -2197,157 +2431,6 @@
     </w:sectPr>
   </w:body>
 </w:document>
-</file>
-
-<file path=word/comments.xml><?xml version="1.0" encoding="utf-8"?>
-<w:comments xmlns:wpc="http://schemas.microsoft.com/office/word/2010/wordprocessingCanvas" xmlns:cx="http://schemas.microsoft.com/office/drawing/2014/chartex" xmlns:cx1="http://schemas.microsoft.com/office/drawing/2015/9/8/chartex" xmlns:cx2="http://schemas.microsoft.com/office/drawing/2015/10/21/chartex" xmlns:mc="http://schemas.openxmlformats.org/markup-compatibility/2006" xmlns:o="urn:schemas-microsoft-com:office:office" xmlns:r="http://schemas.openxmlformats.org/officeDocument/2006/relationships" xmlns:m="http://schemas.openxmlformats.org/officeDocument/2006/math" xmlns:v="urn:schemas-microsoft-com:vml" xmlns:wp14="http://schemas.microsoft.com/office/word/2010/wordprocessingDrawing" xmlns:wp="http://schemas.openxmlformats.org/drawingml/2006/wordprocessingDrawing" xmlns:w10="urn:schemas-microsoft-com:office:word" xmlns:w="http://schemas.openxmlformats.org/wordprocessingml/2006/main" xmlns:w14="http://schemas.microsoft.com/office/word/2010/wordml" xmlns:w15="http://schemas.microsoft.com/office/word/2012/wordml" xmlns:w16se="http://schemas.microsoft.com/office/word/2015/wordml/symex" xmlns:wpg="http://schemas.microsoft.com/office/word/2010/wordprocessingGroup" xmlns:wpi="http://schemas.microsoft.com/office/word/2010/wordprocessingInk" xmlns:wne="http://schemas.microsoft.com/office/word/2006/wordml" xmlns:wps="http://schemas.microsoft.com/office/word/2010/wordprocessingShape" mc:Ignorable="w14 w15 w16se wp14">
-  <w:comment w:id="0" w:author="Salma Gomez" w:date="2018-10-18T21:42:00Z" w:initials="SG">
-    <w:p>
-      <w:pPr>
-        <w:pStyle w:val="Textocomentario"/>
-      </w:pPr>
-      <w:r>
-        <w:rPr>
-          <w:rStyle w:val="Refdecomentario"/>
-        </w:rPr>
-        <w:annotationRef/>
-      </w:r>
-      <w:r>
-        <w:t xml:space="preserve">No sé si así les parezca o si solo una de las dos formas (ya sea uno por cada línea o todo seguido) </w:t>
-      </w:r>
-    </w:p>
-  </w:comment>
-  <w:comment w:id="1" w:author="Salma Gomez" w:date="2018-10-18T21:45:00Z" w:initials="SG">
-    <w:p>
-      <w:pPr>
-        <w:pStyle w:val="Textocomentario"/>
-      </w:pPr>
-      <w:r>
-        <w:rPr>
-          <w:rStyle w:val="Refdecomentario"/>
-        </w:rPr>
-        <w:annotationRef/>
-      </w:r>
-      <w:r>
-        <w:t xml:space="preserve">Si se sigue lo de arriba este es </w:t>
-      </w:r>
-      <w:r>
-        <w:t>in</w:t>
-      </w:r>
-      <w:r>
-        <w:t xml:space="preserve">correcto, pero si solo decidimos que </w:t>
-      </w:r>
-      <w:proofErr w:type="spellStart"/>
-      <w:r>
-        <w:t>sea</w:t>
-      </w:r>
-      <w:r>
-        <w:t>en</w:t>
-      </w:r>
-      <w:proofErr w:type="spellEnd"/>
-      <w:r>
-        <w:t xml:space="preserve"> na línea todos</w:t>
-      </w:r>
-      <w:r>
-        <w:t>;</w:t>
-      </w:r>
-    </w:p>
-    <w:p>
-      <w:pPr>
-        <w:pStyle w:val="Textocomentario"/>
-      </w:pPr>
-      <w:r>
-        <w:t xml:space="preserve"> (</w:t>
-      </w:r>
-      <w:proofErr w:type="spellStart"/>
-      <w:r>
-        <w:t>String</w:t>
-      </w:r>
-      <w:proofErr w:type="spellEnd"/>
-      <w:r>
-        <w:t xml:space="preserve"> Nombre</w:t>
-      </w:r>
-      <w:r>
-        <w:t>, Dirección, NC)</w:t>
-      </w:r>
-    </w:p>
-    <w:p>
-      <w:pPr>
-        <w:pStyle w:val="Textocomentario"/>
-      </w:pPr>
-      <w:r>
-        <w:t>E</w:t>
-      </w:r>
-      <w:r>
-        <w:t>ntonces si sería in</w:t>
-      </w:r>
-      <w:r>
-        <w:t>correcto</w:t>
-      </w:r>
-    </w:p>
-    <w:p>
-      <w:pPr>
-        <w:pStyle w:val="Textocomentario"/>
-      </w:pPr>
-    </w:p>
-  </w:comment>
-  <w:comment w:id="2" w:author="Salma Gomez" w:date="2018-10-18T21:43:00Z" w:initials="SG">
-    <w:p>
-      <w:pPr>
-        <w:pStyle w:val="Textocomentario"/>
-      </w:pPr>
-      <w:r>
-        <w:rPr>
-          <w:rStyle w:val="Refdecomentario"/>
-        </w:rPr>
-        <w:annotationRef/>
-      </w:r>
-      <w:r>
-        <w:t>Si se sigue lo de arriba este es correcto, pero si solo decidimos que sea uno por cada línea;</w:t>
-      </w:r>
-    </w:p>
-    <w:p>
-      <w:pPr>
-        <w:pStyle w:val="Textocomentario"/>
-      </w:pPr>
-      <w:r>
-        <w:t xml:space="preserve"> (</w:t>
-      </w:r>
-      <w:proofErr w:type="spellStart"/>
-      <w:r>
-        <w:t>String</w:t>
-      </w:r>
-      <w:proofErr w:type="spellEnd"/>
-      <w:r>
-        <w:t xml:space="preserve"> Nombre)</w:t>
-      </w:r>
-    </w:p>
-    <w:p>
-      <w:pPr>
-        <w:pStyle w:val="Textocomentario"/>
-      </w:pPr>
-      <w:r>
-        <w:t xml:space="preserve"> (</w:t>
-      </w:r>
-      <w:proofErr w:type="spellStart"/>
-      <w:r>
-        <w:t>String</w:t>
-      </w:r>
-      <w:proofErr w:type="spellEnd"/>
-      <w:r>
-        <w:t xml:space="preserve"> Dirección)</w:t>
-      </w:r>
-    </w:p>
-    <w:p>
-      <w:pPr>
-        <w:pStyle w:val="Textocomentario"/>
-      </w:pPr>
-      <w:r>
-        <w:t>Entonces si sería incorrecto</w:t>
-      </w:r>
-    </w:p>
-  </w:comment>
-</w:comments>
 </file>
 
 <file path=word/commentsExtended.xml><?xml version="1.0" encoding="utf-8"?>
@@ -2359,7 +2442,7 @@
 </file>
 
 <file path=word/endnotes.xml><?xml version="1.0" encoding="utf-8"?>
-<w:endnotes xmlns:wpc="http://schemas.microsoft.com/office/word/2010/wordprocessingCanvas" xmlns:cx="http://schemas.microsoft.com/office/drawing/2014/chartex" xmlns:cx1="http://schemas.microsoft.com/office/drawing/2015/9/8/chartex" xmlns:cx2="http://schemas.microsoft.com/office/drawing/2015/10/21/chartex" xmlns:mc="http://schemas.openxmlformats.org/markup-compatibility/2006" xmlns:o="urn:schemas-microsoft-com:office:office" xmlns:r="http://schemas.openxmlformats.org/officeDocument/2006/relationships" xmlns:m="http://schemas.openxmlformats.org/officeDocument/2006/math" xmlns:v="urn:schemas-microsoft-com:vml" xmlns:wp14="http://schemas.microsoft.com/office/word/2010/wordprocessingDrawing" xmlns:wp="http://schemas.openxmlformats.org/drawingml/2006/wordprocessingDrawing" xmlns:w10="urn:schemas-microsoft-com:office:word" xmlns:w="http://schemas.openxmlformats.org/wordprocessingml/2006/main" xmlns:w14="http://schemas.microsoft.com/office/word/2010/wordml" xmlns:w15="http://schemas.microsoft.com/office/word/2012/wordml" xmlns:w16se="http://schemas.microsoft.com/office/word/2015/wordml/symex" xmlns:wpg="http://schemas.microsoft.com/office/word/2010/wordprocessingGroup" xmlns:wpi="http://schemas.microsoft.com/office/word/2010/wordprocessingInk" xmlns:wne="http://schemas.microsoft.com/office/word/2006/wordml" xmlns:wps="http://schemas.microsoft.com/office/word/2010/wordprocessingShape" mc:Ignorable="w14 w15 w16se wp14">
+<w:endnotes xmlns:wpc="http://schemas.microsoft.com/office/word/2010/wordprocessingCanvas" xmlns:mc="http://schemas.openxmlformats.org/markup-compatibility/2006" xmlns:o="urn:schemas-microsoft-com:office:office" xmlns:r="http://schemas.openxmlformats.org/officeDocument/2006/relationships" xmlns:m="http://schemas.openxmlformats.org/officeDocument/2006/math" xmlns:v="urn:schemas-microsoft-com:vml" xmlns:wp14="http://schemas.microsoft.com/office/word/2010/wordprocessingDrawing" xmlns:wp="http://schemas.openxmlformats.org/drawingml/2006/wordprocessingDrawing" xmlns:w10="urn:schemas-microsoft-com:office:word" xmlns:w="http://schemas.openxmlformats.org/wordprocessingml/2006/main" xmlns:w14="http://schemas.microsoft.com/office/word/2010/wordml" xmlns:wpg="http://schemas.microsoft.com/office/word/2010/wordprocessingGroup" xmlns:wpi="http://schemas.microsoft.com/office/word/2010/wordprocessingInk" xmlns:wne="http://schemas.microsoft.com/office/word/2006/wordml" xmlns:wps="http://schemas.microsoft.com/office/word/2010/wordprocessingShape" mc:Ignorable="w14 wp14">
   <w:endnote w:type="separator" w:id="-1">
     <w:p>
       <w:pPr>
@@ -2384,7 +2467,7 @@
 </file>
 
 <file path=word/footer1.xml><?xml version="1.0" encoding="utf-8"?>
-<w:ftr xmlns:wpc="http://schemas.microsoft.com/office/word/2010/wordprocessingCanvas" xmlns:cx="http://schemas.microsoft.com/office/drawing/2014/chartex" xmlns:cx1="http://schemas.microsoft.com/office/drawing/2015/9/8/chartex" xmlns:cx2="http://schemas.microsoft.com/office/drawing/2015/10/21/chartex" xmlns:mc="http://schemas.openxmlformats.org/markup-compatibility/2006" xmlns:o="urn:schemas-microsoft-com:office:office" xmlns:r="http://schemas.openxmlformats.org/officeDocument/2006/relationships" xmlns:m="http://schemas.openxmlformats.org/officeDocument/2006/math" xmlns:v="urn:schemas-microsoft-com:vml" xmlns:wp14="http://schemas.microsoft.com/office/word/2010/wordprocessingDrawing" xmlns:wp="http://schemas.openxmlformats.org/drawingml/2006/wordprocessingDrawing" xmlns:w10="urn:schemas-microsoft-com:office:word" xmlns:w="http://schemas.openxmlformats.org/wordprocessingml/2006/main" xmlns:w14="http://schemas.microsoft.com/office/word/2010/wordml" xmlns:w15="http://schemas.microsoft.com/office/word/2012/wordml" xmlns:w16se="http://schemas.microsoft.com/office/word/2015/wordml/symex" xmlns:wpg="http://schemas.microsoft.com/office/word/2010/wordprocessingGroup" xmlns:wpi="http://schemas.microsoft.com/office/word/2010/wordprocessingInk" xmlns:wne="http://schemas.microsoft.com/office/word/2006/wordml" xmlns:wps="http://schemas.microsoft.com/office/word/2010/wordprocessingShape" mc:Ignorable="w14 w15 w16se wp14">
+<w:ftr xmlns:wpc="http://schemas.microsoft.com/office/word/2010/wordprocessingCanvas" xmlns:mc="http://schemas.openxmlformats.org/markup-compatibility/2006" xmlns:o="urn:schemas-microsoft-com:office:office" xmlns:r="http://schemas.openxmlformats.org/officeDocument/2006/relationships" xmlns:m="http://schemas.openxmlformats.org/officeDocument/2006/math" xmlns:v="urn:schemas-microsoft-com:vml" xmlns:wp14="http://schemas.microsoft.com/office/word/2010/wordprocessingDrawing" xmlns:wp="http://schemas.openxmlformats.org/drawingml/2006/wordprocessingDrawing" xmlns:w10="urn:schemas-microsoft-com:office:word" xmlns:w="http://schemas.openxmlformats.org/wordprocessingml/2006/main" xmlns:w14="http://schemas.microsoft.com/office/word/2010/wordml" xmlns:wpg="http://schemas.microsoft.com/office/word/2010/wordprocessingGroup" xmlns:wpi="http://schemas.microsoft.com/office/word/2010/wordprocessingInk" xmlns:wne="http://schemas.microsoft.com/office/word/2006/wordml" xmlns:wps="http://schemas.microsoft.com/office/word/2010/wordprocessingShape" mc:Ignorable="w14 wp14">
   <w:p>
     <w:pPr>
       <w:pStyle w:val="Piedepgina"/>
@@ -2394,7 +2477,7 @@
 </file>
 
 <file path=word/footer2.xml><?xml version="1.0" encoding="utf-8"?>
-<w:ftr xmlns:wpc="http://schemas.microsoft.com/office/word/2010/wordprocessingCanvas" xmlns:cx="http://schemas.microsoft.com/office/drawing/2014/chartex" xmlns:cx1="http://schemas.microsoft.com/office/drawing/2015/9/8/chartex" xmlns:cx2="http://schemas.microsoft.com/office/drawing/2015/10/21/chartex" xmlns:mc="http://schemas.openxmlformats.org/markup-compatibility/2006" xmlns:o="urn:schemas-microsoft-com:office:office" xmlns:r="http://schemas.openxmlformats.org/officeDocument/2006/relationships" xmlns:m="http://schemas.openxmlformats.org/officeDocument/2006/math" xmlns:v="urn:schemas-microsoft-com:vml" xmlns:wp14="http://schemas.microsoft.com/office/word/2010/wordprocessingDrawing" xmlns:wp="http://schemas.openxmlformats.org/drawingml/2006/wordprocessingDrawing" xmlns:w10="urn:schemas-microsoft-com:office:word" xmlns:w="http://schemas.openxmlformats.org/wordprocessingml/2006/main" xmlns:w14="http://schemas.microsoft.com/office/word/2010/wordml" xmlns:w15="http://schemas.microsoft.com/office/word/2012/wordml" xmlns:w16se="http://schemas.microsoft.com/office/word/2015/wordml/symex" xmlns:wpg="http://schemas.microsoft.com/office/word/2010/wordprocessingGroup" xmlns:wpi="http://schemas.microsoft.com/office/word/2010/wordprocessingInk" xmlns:wne="http://schemas.microsoft.com/office/word/2006/wordml" xmlns:wps="http://schemas.microsoft.com/office/word/2010/wordprocessingShape" mc:Ignorable="w14 w15 w16se wp14">
+<w:ftr xmlns:wpc="http://schemas.microsoft.com/office/word/2010/wordprocessingCanvas" xmlns:mc="http://schemas.openxmlformats.org/markup-compatibility/2006" xmlns:o="urn:schemas-microsoft-com:office:office" xmlns:r="http://schemas.openxmlformats.org/officeDocument/2006/relationships" xmlns:m="http://schemas.openxmlformats.org/officeDocument/2006/math" xmlns:v="urn:schemas-microsoft-com:vml" xmlns:wp14="http://schemas.microsoft.com/office/word/2010/wordprocessingDrawing" xmlns:wp="http://schemas.openxmlformats.org/drawingml/2006/wordprocessingDrawing" xmlns:w10="urn:schemas-microsoft-com:office:word" xmlns:w="http://schemas.openxmlformats.org/wordprocessingml/2006/main" xmlns:w14="http://schemas.microsoft.com/office/word/2010/wordml" xmlns:wpg="http://schemas.microsoft.com/office/word/2010/wordprocessingGroup" xmlns:wpi="http://schemas.microsoft.com/office/word/2010/wordprocessingInk" xmlns:wne="http://schemas.microsoft.com/office/word/2006/wordml" xmlns:wps="http://schemas.microsoft.com/office/word/2010/wordprocessingShape" mc:Ignorable="w14 wp14">
   <w:p>
     <w:pPr>
       <w:pStyle w:val="Piedepgina"/>
@@ -2404,7 +2487,7 @@
 </file>
 
 <file path=word/footer3.xml><?xml version="1.0" encoding="utf-8"?>
-<w:ftr xmlns:wpc="http://schemas.microsoft.com/office/word/2010/wordprocessingCanvas" xmlns:cx="http://schemas.microsoft.com/office/drawing/2014/chartex" xmlns:cx1="http://schemas.microsoft.com/office/drawing/2015/9/8/chartex" xmlns:cx2="http://schemas.microsoft.com/office/drawing/2015/10/21/chartex" xmlns:mc="http://schemas.openxmlformats.org/markup-compatibility/2006" xmlns:o="urn:schemas-microsoft-com:office:office" xmlns:r="http://schemas.openxmlformats.org/officeDocument/2006/relationships" xmlns:m="http://schemas.openxmlformats.org/officeDocument/2006/math" xmlns:v="urn:schemas-microsoft-com:vml" xmlns:wp14="http://schemas.microsoft.com/office/word/2010/wordprocessingDrawing" xmlns:wp="http://schemas.openxmlformats.org/drawingml/2006/wordprocessingDrawing" xmlns:w10="urn:schemas-microsoft-com:office:word" xmlns:w="http://schemas.openxmlformats.org/wordprocessingml/2006/main" xmlns:w14="http://schemas.microsoft.com/office/word/2010/wordml" xmlns:w15="http://schemas.microsoft.com/office/word/2012/wordml" xmlns:w16se="http://schemas.microsoft.com/office/word/2015/wordml/symex" xmlns:wpg="http://schemas.microsoft.com/office/word/2010/wordprocessingGroup" xmlns:wpi="http://schemas.microsoft.com/office/word/2010/wordprocessingInk" xmlns:wne="http://schemas.microsoft.com/office/word/2006/wordml" xmlns:wps="http://schemas.microsoft.com/office/word/2010/wordprocessingShape" mc:Ignorable="w14 w15 w16se wp14">
+<w:ftr xmlns:wpc="http://schemas.microsoft.com/office/word/2010/wordprocessingCanvas" xmlns:mc="http://schemas.openxmlformats.org/markup-compatibility/2006" xmlns:o="urn:schemas-microsoft-com:office:office" xmlns:r="http://schemas.openxmlformats.org/officeDocument/2006/relationships" xmlns:m="http://schemas.openxmlformats.org/officeDocument/2006/math" xmlns:v="urn:schemas-microsoft-com:vml" xmlns:wp14="http://schemas.microsoft.com/office/word/2010/wordprocessingDrawing" xmlns:wp="http://schemas.openxmlformats.org/drawingml/2006/wordprocessingDrawing" xmlns:w10="urn:schemas-microsoft-com:office:word" xmlns:w="http://schemas.openxmlformats.org/wordprocessingml/2006/main" xmlns:w14="http://schemas.microsoft.com/office/word/2010/wordml" xmlns:wpg="http://schemas.microsoft.com/office/word/2010/wordprocessingGroup" xmlns:wpi="http://schemas.microsoft.com/office/word/2010/wordprocessingInk" xmlns:wne="http://schemas.microsoft.com/office/word/2006/wordml" xmlns:wps="http://schemas.microsoft.com/office/word/2010/wordprocessingShape" mc:Ignorable="w14 wp14">
   <w:p>
     <w:pPr>
       <w:pStyle w:val="Piedepgina"/>
@@ -2414,7 +2497,7 @@
 </file>
 
 <file path=word/footnotes.xml><?xml version="1.0" encoding="utf-8"?>
-<w:footnotes xmlns:wpc="http://schemas.microsoft.com/office/word/2010/wordprocessingCanvas" xmlns:cx="http://schemas.microsoft.com/office/drawing/2014/chartex" xmlns:cx1="http://schemas.microsoft.com/office/drawing/2015/9/8/chartex" xmlns:cx2="http://schemas.microsoft.com/office/drawing/2015/10/21/chartex" xmlns:mc="http://schemas.openxmlformats.org/markup-compatibility/2006" xmlns:o="urn:schemas-microsoft-com:office:office" xmlns:r="http://schemas.openxmlformats.org/officeDocument/2006/relationships" xmlns:m="http://schemas.openxmlformats.org/officeDocument/2006/math" xmlns:v="urn:schemas-microsoft-com:vml" xmlns:wp14="http://schemas.microsoft.com/office/word/2010/wordprocessingDrawing" xmlns:wp="http://schemas.openxmlformats.org/drawingml/2006/wordprocessingDrawing" xmlns:w10="urn:schemas-microsoft-com:office:word" xmlns:w="http://schemas.openxmlformats.org/wordprocessingml/2006/main" xmlns:w14="http://schemas.microsoft.com/office/word/2010/wordml" xmlns:w15="http://schemas.microsoft.com/office/word/2012/wordml" xmlns:w16se="http://schemas.microsoft.com/office/word/2015/wordml/symex" xmlns:wpg="http://schemas.microsoft.com/office/word/2010/wordprocessingGroup" xmlns:wpi="http://schemas.microsoft.com/office/word/2010/wordprocessingInk" xmlns:wne="http://schemas.microsoft.com/office/word/2006/wordml" xmlns:wps="http://schemas.microsoft.com/office/word/2010/wordprocessingShape" mc:Ignorable="w14 w15 w16se wp14">
+<w:footnotes xmlns:wpc="http://schemas.microsoft.com/office/word/2010/wordprocessingCanvas" xmlns:mc="http://schemas.openxmlformats.org/markup-compatibility/2006" xmlns:o="urn:schemas-microsoft-com:office:office" xmlns:r="http://schemas.openxmlformats.org/officeDocument/2006/relationships" xmlns:m="http://schemas.openxmlformats.org/officeDocument/2006/math" xmlns:v="urn:schemas-microsoft-com:vml" xmlns:wp14="http://schemas.microsoft.com/office/word/2010/wordprocessingDrawing" xmlns:wp="http://schemas.openxmlformats.org/drawingml/2006/wordprocessingDrawing" xmlns:w10="urn:schemas-microsoft-com:office:word" xmlns:w="http://schemas.openxmlformats.org/wordprocessingml/2006/main" xmlns:w14="http://schemas.microsoft.com/office/word/2010/wordml" xmlns:wpg="http://schemas.microsoft.com/office/word/2010/wordprocessingGroup" xmlns:wpi="http://schemas.microsoft.com/office/word/2010/wordprocessingInk" xmlns:wne="http://schemas.microsoft.com/office/word/2006/wordml" xmlns:wps="http://schemas.microsoft.com/office/word/2010/wordprocessingShape" mc:Ignorable="w14 wp14">
   <w:footnote w:type="separator" w:id="-1">
     <w:p>
       <w:pPr>
@@ -2439,7 +2522,7 @@
 </file>
 
 <file path=word/header1.xml><?xml version="1.0" encoding="utf-8"?>
-<w:hdr xmlns:wpc="http://schemas.microsoft.com/office/word/2010/wordprocessingCanvas" xmlns:cx="http://schemas.microsoft.com/office/drawing/2014/chartex" xmlns:cx1="http://schemas.microsoft.com/office/drawing/2015/9/8/chartex" xmlns:cx2="http://schemas.microsoft.com/office/drawing/2015/10/21/chartex" xmlns:mc="http://schemas.openxmlformats.org/markup-compatibility/2006" xmlns:o="urn:schemas-microsoft-com:office:office" xmlns:r="http://schemas.openxmlformats.org/officeDocument/2006/relationships" xmlns:m="http://schemas.openxmlformats.org/officeDocument/2006/math" xmlns:v="urn:schemas-microsoft-com:vml" xmlns:wp14="http://schemas.microsoft.com/office/word/2010/wordprocessingDrawing" xmlns:wp="http://schemas.openxmlformats.org/drawingml/2006/wordprocessingDrawing" xmlns:w10="urn:schemas-microsoft-com:office:word" xmlns:w="http://schemas.openxmlformats.org/wordprocessingml/2006/main" xmlns:w14="http://schemas.microsoft.com/office/word/2010/wordml" xmlns:w15="http://schemas.microsoft.com/office/word/2012/wordml" xmlns:w16se="http://schemas.microsoft.com/office/word/2015/wordml/symex" xmlns:wpg="http://schemas.microsoft.com/office/word/2010/wordprocessingGroup" xmlns:wpi="http://schemas.microsoft.com/office/word/2010/wordprocessingInk" xmlns:wne="http://schemas.microsoft.com/office/word/2006/wordml" xmlns:wps="http://schemas.microsoft.com/office/word/2010/wordprocessingShape" mc:Ignorable="w14 w15 w16se wp14">
+<w:hdr xmlns:wpc="http://schemas.microsoft.com/office/word/2010/wordprocessingCanvas" xmlns:mc="http://schemas.openxmlformats.org/markup-compatibility/2006" xmlns:o="urn:schemas-microsoft-com:office:office" xmlns:r="http://schemas.openxmlformats.org/officeDocument/2006/relationships" xmlns:m="http://schemas.openxmlformats.org/officeDocument/2006/math" xmlns:v="urn:schemas-microsoft-com:vml" xmlns:wp14="http://schemas.microsoft.com/office/word/2010/wordprocessingDrawing" xmlns:wp="http://schemas.openxmlformats.org/drawingml/2006/wordprocessingDrawing" xmlns:w10="urn:schemas-microsoft-com:office:word" xmlns:w="http://schemas.openxmlformats.org/wordprocessingml/2006/main" xmlns:w14="http://schemas.microsoft.com/office/word/2010/wordml" xmlns:wpg="http://schemas.microsoft.com/office/word/2010/wordprocessingGroup" xmlns:wpi="http://schemas.microsoft.com/office/word/2010/wordprocessingInk" xmlns:wne="http://schemas.microsoft.com/office/word/2006/wordml" xmlns:wps="http://schemas.microsoft.com/office/word/2010/wordprocessingShape" mc:Ignorable="w14 wp14">
   <w:p>
     <w:pPr>
       <w:pStyle w:val="Encabezado"/>
@@ -2449,7 +2532,7 @@
         <w:noProof/>
         <w:lang w:eastAsia="es-MX"/>
       </w:rPr>
-      <w:pict w14:anchorId="6DE00550">
+      <w:pict>
         <v:shapetype id="_x0000_t75" coordsize="21600,21600" o:spt="75" o:preferrelative="t" path="m@4@5l@4@11@9@11@9@5xe" filled="f" stroked="f">
           <v:stroke joinstyle="miter"/>
           <v:formulas>
@@ -2471,6 +2554,7 @@
         </v:shapetype>
         <v:shape id="WordPictureWatermark3135376" o:spid="_x0000_s2050" type="#_x0000_t75" style="position:absolute;margin-left:0;margin-top:0;width:900.15pt;height:675.05pt;z-index:-251655168;mso-position-horizontal:center;mso-position-horizontal-relative:margin;mso-position-vertical:center;mso-position-vertical-relative:margin" o:allowincell="f">
           <v:imagedata r:id="rId1" o:title="Logo" gain="19661f" blacklevel="22938f"/>
+          <w10:wrap anchorx="margin" anchory="margin"/>
         </v:shape>
       </w:pict>
     </w:r>
@@ -2479,7 +2563,7 @@
 </file>
 
 <file path=word/header2.xml><?xml version="1.0" encoding="utf-8"?>
-<w:hdr xmlns:wpc="http://schemas.microsoft.com/office/word/2010/wordprocessingCanvas" xmlns:cx="http://schemas.microsoft.com/office/drawing/2014/chartex" xmlns:cx1="http://schemas.microsoft.com/office/drawing/2015/9/8/chartex" xmlns:cx2="http://schemas.microsoft.com/office/drawing/2015/10/21/chartex" xmlns:mc="http://schemas.openxmlformats.org/markup-compatibility/2006" xmlns:o="urn:schemas-microsoft-com:office:office" xmlns:r="http://schemas.openxmlformats.org/officeDocument/2006/relationships" xmlns:m="http://schemas.openxmlformats.org/officeDocument/2006/math" xmlns:v="urn:schemas-microsoft-com:vml" xmlns:wp14="http://schemas.microsoft.com/office/word/2010/wordprocessingDrawing" xmlns:wp="http://schemas.openxmlformats.org/drawingml/2006/wordprocessingDrawing" xmlns:w10="urn:schemas-microsoft-com:office:word" xmlns:w="http://schemas.openxmlformats.org/wordprocessingml/2006/main" xmlns:w14="http://schemas.microsoft.com/office/word/2010/wordml" xmlns:w15="http://schemas.microsoft.com/office/word/2012/wordml" xmlns:w16se="http://schemas.microsoft.com/office/word/2015/wordml/symex" xmlns:wpg="http://schemas.microsoft.com/office/word/2010/wordprocessingGroup" xmlns:wpi="http://schemas.microsoft.com/office/word/2010/wordprocessingInk" xmlns:wne="http://schemas.microsoft.com/office/word/2006/wordml" xmlns:wps="http://schemas.microsoft.com/office/word/2010/wordprocessingShape" mc:Ignorable="w14 w15 w16se wp14">
+<w:hdr xmlns:wpc="http://schemas.microsoft.com/office/word/2010/wordprocessingCanvas" xmlns:mc="http://schemas.openxmlformats.org/markup-compatibility/2006" xmlns:o="urn:schemas-microsoft-com:office:office" xmlns:r="http://schemas.openxmlformats.org/officeDocument/2006/relationships" xmlns:m="http://schemas.openxmlformats.org/officeDocument/2006/math" xmlns:v="urn:schemas-microsoft-com:vml" xmlns:wp14="http://schemas.microsoft.com/office/word/2010/wordprocessingDrawing" xmlns:wp="http://schemas.openxmlformats.org/drawingml/2006/wordprocessingDrawing" xmlns:w10="urn:schemas-microsoft-com:office:word" xmlns:w="http://schemas.openxmlformats.org/wordprocessingml/2006/main" xmlns:w14="http://schemas.microsoft.com/office/word/2010/wordml" xmlns:wpg="http://schemas.microsoft.com/office/word/2010/wordprocessingGroup" xmlns:wpi="http://schemas.microsoft.com/office/word/2010/wordprocessingInk" xmlns:wne="http://schemas.microsoft.com/office/word/2006/wordml" xmlns:wps="http://schemas.microsoft.com/office/word/2010/wordprocessingShape" mc:Ignorable="w14 wp14">
   <w:p>
     <w:pPr>
       <w:pStyle w:val="Encabezado"/>
@@ -2489,7 +2573,7 @@
         <w:noProof/>
         <w:lang w:eastAsia="es-MX"/>
       </w:rPr>
-      <w:pict w14:anchorId="4638D11D">
+      <w:pict>
         <v:shapetype id="_x0000_t75" coordsize="21600,21600" o:spt="75" o:preferrelative="t" path="m@4@5l@4@11@9@11@9@5xe" filled="f" stroked="f">
           <v:stroke joinstyle="miter"/>
           <v:formulas>
@@ -2511,6 +2595,7 @@
         </v:shapetype>
         <v:shape id="WordPictureWatermark3135377" o:spid="_x0000_s2051" type="#_x0000_t75" style="position:absolute;margin-left:0;margin-top:0;width:900.15pt;height:675.05pt;z-index:-251654144;mso-position-horizontal:center;mso-position-horizontal-relative:margin;mso-position-vertical:center;mso-position-vertical-relative:margin" o:allowincell="f">
           <v:imagedata r:id="rId1" o:title="Logo" gain="19661f" blacklevel="22938f"/>
+          <w10:wrap anchorx="margin" anchory="margin"/>
         </v:shape>
       </w:pict>
     </w:r>
@@ -2520,7 +2605,7 @@
         <w:lang w:eastAsia="es-MX"/>
       </w:rPr>
       <w:drawing>
-        <wp:anchor distT="0" distB="0" distL="114300" distR="114300" simplePos="0" relativeHeight="251659264" behindDoc="0" locked="0" layoutInCell="1" allowOverlap="1" wp14:anchorId="0CBB138A" wp14:editId="7FE94BFA">
+        <wp:anchor distT="0" distB="0" distL="114300" distR="114300" simplePos="0" relativeHeight="251659264" behindDoc="0" locked="0" layoutInCell="1" allowOverlap="1">
           <wp:simplePos x="0" y="0"/>
           <wp:positionH relativeFrom="column">
             <wp:posOffset>4791075</wp:posOffset>
@@ -2573,12 +2658,6 @@
               </pic:pic>
             </a:graphicData>
           </a:graphic>
-          <wp14:sizeRelH relativeFrom="margin">
-            <wp14:pctWidth>0</wp14:pctWidth>
-          </wp14:sizeRelH>
-          <wp14:sizeRelV relativeFrom="margin">
-            <wp14:pctHeight>0</wp14:pctHeight>
-          </wp14:sizeRelV>
         </wp:anchor>
       </w:drawing>
     </w:r>
@@ -2587,7 +2666,7 @@
 </file>
 
 <file path=word/header3.xml><?xml version="1.0" encoding="utf-8"?>
-<w:hdr xmlns:wpc="http://schemas.microsoft.com/office/word/2010/wordprocessingCanvas" xmlns:cx="http://schemas.microsoft.com/office/drawing/2014/chartex" xmlns:cx1="http://schemas.microsoft.com/office/drawing/2015/9/8/chartex" xmlns:cx2="http://schemas.microsoft.com/office/drawing/2015/10/21/chartex" xmlns:mc="http://schemas.openxmlformats.org/markup-compatibility/2006" xmlns:o="urn:schemas-microsoft-com:office:office" xmlns:r="http://schemas.openxmlformats.org/officeDocument/2006/relationships" xmlns:m="http://schemas.openxmlformats.org/officeDocument/2006/math" xmlns:v="urn:schemas-microsoft-com:vml" xmlns:wp14="http://schemas.microsoft.com/office/word/2010/wordprocessingDrawing" xmlns:wp="http://schemas.openxmlformats.org/drawingml/2006/wordprocessingDrawing" xmlns:w10="urn:schemas-microsoft-com:office:word" xmlns:w="http://schemas.openxmlformats.org/wordprocessingml/2006/main" xmlns:w14="http://schemas.microsoft.com/office/word/2010/wordml" xmlns:w15="http://schemas.microsoft.com/office/word/2012/wordml" xmlns:w16se="http://schemas.microsoft.com/office/word/2015/wordml/symex" xmlns:wpg="http://schemas.microsoft.com/office/word/2010/wordprocessingGroup" xmlns:wpi="http://schemas.microsoft.com/office/word/2010/wordprocessingInk" xmlns:wne="http://schemas.microsoft.com/office/word/2006/wordml" xmlns:wps="http://schemas.microsoft.com/office/word/2010/wordprocessingShape" mc:Ignorable="w14 w15 w16se wp14">
+<w:hdr xmlns:wpc="http://schemas.microsoft.com/office/word/2010/wordprocessingCanvas" xmlns:mc="http://schemas.openxmlformats.org/markup-compatibility/2006" xmlns:o="urn:schemas-microsoft-com:office:office" xmlns:r="http://schemas.openxmlformats.org/officeDocument/2006/relationships" xmlns:m="http://schemas.openxmlformats.org/officeDocument/2006/math" xmlns:v="urn:schemas-microsoft-com:vml" xmlns:wp14="http://schemas.microsoft.com/office/word/2010/wordprocessingDrawing" xmlns:wp="http://schemas.openxmlformats.org/drawingml/2006/wordprocessingDrawing" xmlns:w10="urn:schemas-microsoft-com:office:word" xmlns:w="http://schemas.openxmlformats.org/wordprocessingml/2006/main" xmlns:w14="http://schemas.microsoft.com/office/word/2010/wordml" xmlns:wpg="http://schemas.microsoft.com/office/word/2010/wordprocessingGroup" xmlns:wpi="http://schemas.microsoft.com/office/word/2010/wordprocessingInk" xmlns:wne="http://schemas.microsoft.com/office/word/2006/wordml" xmlns:wps="http://schemas.microsoft.com/office/word/2010/wordprocessingShape" mc:Ignorable="w14 wp14">
   <w:p>
     <w:pPr>
       <w:pStyle w:val="Encabezado"/>
@@ -2597,7 +2676,7 @@
         <w:noProof/>
         <w:lang w:eastAsia="es-MX"/>
       </w:rPr>
-      <w:pict w14:anchorId="3414B486">
+      <w:pict>
         <v:shapetype id="_x0000_t75" coordsize="21600,21600" o:spt="75" o:preferrelative="t" path="m@4@5l@4@11@9@11@9@5xe" filled="f" stroked="f">
           <v:stroke joinstyle="miter"/>
           <v:formulas>
@@ -2619,6 +2698,7 @@
         </v:shapetype>
         <v:shape id="WordPictureWatermark3135375" o:spid="_x0000_s2049" type="#_x0000_t75" style="position:absolute;margin-left:0;margin-top:0;width:900.15pt;height:675.05pt;z-index:-251656192;mso-position-horizontal:center;mso-position-horizontal-relative:margin;mso-position-vertical:center;mso-position-vertical-relative:margin" o:allowincell="f">
           <v:imagedata r:id="rId1" o:title="Logo" gain="19661f" blacklevel="22938f"/>
+          <w10:wrap anchorx="margin" anchory="margin"/>
         </v:shape>
       </w:pict>
     </w:r>
@@ -2627,8 +2707,8 @@
 </file>
 
 <file path=word/numbering.xml><?xml version="1.0" encoding="utf-8"?>
-<w:numbering xmlns:wpc="http://schemas.microsoft.com/office/word/2010/wordprocessingCanvas" xmlns:cx="http://schemas.microsoft.com/office/drawing/2014/chartex" xmlns:cx1="http://schemas.microsoft.com/office/drawing/2015/9/8/chartex" xmlns:cx2="http://schemas.microsoft.com/office/drawing/2015/10/21/chartex" xmlns:mc="http://schemas.openxmlformats.org/markup-compatibility/2006" xmlns:o="urn:schemas-microsoft-com:office:office" xmlns:r="http://schemas.openxmlformats.org/officeDocument/2006/relationships" xmlns:m="http://schemas.openxmlformats.org/officeDocument/2006/math" xmlns:v="urn:schemas-microsoft-com:vml" xmlns:wp14="http://schemas.microsoft.com/office/word/2010/wordprocessingDrawing" xmlns:wp="http://schemas.openxmlformats.org/drawingml/2006/wordprocessingDrawing" xmlns:w10="urn:schemas-microsoft-com:office:word" xmlns:w="http://schemas.openxmlformats.org/wordprocessingml/2006/main" xmlns:w14="http://schemas.microsoft.com/office/word/2010/wordml" xmlns:w15="http://schemas.microsoft.com/office/word/2012/wordml" xmlns:w16se="http://schemas.microsoft.com/office/word/2015/wordml/symex" xmlns:wpg="http://schemas.microsoft.com/office/word/2010/wordprocessingGroup" xmlns:wpi="http://schemas.microsoft.com/office/word/2010/wordprocessingInk" xmlns:wne="http://schemas.microsoft.com/office/word/2006/wordml" xmlns:wps="http://schemas.microsoft.com/office/word/2010/wordprocessingShape" mc:Ignorable="w14 w15 w16se wp14">
-  <w:abstractNum w:abstractNumId="0" w15:restartNumberingAfterBreak="0">
+<w:numbering xmlns:wpc="http://schemas.microsoft.com/office/word/2010/wordprocessingCanvas" xmlns:mc="http://schemas.openxmlformats.org/markup-compatibility/2006" xmlns:o="urn:schemas-microsoft-com:office:office" xmlns:r="http://schemas.openxmlformats.org/officeDocument/2006/relationships" xmlns:m="http://schemas.openxmlformats.org/officeDocument/2006/math" xmlns:v="urn:schemas-microsoft-com:vml" xmlns:wp14="http://schemas.microsoft.com/office/word/2010/wordprocessingDrawing" xmlns:wp="http://schemas.openxmlformats.org/drawingml/2006/wordprocessingDrawing" xmlns:w10="urn:schemas-microsoft-com:office:word" xmlns:w="http://schemas.openxmlformats.org/wordprocessingml/2006/main" xmlns:w14="http://schemas.microsoft.com/office/word/2010/wordml" xmlns:wpg="http://schemas.microsoft.com/office/word/2010/wordprocessingGroup" xmlns:wpi="http://schemas.microsoft.com/office/word/2010/wordprocessingInk" xmlns:wne="http://schemas.microsoft.com/office/word/2006/wordml" xmlns:wps="http://schemas.microsoft.com/office/word/2010/wordprocessingShape" mc:Ignorable="w14 wp14">
+  <w:abstractNum w:abstractNumId="0">
     <w:nsid w:val="3A1A45BC"/>
     <w:multiLevelType w:val="hybridMultilevel"/>
     <w:tmpl w:val="F15CEE88"/>
@@ -2741,7 +2821,7 @@
       </w:rPr>
     </w:lvl>
   </w:abstractNum>
-  <w:abstractNum w:abstractNumId="1" w15:restartNumberingAfterBreak="0">
+  <w:abstractNum w:abstractNumId="1">
     <w:nsid w:val="51A20569"/>
     <w:multiLevelType w:val="singleLevel"/>
     <w:tmpl w:val="25326EA6"/>
@@ -2761,7 +2841,7 @@
       </w:rPr>
     </w:lvl>
   </w:abstractNum>
-  <w:abstractNum w:abstractNumId="2" w15:restartNumberingAfterBreak="0">
+  <w:abstractNum w:abstractNumId="2">
     <w:nsid w:val="6D5E7F22"/>
     <w:multiLevelType w:val="singleLevel"/>
     <w:tmpl w:val="25326EA6"/>
@@ -2799,7 +2879,7 @@
 </file>
 
 <file path=word/styles.xml><?xml version="1.0" encoding="utf-8"?>
-<w:styles xmlns:mc="http://schemas.openxmlformats.org/markup-compatibility/2006" xmlns:r="http://schemas.openxmlformats.org/officeDocument/2006/relationships" xmlns:w="http://schemas.openxmlformats.org/wordprocessingml/2006/main" xmlns:w14="http://schemas.microsoft.com/office/word/2010/wordml" xmlns:w15="http://schemas.microsoft.com/office/word/2012/wordml" xmlns:w16se="http://schemas.microsoft.com/office/word/2015/wordml/symex" mc:Ignorable="w14 w15 w16se">
+<w:styles xmlns:mc="http://schemas.openxmlformats.org/markup-compatibility/2006" xmlns:r="http://schemas.openxmlformats.org/officeDocument/2006/relationships" xmlns:w="http://schemas.openxmlformats.org/wordprocessingml/2006/main" xmlns:w14="http://schemas.microsoft.com/office/word/2010/wordml" mc:Ignorable="w14">
   <w:docDefaults>
     <w:rPrDefault>
       <w:rPr>
@@ -2815,379 +2895,144 @@
       </w:pPr>
     </w:pPrDefault>
   </w:docDefaults>
-  <w:latentStyles w:defLockedState="0" w:defUIPriority="99" w:defSemiHidden="0" w:defUnhideWhenUsed="0" w:defQFormat="0" w:count="372">
-    <w:lsdException w:name="Normal" w:uiPriority="0" w:qFormat="1"/>
-    <w:lsdException w:name="heading 1" w:uiPriority="9" w:qFormat="1"/>
-    <w:lsdException w:name="heading 2" w:semiHidden="1" w:uiPriority="9" w:unhideWhenUsed="1" w:qFormat="1"/>
-    <w:lsdException w:name="heading 3" w:semiHidden="1" w:uiPriority="9" w:unhideWhenUsed="1" w:qFormat="1"/>
-    <w:lsdException w:name="heading 4" w:semiHidden="1" w:uiPriority="9" w:unhideWhenUsed="1" w:qFormat="1"/>
-    <w:lsdException w:name="heading 5" w:semiHidden="1" w:uiPriority="9" w:unhideWhenUsed="1" w:qFormat="1"/>
-    <w:lsdException w:name="heading 6" w:semiHidden="1" w:uiPriority="9" w:unhideWhenUsed="1" w:qFormat="1"/>
-    <w:lsdException w:name="heading 7" w:semiHidden="1" w:uiPriority="9" w:unhideWhenUsed="1" w:qFormat="1"/>
-    <w:lsdException w:name="heading 8" w:semiHidden="1" w:uiPriority="9" w:unhideWhenUsed="1" w:qFormat="1"/>
-    <w:lsdException w:name="heading 9" w:semiHidden="1" w:uiPriority="9" w:unhideWhenUsed="1" w:qFormat="1"/>
-    <w:lsdException w:name="index 1" w:semiHidden="1" w:unhideWhenUsed="1"/>
-    <w:lsdException w:name="index 2" w:semiHidden="1" w:unhideWhenUsed="1"/>
-    <w:lsdException w:name="index 3" w:semiHidden="1" w:unhideWhenUsed="1"/>
-    <w:lsdException w:name="index 4" w:semiHidden="1" w:unhideWhenUsed="1"/>
-    <w:lsdException w:name="index 5" w:semiHidden="1" w:unhideWhenUsed="1"/>
-    <w:lsdException w:name="index 6" w:semiHidden="1" w:unhideWhenUsed="1"/>
-    <w:lsdException w:name="index 7" w:semiHidden="1" w:unhideWhenUsed="1"/>
-    <w:lsdException w:name="index 8" w:semiHidden="1" w:unhideWhenUsed="1"/>
-    <w:lsdException w:name="index 9" w:semiHidden="1" w:unhideWhenUsed="1"/>
-    <w:lsdException w:name="toc 1" w:semiHidden="1" w:uiPriority="39" w:unhideWhenUsed="1"/>
-    <w:lsdException w:name="toc 2" w:semiHidden="1" w:uiPriority="39" w:unhideWhenUsed="1"/>
-    <w:lsdException w:name="toc 3" w:semiHidden="1" w:uiPriority="39" w:unhideWhenUsed="1"/>
-    <w:lsdException w:name="toc 4" w:semiHidden="1" w:uiPriority="39" w:unhideWhenUsed="1"/>
-    <w:lsdException w:name="toc 5" w:semiHidden="1" w:uiPriority="39" w:unhideWhenUsed="1"/>
-    <w:lsdException w:name="toc 6" w:semiHidden="1" w:uiPriority="39" w:unhideWhenUsed="1"/>
-    <w:lsdException w:name="toc 7" w:semiHidden="1" w:uiPriority="39" w:unhideWhenUsed="1"/>
-    <w:lsdException w:name="toc 8" w:semiHidden="1" w:uiPriority="39" w:unhideWhenUsed="1"/>
-    <w:lsdException w:name="toc 9" w:semiHidden="1" w:uiPriority="39" w:unhideWhenUsed="1"/>
-    <w:lsdException w:name="Normal Indent" w:semiHidden="1" w:unhideWhenUsed="1"/>
-    <w:lsdException w:name="footnote text" w:semiHidden="1" w:unhideWhenUsed="1"/>
-    <w:lsdException w:name="annotation text" w:semiHidden="1" w:unhideWhenUsed="1"/>
-    <w:lsdException w:name="header" w:semiHidden="1" w:unhideWhenUsed="1"/>
-    <w:lsdException w:name="footer" w:semiHidden="1" w:unhideWhenUsed="1"/>
-    <w:lsdException w:name="index heading" w:semiHidden="1" w:unhideWhenUsed="1"/>
-    <w:lsdException w:name="caption" w:semiHidden="1" w:uiPriority="35" w:unhideWhenUsed="1" w:qFormat="1"/>
-    <w:lsdException w:name="table of figures" w:semiHidden="1" w:unhideWhenUsed="1"/>
-    <w:lsdException w:name="envelope address" w:semiHidden="1" w:unhideWhenUsed="1"/>
-    <w:lsdException w:name="envelope return" w:semiHidden="1" w:unhideWhenUsed="1"/>
-    <w:lsdException w:name="footnote reference" w:semiHidden="1" w:unhideWhenUsed="1"/>
-    <w:lsdException w:name="annotation reference" w:semiHidden="1" w:unhideWhenUsed="1"/>
-    <w:lsdException w:name="line number" w:semiHidden="1" w:unhideWhenUsed="1"/>
-    <w:lsdException w:name="page number" w:semiHidden="1" w:unhideWhenUsed="1"/>
-    <w:lsdException w:name="endnote reference" w:semiHidden="1" w:unhideWhenUsed="1"/>
-    <w:lsdException w:name="endnote text" w:semiHidden="1" w:unhideWhenUsed="1"/>
-    <w:lsdException w:name="table of authorities" w:semiHidden="1" w:unhideWhenUsed="1"/>
-    <w:lsdException w:name="macro" w:semiHidden="1" w:unhideWhenUsed="1"/>
-    <w:lsdException w:name="toa heading" w:semiHidden="1" w:unhideWhenUsed="1"/>
-    <w:lsdException w:name="List" w:semiHidden="1" w:unhideWhenUsed="1"/>
-    <w:lsdException w:name="List Bullet" w:semiHidden="1" w:unhideWhenUsed="1"/>
-    <w:lsdException w:name="List Number" w:semiHidden="1" w:unhideWhenUsed="1"/>
-    <w:lsdException w:name="List 2" w:semiHidden="1" w:unhideWhenUsed="1"/>
-    <w:lsdException w:name="List 3" w:semiHidden="1" w:unhideWhenUsed="1"/>
-    <w:lsdException w:name="List 4" w:semiHidden="1" w:unhideWhenUsed="1"/>
-    <w:lsdException w:name="List 5" w:semiHidden="1" w:unhideWhenUsed="1"/>
-    <w:lsdException w:name="List Bullet 2" w:semiHidden="1" w:unhideWhenUsed="1"/>
-    <w:lsdException w:name="List Bullet 3" w:semiHidden="1" w:unhideWhenUsed="1"/>
-    <w:lsdException w:name="List Bullet 4" w:semiHidden="1" w:unhideWhenUsed="1"/>
-    <w:lsdException w:name="List Bullet 5" w:semiHidden="1" w:unhideWhenUsed="1"/>
-    <w:lsdException w:name="List Number 2" w:semiHidden="1" w:unhideWhenUsed="1"/>
-    <w:lsdException w:name="List Number 3" w:semiHidden="1" w:unhideWhenUsed="1"/>
-    <w:lsdException w:name="List Number 4" w:semiHidden="1" w:unhideWhenUsed="1"/>
-    <w:lsdException w:name="List Number 5" w:semiHidden="1" w:unhideWhenUsed="1"/>
-    <w:lsdException w:name="Title" w:uiPriority="10" w:qFormat="1"/>
-    <w:lsdException w:name="Closing" w:semiHidden="1" w:unhideWhenUsed="1"/>
-    <w:lsdException w:name="Signature" w:semiHidden="1" w:unhideWhenUsed="1"/>
-    <w:lsdException w:name="Default Paragraph Font" w:semiHidden="1" w:uiPriority="1" w:unhideWhenUsed="1"/>
-    <w:lsdException w:name="Body Text" w:semiHidden="1" w:unhideWhenUsed="1"/>
-    <w:lsdException w:name="Body Text Indent" w:semiHidden="1" w:unhideWhenUsed="1"/>
-    <w:lsdException w:name="List Continue" w:semiHidden="1" w:unhideWhenUsed="1"/>
-    <w:lsdException w:name="List Continue 2" w:semiHidden="1" w:unhideWhenUsed="1"/>
-    <w:lsdException w:name="List Continue 3" w:semiHidden="1" w:unhideWhenUsed="1"/>
-    <w:lsdException w:name="List Continue 4" w:semiHidden="1" w:unhideWhenUsed="1"/>
-    <w:lsdException w:name="List Continue 5" w:semiHidden="1" w:unhideWhenUsed="1"/>
-    <w:lsdException w:name="Message Header" w:semiHidden="1" w:unhideWhenUsed="1"/>
-    <w:lsdException w:name="Subtitle" w:uiPriority="11" w:qFormat="1"/>
-    <w:lsdException w:name="Salutation" w:semiHidden="1" w:unhideWhenUsed="1"/>
-    <w:lsdException w:name="Date" w:semiHidden="1" w:unhideWhenUsed="1"/>
-    <w:lsdException w:name="Body Text First Indent" w:semiHidden="1" w:unhideWhenUsed="1"/>
-    <w:lsdException w:name="Body Text First Indent 2" w:semiHidden="1" w:unhideWhenUsed="1"/>
-    <w:lsdException w:name="Note Heading" w:semiHidden="1" w:unhideWhenUsed="1"/>
-    <w:lsdException w:name="Body Text 2" w:semiHidden="1" w:unhideWhenUsed="1"/>
-    <w:lsdException w:name="Body Text 3" w:semiHidden="1" w:unhideWhenUsed="1"/>
-    <w:lsdException w:name="Body Text Indent 2" w:semiHidden="1" w:unhideWhenUsed="1"/>
-    <w:lsdException w:name="Body Text Indent 3" w:semiHidden="1" w:unhideWhenUsed="1"/>
-    <w:lsdException w:name="Block Text" w:semiHidden="1" w:unhideWhenUsed="1"/>
-    <w:lsdException w:name="Hyperlink" w:semiHidden="1" w:unhideWhenUsed="1"/>
-    <w:lsdException w:name="FollowedHyperlink" w:semiHidden="1" w:unhideWhenUsed="1"/>
-    <w:lsdException w:name="Strong" w:uiPriority="22" w:qFormat="1"/>
-    <w:lsdException w:name="Emphasis" w:uiPriority="20" w:qFormat="1"/>
-    <w:lsdException w:name="Document Map" w:semiHidden="1" w:unhideWhenUsed="1"/>
-    <w:lsdException w:name="Plain Text" w:semiHidden="1" w:unhideWhenUsed="1"/>
-    <w:lsdException w:name="E-mail Signature" w:semiHidden="1" w:unhideWhenUsed="1"/>
-    <w:lsdException w:name="HTML Top of Form" w:semiHidden="1" w:unhideWhenUsed="1"/>
-    <w:lsdException w:name="HTML Bottom of Form" w:semiHidden="1" w:unhideWhenUsed="1"/>
-    <w:lsdException w:name="Normal (Web)" w:semiHidden="1" w:unhideWhenUsed="1"/>
-    <w:lsdException w:name="HTML Acronym" w:semiHidden="1" w:unhideWhenUsed="1"/>
-    <w:lsdException w:name="HTML Address" w:semiHidden="1" w:unhideWhenUsed="1"/>
-    <w:lsdException w:name="HTML Cite" w:semiHidden="1" w:unhideWhenUsed="1"/>
-    <w:lsdException w:name="HTML Code" w:semiHidden="1" w:unhideWhenUsed="1"/>
-    <w:lsdException w:name="HTML Definition" w:semiHidden="1" w:unhideWhenUsed="1"/>
-    <w:lsdException w:name="HTML Keyboard" w:semiHidden="1" w:unhideWhenUsed="1"/>
-    <w:lsdException w:name="HTML Preformatted" w:semiHidden="1" w:unhideWhenUsed="1"/>
-    <w:lsdException w:name="HTML Sample" w:semiHidden="1" w:unhideWhenUsed="1"/>
-    <w:lsdException w:name="HTML Typewriter" w:semiHidden="1" w:unhideWhenUsed="1"/>
-    <w:lsdException w:name="HTML Variable" w:semiHidden="1" w:unhideWhenUsed="1"/>
-    <w:lsdException w:name="Normal Table" w:semiHidden="1" w:unhideWhenUsed="1"/>
-    <w:lsdException w:name="annotation subject" w:semiHidden="1" w:unhideWhenUsed="1"/>
-    <w:lsdException w:name="No List" w:semiHidden="1" w:unhideWhenUsed="1"/>
-    <w:lsdException w:name="Outline List 1" w:semiHidden="1" w:unhideWhenUsed="1"/>
-    <w:lsdException w:name="Outline List 2" w:semiHidden="1" w:unhideWhenUsed="1"/>
-    <w:lsdException w:name="Outline List 3" w:semiHidden="1" w:unhideWhenUsed="1"/>
-    <w:lsdException w:name="Table Simple 1" w:semiHidden="1" w:unhideWhenUsed="1"/>
-    <w:lsdException w:name="Table Simple 2" w:semiHidden="1" w:unhideWhenUsed="1"/>
-    <w:lsdException w:name="Table Simple 3" w:semiHidden="1" w:unhideWhenUsed="1"/>
-    <w:lsdException w:name="Table Classic 1" w:semiHidden="1" w:unhideWhenUsed="1"/>
-    <w:lsdException w:name="Table Classic 2" w:semiHidden="1" w:unhideWhenUsed="1"/>
-    <w:lsdException w:name="Table Classic 3" w:semiHidden="1" w:unhideWhenUsed="1"/>
-    <w:lsdException w:name="Table Classic 4" w:semiHidden="1" w:unhideWhenUsed="1"/>
-    <w:lsdException w:name="Table Colorful 1" w:semiHidden="1" w:unhideWhenUsed="1"/>
-    <w:lsdException w:name="Table Colorful 2" w:semiHidden="1" w:unhideWhenUsed="1"/>
-    <w:lsdException w:name="Table Colorful 3" w:semiHidden="1" w:unhideWhenUsed="1"/>
-    <w:lsdException w:name="Table Columns 1" w:semiHidden="1" w:unhideWhenUsed="1"/>
-    <w:lsdException w:name="Table Columns 2" w:semiHidden="1" w:unhideWhenUsed="1"/>
-    <w:lsdException w:name="Table Columns 3" w:semiHidden="1" w:unhideWhenUsed="1"/>
-    <w:lsdException w:name="Table Columns 4" w:semiHidden="1" w:unhideWhenUsed="1"/>
-    <w:lsdException w:name="Table Columns 5" w:semiHidden="1" w:unhideWhenUsed="1"/>
-    <w:lsdException w:name="Table Grid 1" w:semiHidden="1" w:unhideWhenUsed="1"/>
-    <w:lsdException w:name="Table Grid 2" w:semiHidden="1" w:unhideWhenUsed="1"/>
-    <w:lsdException w:name="Table Grid 3" w:semiHidden="1" w:unhideWhenUsed="1"/>
-    <w:lsdException w:name="Table Grid 4" w:semiHidden="1" w:unhideWhenUsed="1"/>
-    <w:lsdException w:name="Table Grid 5" w:semiHidden="1" w:unhideWhenUsed="1"/>
-    <w:lsdException w:name="Table Grid 6" w:semiHidden="1" w:unhideWhenUsed="1"/>
-    <w:lsdException w:name="Table Grid 7" w:semiHidden="1" w:unhideWhenUsed="1"/>
-    <w:lsdException w:name="Table Grid 8" w:semiHidden="1" w:unhideWhenUsed="1"/>
-    <w:lsdException w:name="Table List 1" w:semiHidden="1" w:unhideWhenUsed="1"/>
-    <w:lsdException w:name="Table List 2" w:semiHidden="1" w:unhideWhenUsed="1"/>
-    <w:lsdException w:name="Table List 3" w:semiHidden="1" w:unhideWhenUsed="1"/>
-    <w:lsdException w:name="Table List 4" w:semiHidden="1" w:unhideWhenUsed="1"/>
-    <w:lsdException w:name="Table List 5" w:semiHidden="1" w:unhideWhenUsed="1"/>
-    <w:lsdException w:name="Table List 6" w:semiHidden="1" w:unhideWhenUsed="1"/>
-    <w:lsdException w:name="Table List 7" w:semiHidden="1" w:unhideWhenUsed="1"/>
-    <w:lsdException w:name="Table List 8" w:semiHidden="1" w:unhideWhenUsed="1"/>
-    <w:lsdException w:name="Table 3D effects 1" w:semiHidden="1" w:unhideWhenUsed="1"/>
-    <w:lsdException w:name="Table 3D effects 2" w:semiHidden="1" w:unhideWhenUsed="1"/>
-    <w:lsdException w:name="Table 3D effects 3" w:semiHidden="1" w:unhideWhenUsed="1"/>
-    <w:lsdException w:name="Table Contemporary" w:semiHidden="1" w:unhideWhenUsed="1"/>
-    <w:lsdException w:name="Table Elegant" w:semiHidden="1" w:unhideWhenUsed="1"/>
-    <w:lsdException w:name="Table Professional" w:semiHidden="1" w:unhideWhenUsed="1"/>
-    <w:lsdException w:name="Table Subtle 1" w:semiHidden="1" w:unhideWhenUsed="1"/>
-    <w:lsdException w:name="Table Subtle 2" w:semiHidden="1" w:unhideWhenUsed="1"/>
-    <w:lsdException w:name="Table Web 1" w:semiHidden="1" w:unhideWhenUsed="1"/>
-    <w:lsdException w:name="Table Web 2" w:semiHidden="1" w:unhideWhenUsed="1"/>
-    <w:lsdException w:name="Table Web 3" w:semiHidden="1" w:unhideWhenUsed="1"/>
-    <w:lsdException w:name="Balloon Text" w:semiHidden="1" w:unhideWhenUsed="1"/>
-    <w:lsdException w:name="Table Grid" w:uiPriority="39"/>
-    <w:lsdException w:name="Table Theme" w:semiHidden="1" w:unhideWhenUsed="1"/>
-    <w:lsdException w:name="Placeholder Text" w:semiHidden="1"/>
-    <w:lsdException w:name="No Spacing" w:uiPriority="1" w:qFormat="1"/>
-    <w:lsdException w:name="Light Shading" w:uiPriority="60"/>
-    <w:lsdException w:name="Light List" w:uiPriority="61"/>
-    <w:lsdException w:name="Light Grid" w:uiPriority="62"/>
-    <w:lsdException w:name="Medium Shading 1" w:uiPriority="63"/>
-    <w:lsdException w:name="Medium Shading 2" w:uiPriority="64"/>
-    <w:lsdException w:name="Medium List 1" w:uiPriority="65"/>
-    <w:lsdException w:name="Medium List 2" w:uiPriority="66"/>
-    <w:lsdException w:name="Medium Grid 1" w:uiPriority="67"/>
-    <w:lsdException w:name="Medium Grid 2" w:uiPriority="68"/>
-    <w:lsdException w:name="Medium Grid 3" w:uiPriority="69"/>
-    <w:lsdException w:name="Dark List" w:uiPriority="70"/>
-    <w:lsdException w:name="Colorful Shading" w:uiPriority="71"/>
-    <w:lsdException w:name="Colorful List" w:uiPriority="72"/>
-    <w:lsdException w:name="Colorful Grid" w:uiPriority="73"/>
-    <w:lsdException w:name="Light Shading Accent 1" w:uiPriority="60"/>
-    <w:lsdException w:name="Light List Accent 1" w:uiPriority="61"/>
-    <w:lsdException w:name="Light Grid Accent 1" w:uiPriority="62"/>
-    <w:lsdException w:name="Medium Shading 1 Accent 1" w:uiPriority="63"/>
-    <w:lsdException w:name="Medium Shading 2 Accent 1" w:uiPriority="64"/>
-    <w:lsdException w:name="Medium List 1 Accent 1" w:uiPriority="65"/>
-    <w:lsdException w:name="Revision" w:semiHidden="1"/>
-    <w:lsdException w:name="List Paragraph" w:uiPriority="34" w:qFormat="1"/>
-    <w:lsdException w:name="Quote" w:uiPriority="29" w:qFormat="1"/>
-    <w:lsdException w:name="Intense Quote" w:uiPriority="30" w:qFormat="1"/>
-    <w:lsdException w:name="Medium List 2 Accent 1" w:uiPriority="66"/>
-    <w:lsdException w:name="Medium Grid 1 Accent 1" w:uiPriority="67"/>
-    <w:lsdException w:name="Medium Grid 2 Accent 1" w:uiPriority="68"/>
-    <w:lsdException w:name="Medium Grid 3 Accent 1" w:uiPriority="69"/>
-    <w:lsdException w:name="Dark List Accent 1" w:uiPriority="70"/>
-    <w:lsdException w:name="Colorful Shading Accent 1" w:uiPriority="71"/>
-    <w:lsdException w:name="Colorful List Accent 1" w:uiPriority="72"/>
-    <w:lsdException w:name="Colorful Grid Accent 1" w:uiPriority="73"/>
-    <w:lsdException w:name="Light Shading Accent 2" w:uiPriority="60"/>
-    <w:lsdException w:name="Light List Accent 2" w:uiPriority="61"/>
-    <w:lsdException w:name="Light Grid Accent 2" w:uiPriority="62"/>
-    <w:lsdException w:name="Medium Shading 1 Accent 2" w:uiPriority="63"/>
-    <w:lsdException w:name="Medium Shading 2 Accent 2" w:uiPriority="64"/>
-    <w:lsdException w:name="Medium List 1 Accent 2" w:uiPriority="65"/>
-    <w:lsdException w:name="Medium List 2 Accent 2" w:uiPriority="66"/>
-    <w:lsdException w:name="Medium Grid 1 Accent 2" w:uiPriority="67"/>
-    <w:lsdException w:name="Medium Grid 2 Accent 2" w:uiPriority="68"/>
-    <w:lsdException w:name="Medium Grid 3 Accent 2" w:uiPriority="69"/>
-    <w:lsdException w:name="Dark List Accent 2" w:uiPriority="70"/>
-    <w:lsdException w:name="Colorful Shading Accent 2" w:uiPriority="71"/>
-    <w:lsdException w:name="Colorful List Accent 2" w:uiPriority="72"/>
-    <w:lsdException w:name="Colorful Grid Accent 2" w:uiPriority="73"/>
-    <w:lsdException w:name="Light Shading Accent 3" w:uiPriority="60"/>
-    <w:lsdException w:name="Light List Accent 3" w:uiPriority="61"/>
-    <w:lsdException w:name="Light Grid Accent 3" w:uiPriority="62"/>
-    <w:lsdException w:name="Medium Shading 1 Accent 3" w:uiPriority="63"/>
-    <w:lsdException w:name="Medium Shading 2 Accent 3" w:uiPriority="64"/>
-    <w:lsdException w:name="Medium List 1 Accent 3" w:uiPriority="65"/>
-    <w:lsdException w:name="Medium List 2 Accent 3" w:uiPriority="66"/>
-    <w:lsdException w:name="Medium Grid 1 Accent 3" w:uiPriority="67"/>
-    <w:lsdException w:name="Medium Grid 2 Accent 3" w:uiPriority="68"/>
-    <w:lsdException w:name="Medium Grid 3 Accent 3" w:uiPriority="69"/>
-    <w:lsdException w:name="Dark List Accent 3" w:uiPriority="70"/>
-    <w:lsdException w:name="Colorful Shading Accent 3" w:uiPriority="71"/>
-    <w:lsdException w:name="Colorful List Accent 3" w:uiPriority="72"/>
-    <w:lsdException w:name="Colorful Grid Accent 3" w:uiPriority="73"/>
-    <w:lsdException w:name="Light Shading Accent 4" w:uiPriority="60"/>
-    <w:lsdException w:name="Light List Accent 4" w:uiPriority="61"/>
-    <w:lsdException w:name="Light Grid Accent 4" w:uiPriority="62"/>
-    <w:lsdException w:name="Medium Shading 1 Accent 4" w:uiPriority="63"/>
-    <w:lsdException w:name="Medium Shading 2 Accent 4" w:uiPriority="64"/>
-    <w:lsdException w:name="Medium List 1 Accent 4" w:uiPriority="65"/>
-    <w:lsdException w:name="Medium List 2 Accent 4" w:uiPriority="66"/>
-    <w:lsdException w:name="Medium Grid 1 Accent 4" w:uiPriority="67"/>
-    <w:lsdException w:name="Medium Grid 2 Accent 4" w:uiPriority="68"/>
-    <w:lsdException w:name="Medium Grid 3 Accent 4" w:uiPriority="69"/>
-    <w:lsdException w:name="Dark List Accent 4" w:uiPriority="70"/>
-    <w:lsdException w:name="Colorful Shading Accent 4" w:uiPriority="71"/>
-    <w:lsdException w:name="Colorful List Accent 4" w:uiPriority="72"/>
-    <w:lsdException w:name="Colorful Grid Accent 4" w:uiPriority="73"/>
-    <w:lsdException w:name="Light Shading Accent 5" w:uiPriority="60"/>
-    <w:lsdException w:name="Light List Accent 5" w:uiPriority="61"/>
-    <w:lsdException w:name="Light Grid Accent 5" w:uiPriority="62"/>
-    <w:lsdException w:name="Medium Shading 1 Accent 5" w:uiPriority="63"/>
-    <w:lsdException w:name="Medium Shading 2 Accent 5" w:uiPriority="64"/>
-    <w:lsdException w:name="Medium List 1 Accent 5" w:uiPriority="65"/>
-    <w:lsdException w:name="Medium List 2 Accent 5" w:uiPriority="66"/>
-    <w:lsdException w:name="Medium Grid 1 Accent 5" w:uiPriority="67"/>
-    <w:lsdException w:name="Medium Grid 2 Accent 5" w:uiPriority="68"/>
-    <w:lsdException w:name="Medium Grid 3 Accent 5" w:uiPriority="69"/>
-    <w:lsdException w:name="Dark List Accent 5" w:uiPriority="70"/>
-    <w:lsdException w:name="Colorful Shading Accent 5" w:uiPriority="71"/>
-    <w:lsdException w:name="Colorful List Accent 5" w:uiPriority="72"/>
-    <w:lsdException w:name="Colorful Grid Accent 5" w:uiPriority="73"/>
-    <w:lsdException w:name="Light Shading Accent 6" w:uiPriority="60"/>
-    <w:lsdException w:name="Light List Accent 6" w:uiPriority="61"/>
-    <w:lsdException w:name="Light Grid Accent 6" w:uiPriority="62"/>
-    <w:lsdException w:name="Medium Shading 1 Accent 6" w:uiPriority="63"/>
-    <w:lsdException w:name="Medium Shading 2 Accent 6" w:uiPriority="64"/>
-    <w:lsdException w:name="Medium List 1 Accent 6" w:uiPriority="65"/>
-    <w:lsdException w:name="Medium List 2 Accent 6" w:uiPriority="66"/>
-    <w:lsdException w:name="Medium Grid 1 Accent 6" w:uiPriority="67"/>
-    <w:lsdException w:name="Medium Grid 2 Accent 6" w:uiPriority="68"/>
-    <w:lsdException w:name="Medium Grid 3 Accent 6" w:uiPriority="69"/>
-    <w:lsdException w:name="Dark List Accent 6" w:uiPriority="70"/>
-    <w:lsdException w:name="Colorful Shading Accent 6" w:uiPriority="71"/>
-    <w:lsdException w:name="Colorful List Accent 6" w:uiPriority="72"/>
-    <w:lsdException w:name="Colorful Grid Accent 6" w:uiPriority="73"/>
-    <w:lsdException w:name="Subtle Emphasis" w:uiPriority="19" w:qFormat="1"/>
-    <w:lsdException w:name="Intense Emphasis" w:uiPriority="21" w:qFormat="1"/>
-    <w:lsdException w:name="Subtle Reference" w:uiPriority="31" w:qFormat="1"/>
-    <w:lsdException w:name="Intense Reference" w:uiPriority="32" w:qFormat="1"/>
-    <w:lsdException w:name="Book Title" w:uiPriority="33" w:qFormat="1"/>
-    <w:lsdException w:name="Bibliography" w:semiHidden="1" w:uiPriority="37" w:unhideWhenUsed="1"/>
-    <w:lsdException w:name="TOC Heading" w:semiHidden="1" w:uiPriority="39" w:unhideWhenUsed="1" w:qFormat="1"/>
-    <w:lsdException w:name="Plain Table 1" w:uiPriority="41"/>
-    <w:lsdException w:name="Plain Table 2" w:uiPriority="42"/>
-    <w:lsdException w:name="Plain Table 3" w:uiPriority="43"/>
-    <w:lsdException w:name="Plain Table 4" w:uiPriority="44"/>
-    <w:lsdException w:name="Plain Table 5" w:uiPriority="45"/>
-    <w:lsdException w:name="Grid Table Light" w:uiPriority="40"/>
-    <w:lsdException w:name="Grid Table 1 Light" w:uiPriority="46"/>
-    <w:lsdException w:name="Grid Table 2" w:uiPriority="47"/>
-    <w:lsdException w:name="Grid Table 3" w:uiPriority="48"/>
-    <w:lsdException w:name="Grid Table 4" w:uiPriority="49"/>
-    <w:lsdException w:name="Grid Table 5 Dark" w:uiPriority="50"/>
-    <w:lsdException w:name="Grid Table 6 Colorful" w:uiPriority="51"/>
-    <w:lsdException w:name="Grid Table 7 Colorful" w:uiPriority="52"/>
-    <w:lsdException w:name="Grid Table 1 Light Accent 1" w:uiPriority="46"/>
-    <w:lsdException w:name="Grid Table 2 Accent 1" w:uiPriority="47"/>
-    <w:lsdException w:name="Grid Table 3 Accent 1" w:uiPriority="48"/>
-    <w:lsdException w:name="Grid Table 4 Accent 1" w:uiPriority="49"/>
-    <w:lsdException w:name="Grid Table 5 Dark Accent 1" w:uiPriority="50"/>
-    <w:lsdException w:name="Grid Table 6 Colorful Accent 1" w:uiPriority="51"/>
-    <w:lsdException w:name="Grid Table 7 Colorful Accent 1" w:uiPriority="52"/>
-    <w:lsdException w:name="Grid Table 1 Light Accent 2" w:uiPriority="46"/>
-    <w:lsdException w:name="Grid Table 2 Accent 2" w:uiPriority="47"/>
-    <w:lsdException w:name="Grid Table 3 Accent 2" w:uiPriority="48"/>
-    <w:lsdException w:name="Grid Table 4 Accent 2" w:uiPriority="49"/>
-    <w:lsdException w:name="Grid Table 5 Dark Accent 2" w:uiPriority="50"/>
-    <w:lsdException w:name="Grid Table 6 Colorful Accent 2" w:uiPriority="51"/>
-    <w:lsdException w:name="Grid Table 7 Colorful Accent 2" w:uiPriority="52"/>
-    <w:lsdException w:name="Grid Table 1 Light Accent 3" w:uiPriority="46"/>
-    <w:lsdException w:name="Grid Table 2 Accent 3" w:uiPriority="47"/>
-    <w:lsdException w:name="Grid Table 3 Accent 3" w:uiPriority="48"/>
-    <w:lsdException w:name="Grid Table 4 Accent 3" w:uiPriority="49"/>
-    <w:lsdException w:name="Grid Table 5 Dark Accent 3" w:uiPriority="50"/>
-    <w:lsdException w:name="Grid Table 6 Colorful Accent 3" w:uiPriority="51"/>
-    <w:lsdException w:name="Grid Table 7 Colorful Accent 3" w:uiPriority="52"/>
-    <w:lsdException w:name="Grid Table 1 Light Accent 4" w:uiPriority="46"/>
-    <w:lsdException w:name="Grid Table 2 Accent 4" w:uiPriority="47"/>
-    <w:lsdException w:name="Grid Table 3 Accent 4" w:uiPriority="48"/>
-    <w:lsdException w:name="Grid Table 4 Accent 4" w:uiPriority="49"/>
-    <w:lsdException w:name="Grid Table 5 Dark Accent 4" w:uiPriority="50"/>
-    <w:lsdException w:name="Grid Table 6 Colorful Accent 4" w:uiPriority="51"/>
-    <w:lsdException w:name="Grid Table 7 Colorful Accent 4" w:uiPriority="52"/>
-    <w:lsdException w:name="Grid Table 1 Light Accent 5" w:uiPriority="46"/>
-    <w:lsdException w:name="Grid Table 2 Accent 5" w:uiPriority="47"/>
-    <w:lsdException w:name="Grid Table 3 Accent 5" w:uiPriority="48"/>
-    <w:lsdException w:name="Grid Table 4 Accent 5" w:uiPriority="49"/>
-    <w:lsdException w:name="Grid Table 5 Dark Accent 5" w:uiPriority="50"/>
-    <w:lsdException w:name="Grid Table 6 Colorful Accent 5" w:uiPriority="51"/>
-    <w:lsdException w:name="Grid Table 7 Colorful Accent 5" w:uiPriority="52"/>
-    <w:lsdException w:name="Grid Table 1 Light Accent 6" w:uiPriority="46"/>
-    <w:lsdException w:name="Grid Table 2 Accent 6" w:uiPriority="47"/>
-    <w:lsdException w:name="Grid Table 3 Accent 6" w:uiPriority="48"/>
-    <w:lsdException w:name="Grid Table 4 Accent 6" w:uiPriority="49"/>
-    <w:lsdException w:name="Grid Table 5 Dark Accent 6" w:uiPriority="50"/>
-    <w:lsdException w:name="Grid Table 6 Colorful Accent 6" w:uiPriority="51"/>
-    <w:lsdException w:name="Grid Table 7 Colorful Accent 6" w:uiPriority="52"/>
-    <w:lsdException w:name="List Table 1 Light" w:uiPriority="46"/>
-    <w:lsdException w:name="List Table 2" w:uiPriority="47"/>
-    <w:lsdException w:name="List Table 3" w:uiPriority="48"/>
-    <w:lsdException w:name="List Table 4" w:uiPriority="49"/>
-    <w:lsdException w:name="List Table 5 Dark" w:uiPriority="50"/>
-    <w:lsdException w:name="List Table 6 Colorful" w:uiPriority="51"/>
-    <w:lsdException w:name="List Table 7 Colorful" w:uiPriority="52"/>
-    <w:lsdException w:name="List Table 1 Light Accent 1" w:uiPriority="46"/>
-    <w:lsdException w:name="List Table 2 Accent 1" w:uiPriority="47"/>
-    <w:lsdException w:name="List Table 3 Accent 1" w:uiPriority="48"/>
-    <w:lsdException w:name="List Table 4 Accent 1" w:uiPriority="49"/>
-    <w:lsdException w:name="List Table 5 Dark Accent 1" w:uiPriority="50"/>
-    <w:lsdException w:name="List Table 6 Colorful Accent 1" w:uiPriority="51"/>
-    <w:lsdException w:name="List Table 7 Colorful Accent 1" w:uiPriority="52"/>
-    <w:lsdException w:name="List Table 1 Light Accent 2" w:uiPriority="46"/>
-    <w:lsdException w:name="List Table 2 Accent 2" w:uiPriority="47"/>
-    <w:lsdException w:name="List Table 3 Accent 2" w:uiPriority="48"/>
-    <w:lsdException w:name="List Table 4 Accent 2" w:uiPriority="49"/>
-    <w:lsdException w:name="List Table 5 Dark Accent 2" w:uiPriority="50"/>
-    <w:lsdException w:name="List Table 6 Colorful Accent 2" w:uiPriority="51"/>
-    <w:lsdException w:name="List Table 7 Colorful Accent 2" w:uiPriority="52"/>
-    <w:lsdException w:name="List Table 1 Light Accent 3" w:uiPriority="46"/>
-    <w:lsdException w:name="List Table 2 Accent 3" w:uiPriority="47"/>
-    <w:lsdException w:name="List Table 3 Accent 3" w:uiPriority="48"/>
-    <w:lsdException w:name="List Table 4 Accent 3" w:uiPriority="49"/>
-    <w:lsdException w:name="List Table 5 Dark Accent 3" w:uiPriority="50"/>
-    <w:lsdException w:name="List Table 6 Colorful Accent 3" w:uiPriority="51"/>
-    <w:lsdException w:name="List Table 7 Colorful Accent 3" w:uiPriority="52"/>
-    <w:lsdException w:name="List Table 1 Light Accent 4" w:uiPriority="46"/>
-    <w:lsdException w:name="List Table 2 Accent 4" w:uiPriority="47"/>
-    <w:lsdException w:name="List Table 3 Accent 4" w:uiPriority="48"/>
-    <w:lsdException w:name="List Table 4 Accent 4" w:uiPriority="49"/>
-    <w:lsdException w:name="List Table 5 Dark Accent 4" w:uiPriority="50"/>
-    <w:lsdException w:name="List Table 6 Colorful Accent 4" w:uiPriority="51"/>
-    <w:lsdException w:name="List Table 7 Colorful Accent 4" w:uiPriority="52"/>
-    <w:lsdException w:name="List Table 1 Light Accent 5" w:uiPriority="46"/>
-    <w:lsdException w:name="List Table 2 Accent 5" w:uiPriority="47"/>
-    <w:lsdException w:name="List Table 3 Accent 5" w:uiPriority="48"/>
-    <w:lsdException w:name="List Table 4 Accent 5" w:uiPriority="49"/>
-    <w:lsdException w:name="List Table 5 Dark Accent 5" w:uiPriority="50"/>
-    <w:lsdException w:name="List Table 6 Colorful Accent 5" w:uiPriority="51"/>
-    <w:lsdException w:name="List Table 7 Colorful Accent 5" w:uiPriority="52"/>
-    <w:lsdException w:name="List Table 1 Light Accent 6" w:uiPriority="46"/>
-    <w:lsdException w:name="List Table 2 Accent 6" w:uiPriority="47"/>
-    <w:lsdException w:name="List Table 3 Accent 6" w:uiPriority="48"/>
-    <w:lsdException w:name="List Table 4 Accent 6" w:uiPriority="49"/>
-    <w:lsdException w:name="List Table 5 Dark Accent 6" w:uiPriority="50"/>
-    <w:lsdException w:name="List Table 6 Colorful Accent 6" w:uiPriority="51"/>
-    <w:lsdException w:name="List Table 7 Colorful Accent 6" w:uiPriority="52"/>
-    <w:lsdException w:name="Mention" w:semiHidden="1" w:unhideWhenUsed="1"/>
+  <w:latentStyles w:defLockedState="0" w:defUIPriority="99" w:defSemiHidden="1" w:defUnhideWhenUsed="1" w:defQFormat="0" w:count="267">
+    <w:lsdException w:name="Normal" w:semiHidden="0" w:uiPriority="0" w:unhideWhenUsed="0" w:qFormat="1"/>
+    <w:lsdException w:name="heading 1" w:semiHidden="0" w:uiPriority="9" w:unhideWhenUsed="0" w:qFormat="1"/>
+    <w:lsdException w:name="heading 2" w:uiPriority="9" w:qFormat="1"/>
+    <w:lsdException w:name="heading 3" w:uiPriority="9" w:qFormat="1"/>
+    <w:lsdException w:name="heading 4" w:uiPriority="9" w:qFormat="1"/>
+    <w:lsdException w:name="heading 5" w:uiPriority="9" w:qFormat="1"/>
+    <w:lsdException w:name="heading 6" w:uiPriority="9" w:qFormat="1"/>
+    <w:lsdException w:name="heading 7" w:uiPriority="9" w:qFormat="1"/>
+    <w:lsdException w:name="heading 8" w:uiPriority="9" w:qFormat="1"/>
+    <w:lsdException w:name="heading 9" w:uiPriority="9" w:qFormat="1"/>
+    <w:lsdException w:name="toc 1" w:uiPriority="39"/>
+    <w:lsdException w:name="toc 2" w:uiPriority="39"/>
+    <w:lsdException w:name="toc 3" w:uiPriority="39"/>
+    <w:lsdException w:name="toc 4" w:uiPriority="39"/>
+    <w:lsdException w:name="toc 5" w:uiPriority="39"/>
+    <w:lsdException w:name="toc 6" w:uiPriority="39"/>
+    <w:lsdException w:name="toc 7" w:uiPriority="39"/>
+    <w:lsdException w:name="toc 8" w:uiPriority="39"/>
+    <w:lsdException w:name="toc 9" w:uiPriority="39"/>
+    <w:lsdException w:name="caption" w:uiPriority="35" w:qFormat="1"/>
+    <w:lsdException w:name="Title" w:semiHidden="0" w:uiPriority="10" w:unhideWhenUsed="0" w:qFormat="1"/>
+    <w:lsdException w:name="Default Paragraph Font" w:uiPriority="1"/>
+    <w:lsdException w:name="Subtitle" w:semiHidden="0" w:uiPriority="11" w:unhideWhenUsed="0" w:qFormat="1"/>
+    <w:lsdException w:name="Strong" w:semiHidden="0" w:uiPriority="22" w:unhideWhenUsed="0" w:qFormat="1"/>
+    <w:lsdException w:name="Emphasis" w:semiHidden="0" w:uiPriority="20" w:unhideWhenUsed="0" w:qFormat="1"/>
+    <w:lsdException w:name="Table Grid" w:semiHidden="0" w:uiPriority="39" w:unhideWhenUsed="0"/>
+    <w:lsdException w:name="Placeholder Text" w:unhideWhenUsed="0"/>
+    <w:lsdException w:name="No Spacing" w:semiHidden="0" w:uiPriority="1" w:unhideWhenUsed="0" w:qFormat="1"/>
+    <w:lsdException w:name="Light Shading" w:semiHidden="0" w:uiPriority="60" w:unhideWhenUsed="0"/>
+    <w:lsdException w:name="Light List" w:semiHidden="0" w:uiPriority="61" w:unhideWhenUsed="0"/>
+    <w:lsdException w:name="Light Grid" w:semiHidden="0" w:uiPriority="62" w:unhideWhenUsed="0"/>
+    <w:lsdException w:name="Medium Shading 1" w:semiHidden="0" w:uiPriority="63" w:unhideWhenUsed="0"/>
+    <w:lsdException w:name="Medium Shading 2" w:semiHidden="0" w:uiPriority="64" w:unhideWhenUsed="0"/>
+    <w:lsdException w:name="Medium List 1" w:semiHidden="0" w:uiPriority="65" w:unhideWhenUsed="0"/>
+    <w:lsdException w:name="Medium List 2" w:semiHidden="0" w:uiPriority="66" w:unhideWhenUsed="0"/>
+    <w:lsdException w:name="Medium Grid 1" w:semiHidden="0" w:uiPriority="67" w:unhideWhenUsed="0"/>
+    <w:lsdException w:name="Medium Grid 2" w:semiHidden="0" w:uiPriority="68" w:unhideWhenUsed="0"/>
+    <w:lsdException w:name="Medium Grid 3" w:semiHidden="0" w:uiPriority="69" w:unhideWhenUsed="0"/>
+    <w:lsdException w:name="Dark List" w:semiHidden="0" w:uiPriority="70" w:unhideWhenUsed="0"/>
+    <w:lsdException w:name="Colorful Shading" w:semiHidden="0" w:uiPriority="71" w:unhideWhenUsed="0"/>
+    <w:lsdException w:name="Colorful List" w:semiHidden="0" w:uiPriority="72" w:unhideWhenUsed="0"/>
+    <w:lsdException w:name="Colorful Grid" w:semiHidden="0" w:uiPriority="73" w:unhideWhenUsed="0"/>
+    <w:lsdException w:name="Light Shading Accent 1" w:semiHidden="0" w:uiPriority="60" w:unhideWhenUsed="0"/>
+    <w:lsdException w:name="Light List Accent 1" w:semiHidden="0" w:uiPriority="61" w:unhideWhenUsed="0"/>
+    <w:lsdException w:name="Light Grid Accent 1" w:semiHidden="0" w:uiPriority="62" w:unhideWhenUsed="0"/>
+    <w:lsdException w:name="Medium Shading 1 Accent 1" w:semiHidden="0" w:uiPriority="63" w:unhideWhenUsed="0"/>
+    <w:lsdException w:name="Medium Shading 2 Accent 1" w:semiHidden="0" w:uiPriority="64" w:unhideWhenUsed="0"/>
+    <w:lsdException w:name="Medium List 1 Accent 1" w:semiHidden="0" w:uiPriority="65" w:unhideWhenUsed="0"/>
+    <w:lsdException w:name="Revision" w:unhideWhenUsed="0"/>
+    <w:lsdException w:name="List Paragraph" w:semiHidden="0" w:uiPriority="34" w:unhideWhenUsed="0" w:qFormat="1"/>
+    <w:lsdException w:name="Quote" w:semiHidden="0" w:uiPriority="29" w:unhideWhenUsed="0" w:qFormat="1"/>
+    <w:lsdException w:name="Intense Quote" w:semiHidden="0" w:uiPriority="30" w:unhideWhenUsed="0" w:qFormat="1"/>
+    <w:lsdException w:name="Medium List 2 Accent 1" w:semiHidden="0" w:uiPriority="66" w:unhideWhenUsed="0"/>
+    <w:lsdException w:name="Medium Grid 1 Accent 1" w:semiHidden="0" w:uiPriority="67" w:unhideWhenUsed="0"/>
+    <w:lsdException w:name="Medium Grid 2 Accent 1" w:semiHidden="0" w:uiPriority="68" w:unhideWhenUsed="0"/>
+    <w:lsdException w:name="Medium Grid 3 Accent 1" w:semiHidden="0" w:uiPriority="69" w:unhideWhenUsed="0"/>
+    <w:lsdException w:name="Dark List Accent 1" w:semiHidden="0" w:uiPriority="70" w:unhideWhenUsed="0"/>
+    <w:lsdException w:name="Colorful Shading Accent 1" w:semiHidden="0" w:uiPriority="71" w:unhideWhenUsed="0"/>
+    <w:lsdException w:name="Colorful List Accent 1" w:semiHidden="0" w:uiPriority="72" w:unhideWhenUsed="0"/>
+    <w:lsdException w:name="Colorful Grid Accent 1" w:semiHidden="0" w:uiPriority="73" w:unhideWhenUsed="0"/>
+    <w:lsdException w:name="Light Shading Accent 2" w:semiHidden="0" w:uiPriority="60" w:unhideWhenUsed="0"/>
+    <w:lsdException w:name="Light List Accent 2" w:semiHidden="0" w:uiPriority="61" w:unhideWhenUsed="0"/>
+    <w:lsdException w:name="Light Grid Accent 2" w:semiHidden="0" w:uiPriority="62" w:unhideWhenUsed="0"/>
+    <w:lsdException w:name="Medium Shading 1 Accent 2" w:semiHidden="0" w:uiPriority="63" w:unhideWhenUsed="0"/>
+    <w:lsdException w:name="Medium Shading 2 Accent 2" w:semiHidden="0" w:uiPriority="64" w:unhideWhenUsed="0"/>
+    <w:lsdException w:name="Medium List 1 Accent 2" w:semiHidden="0" w:uiPriority="65" w:unhideWhenUsed="0"/>
+    <w:lsdException w:name="Medium List 2 Accent 2" w:semiHidden="0" w:uiPriority="66" w:unhideWhenUsed="0"/>
+    <w:lsdException w:name="Medium Grid 1 Accent 2" w:semiHidden="0" w:uiPriority="67" w:unhideWhenUsed="0"/>
+    <w:lsdException w:name="Medium Grid 2 Accent 2" w:semiHidden="0" w:uiPriority="68" w:unhideWhenUsed="0"/>
+    <w:lsdException w:name="Medium Grid 3 Accent 2" w:semiHidden="0" w:uiPriority="69" w:unhideWhenUsed="0"/>
+    <w:lsdException w:name="Dark List Accent 2" w:semiHidden="0" w:uiPriority="70" w:unhideWhenUsed="0"/>
+    <w:lsdException w:name="Colorful Shading Accent 2" w:semiHidden="0" w:uiPriority="71" w:unhideWhenUsed="0"/>
+    <w:lsdException w:name="Colorful List Accent 2" w:semiHidden="0" w:uiPriority="72" w:unhideWhenUsed="0"/>
+    <w:lsdException w:name="Colorful Grid Accent 2" w:semiHidden="0" w:uiPriority="73" w:unhideWhenUsed="0"/>
+    <w:lsdException w:name="Light Shading Accent 3" w:semiHidden="0" w:uiPriority="60" w:unhideWhenUsed="0"/>
+    <w:lsdException w:name="Light List Accent 3" w:semiHidden="0" w:uiPriority="61" w:unhideWhenUsed="0"/>
+    <w:lsdException w:name="Light Grid Accent 3" w:semiHidden="0" w:uiPriority="62" w:unhideWhenUsed="0"/>
+    <w:lsdException w:name="Medium Shading 1 Accent 3" w:semiHidden="0" w:uiPriority="63" w:unhideWhenUsed="0"/>
+    <w:lsdException w:name="Medium Shading 2 Accent 3" w:semiHidden="0" w:uiPriority="64" w:unhideWhenUsed="0"/>
+    <w:lsdException w:name="Medium List 1 Accent 3" w:semiHidden="0" w:uiPriority="65" w:unhideWhenUsed="0"/>
+    <w:lsdException w:name="Medium List 2 Accent 3" w:semiHidden="0" w:uiPriority="66" w:unhideWhenUsed="0"/>
+    <w:lsdException w:name="Medium Grid 1 Accent 3" w:semiHidden="0" w:uiPriority="67" w:unhideWhenUsed="0"/>
+    <w:lsdException w:name="Medium Grid 2 Accent 3" w:semiHidden="0" w:uiPriority="68" w:unhideWhenUsed="0"/>
+    <w:lsdException w:name="Medium Grid 3 Accent 3" w:semiHidden="0" w:uiPriority="69" w:unhideWhenUsed="0"/>
+    <w:lsdException w:name="Dark List Accent 3" w:semiHidden="0" w:uiPriority="70" w:unhideWhenUsed="0"/>
+    <w:lsdException w:name="Colorful Shading Accent 3" w:semiHidden="0" w:uiPriority="71" w:unhideWhenUsed="0"/>
+    <w:lsdException w:name="Colorful List Accent 3" w:semiHidden="0" w:uiPriority="72" w:unhideWhenUsed="0"/>
+    <w:lsdException w:name="Colorful Grid Accent 3" w:semiHidden="0" w:uiPriority="73" w:unhideWhenUsed="0"/>
+    <w:lsdException w:name="Light Shading Accent 4" w:semiHidden="0" w:uiPriority="60" w:unhideWhenUsed="0"/>
+    <w:lsdException w:name="Light List Accent 4" w:semiHidden="0" w:uiPriority="61" w:unhideWhenUsed="0"/>
+    <w:lsdException w:name="Light Grid Accent 4" w:semiHidden="0" w:uiPriority="62" w:unhideWhenUsed="0"/>
+    <w:lsdException w:name="Medium Shading 1 Accent 4" w:semiHidden="0" w:uiPriority="63" w:unhideWhenUsed="0"/>
+    <w:lsdException w:name="Medium Shading 2 Accent 4" w:semiHidden="0" w:uiPriority="64" w:unhideWhenUsed="0"/>
+    <w:lsdException w:name="Medium List 1 Accent 4" w:semiHidden="0" w:uiPriority="65" w:unhideWhenUsed="0"/>
+    <w:lsdException w:name="Medium List 2 Accent 4" w:semiHidden="0" w:uiPriority="66" w:unhideWhenUsed="0"/>
+    <w:lsdException w:name="Medium Grid 1 Accent 4" w:semiHidden="0" w:uiPriority="67" w:unhideWhenUsed="0"/>
+    <w:lsdException w:name="Medium Grid 2 Accent 4" w:semiHidden="0" w:uiPriority="68" w:unhideWhenUsed="0"/>
+    <w:lsdException w:name="Medium Grid 3 Accent 4" w:semiHidden="0" w:uiPriority="69" w:unhideWhenUsed="0"/>
+    <w:lsdException w:name="Dark List Accent 4" w:semiHidden="0" w:uiPriority="70" w:unhideWhenUsed="0"/>
+    <w:lsdException w:name="Colorful Shading Accent 4" w:semiHidden="0" w:uiPriority="71" w:unhideWhenUsed="0"/>
+    <w:lsdException w:name="Colorful List Accent 4" w:semiHidden="0" w:uiPriority="72" w:unhideWhenUsed="0"/>
+    <w:lsdException w:name="Colorful Grid Accent 4" w:semiHidden="0" w:uiPriority="73" w:unhideWhenUsed="0"/>
+    <w:lsdException w:name="Light Shading Accent 5" w:semiHidden="0" w:uiPriority="60" w:unhideWhenUsed="0"/>
+    <w:lsdException w:name="Light List Accent 5" w:semiHidden="0" w:uiPriority="61" w:unhideWhenUsed="0"/>
+    <w:lsdException w:name="Light Grid Accent 5" w:semiHidden="0" w:uiPriority="62" w:unhideWhenUsed="0"/>
+    <w:lsdException w:name="Medium Shading 1 Accent 5" w:semiHidden="0" w:uiPriority="63" w:unhideWhenUsed="0"/>
+    <w:lsdException w:name="Medium Shading 2 Accent 5" w:semiHidden="0" w:uiPriority="64" w:unhideWhenUsed="0"/>
+    <w:lsdException w:name="Medium List 1 Accent 5" w:semiHidden="0" w:uiPriority="65" w:unhideWhenUsed="0"/>
+    <w:lsdException w:name="Medium List 2 Accent 5" w:semiHidden="0" w:uiPriority="66" w:unhideWhenUsed="0"/>
+    <w:lsdException w:name="Medium Grid 1 Accent 5" w:semiHidden="0" w:uiPriority="67" w:unhideWhenUsed="0"/>
+    <w:lsdException w:name="Medium Grid 2 Accent 5" w:semiHidden="0" w:uiPriority="68" w:unhideWhenUsed="0"/>
+    <w:lsdException w:name="Medium Grid 3 Accent 5" w:semiHidden="0" w:uiPriority="69" w:unhideWhenUsed="0"/>
+    <w:lsdException w:name="Dark List Accent 5" w:semiHidden="0" w:uiPriority="70" w:unhideWhenUsed="0"/>
+    <w:lsdException w:name="Colorful Shading Accent 5" w:semiHidden="0" w:uiPriority="71" w:unhideWhenUsed="0"/>
+    <w:lsdException w:name="Colorful List Accent 5" w:semiHidden="0" w:uiPriority="72" w:unhideWhenUsed="0"/>
+    <w:lsdException w:name="Colorful Grid Accent 5" w:semiHidden="0" w:uiPriority="73" w:unhideWhenUsed="0"/>
+    <w:lsdException w:name="Light Shading Accent 6" w:semiHidden="0" w:uiPriority="60" w:unhideWhenUsed="0"/>
+    <w:lsdException w:name="Light List Accent 6" w:semiHidden="0" w:uiPriority="61" w:unhideWhenUsed="0"/>
+    <w:lsdException w:name="Light Grid Accent 6" w:semiHidden="0" w:uiPriority="62" w:unhideWhenUsed="0"/>
+    <w:lsdException w:name="Medium Shading 1 Accent 6" w:semiHidden="0" w:uiPriority="63" w:unhideWhenUsed="0"/>
+    <w:lsdException w:name="Medium Shading 2 Accent 6" w:semiHidden="0" w:uiPriority="64" w:unhideWhenUsed="0"/>
+    <w:lsdException w:name="Medium List 1 Accent 6" w:semiHidden="0" w:uiPriority="65" w:unhideWhenUsed="0"/>
+    <w:lsdException w:name="Medium List 2 Accent 6" w:semiHidden="0" w:uiPriority="66" w:unhideWhenUsed="0"/>
+    <w:lsdException w:name="Medium Grid 1 Accent 6" w:semiHidden="0" w:uiPriority="67" w:unhideWhenUsed="0"/>
+    <w:lsdException w:name="Medium Grid 2 Accent 6" w:semiHidden="0" w:uiPriority="68" w:unhideWhenUsed="0"/>
+    <w:lsdException w:name="Medium Grid 3 Accent 6" w:semiHidden="0" w:uiPriority="69" w:unhideWhenUsed="0"/>
+    <w:lsdException w:name="Dark List Accent 6" w:semiHidden="0" w:uiPriority="70" w:unhideWhenUsed="0"/>
+    <w:lsdException w:name="Colorful Shading Accent 6" w:semiHidden="0" w:uiPriority="71" w:unhideWhenUsed="0"/>
+    <w:lsdException w:name="Colorful List Accent 6" w:semiHidden="0" w:uiPriority="72" w:unhideWhenUsed="0"/>
+    <w:lsdException w:name="Colorful Grid Accent 6" w:semiHidden="0" w:uiPriority="73" w:unhideWhenUsed="0"/>
+    <w:lsdException w:name="Subtle Emphasis" w:semiHidden="0" w:uiPriority="19" w:unhideWhenUsed="0" w:qFormat="1"/>
+    <w:lsdException w:name="Intense Emphasis" w:semiHidden="0" w:uiPriority="21" w:unhideWhenUsed="0" w:qFormat="1"/>
+    <w:lsdException w:name="Subtle Reference" w:semiHidden="0" w:uiPriority="31" w:unhideWhenUsed="0" w:qFormat="1"/>
+    <w:lsdException w:name="Intense Reference" w:semiHidden="0" w:uiPriority="32" w:unhideWhenUsed="0" w:qFormat="1"/>
+    <w:lsdException w:name="Book Title" w:semiHidden="0" w:uiPriority="33" w:unhideWhenUsed="0" w:qFormat="1"/>
+    <w:lsdException w:name="Bibliography" w:uiPriority="37"/>
+    <w:lsdException w:name="TOC Heading" w:uiPriority="39" w:qFormat="1"/>
   </w:latentStyles>
   <w:style w:type="paragraph" w:default="1" w:styleId="Normal">
     <w:name w:val="Normal"/>
@@ -3221,7 +3066,7 @@
     <w:semiHidden/>
     <w:unhideWhenUsed/>
   </w:style>
-  <w:style w:type="table" w:styleId="Tabladecuadrcula4-nfasis5">
+  <w:style w:type="table" w:customStyle="1" w:styleId="GridTable4Accent5">
     <w:name w:val="Grid Table 4 Accent 5"/>
     <w:basedOn w:val="Tablaweb3"/>
     <w:uiPriority w:val="49"/>
@@ -3232,6 +3077,8 @@
     <w:rPr>
       <w:rFonts w:ascii="Arial" w:hAnsi="Arial"/>
       <w:sz w:val="24"/>
+      <w:szCs w:val="20"/>
+      <w:lang w:eastAsia="es-MX"/>
     </w:rPr>
     <w:tblPr>
       <w:tblStyleRowBandSize w:val="1"/>
@@ -3405,7 +3252,7 @@
       <w:lang w:val="en-US"/>
     </w:rPr>
   </w:style>
-  <w:style w:type="table" w:styleId="Tabladecuadrcula5oscura-nfasis5">
+  <w:style w:type="table" w:customStyle="1" w:styleId="GridTable5DarkAccent5">
     <w:name w:val="Grid Table 5 Dark Accent 5"/>
     <w:basedOn w:val="Tablanormal"/>
     <w:uiPriority w:val="50"/>
@@ -3629,6 +3476,196 @@
 </w:styles>
 </file>
 
+<file path=word/stylesWithEffects.xml><?xml version="1.0" encoding="utf-8"?>
+<w:styles xmlns:wpc="http://schemas.microsoft.com/office/word/2010/wordprocessingCanvas" xmlns:mc="http://schemas.openxmlformats.org/markup-compatibility/2006" xmlns:o="urn:schemas-microsoft-com:office:office" xmlns:r="http://schemas.openxmlformats.org/officeDocument/2006/relationships" xmlns:m="http://schemas.openxmlformats.org/officeDocument/2006/math" xmlns:v="urn:schemas-microsoft-com:vml" xmlns:wp14="http://schemas.microsoft.com/office/word/2010/wordprocessingDrawing" xmlns:wp="http://schemas.openxmlformats.org/drawingml/2006/wordprocessingDrawing" xmlns:w10="urn:schemas-microsoft-com:office:word" xmlns:w="http://schemas.openxmlformats.org/wordprocessingml/2006/main" xmlns:w14="http://schemas.microsoft.com/office/word/2010/wordml" xmlns:wpg="http://schemas.microsoft.com/office/word/2010/wordprocessingGroup" xmlns:wpi="http://schemas.microsoft.com/office/word/2010/wordprocessingInk" xmlns:wne="http://schemas.microsoft.com/office/word/2006/wordml" xmlns:wps="http://schemas.microsoft.com/office/word/2010/wordprocessingShape" mc:Ignorable="w14 wp14">
+  <w:docDefaults>
+    <w:rPrDefault>
+      <w:rPr>
+        <w:rFonts w:asciiTheme="minorHAnsi" w:eastAsiaTheme="minorEastAsia" w:hAnsiTheme="minorHAnsi" w:cstheme="minorBidi"/>
+        <w:sz w:val="22"/>
+        <w:szCs w:val="22"/>
+        <w:lang w:val="es-MX" w:eastAsia="es-MX" w:bidi="ar-SA"/>
+      </w:rPr>
+    </w:rPrDefault>
+    <w:pPrDefault>
+      <w:pPr>
+        <w:spacing w:after="200" w:line="276" w:lineRule="auto"/>
+      </w:pPr>
+    </w:pPrDefault>
+  </w:docDefaults>
+  <w:latentStyles w:defLockedState="0" w:defUIPriority="99" w:defSemiHidden="1" w:defUnhideWhenUsed="1" w:defQFormat="0" w:count="267">
+    <w:lsdException w:name="Normal" w:semiHidden="0" w:uiPriority="0" w:unhideWhenUsed="0" w:qFormat="1"/>
+    <w:lsdException w:name="heading 1" w:semiHidden="0" w:uiPriority="9" w:unhideWhenUsed="0" w:qFormat="1"/>
+    <w:lsdException w:name="heading 2" w:uiPriority="9" w:qFormat="1"/>
+    <w:lsdException w:name="heading 3" w:uiPriority="9" w:qFormat="1"/>
+    <w:lsdException w:name="heading 4" w:uiPriority="9" w:qFormat="1"/>
+    <w:lsdException w:name="heading 5" w:uiPriority="9" w:qFormat="1"/>
+    <w:lsdException w:name="heading 6" w:uiPriority="9" w:qFormat="1"/>
+    <w:lsdException w:name="heading 7" w:uiPriority="9" w:qFormat="1"/>
+    <w:lsdException w:name="heading 8" w:uiPriority="9" w:qFormat="1"/>
+    <w:lsdException w:name="heading 9" w:uiPriority="9" w:qFormat="1"/>
+    <w:lsdException w:name="toc 1" w:uiPriority="39"/>
+    <w:lsdException w:name="toc 2" w:uiPriority="39"/>
+    <w:lsdException w:name="toc 3" w:uiPriority="39"/>
+    <w:lsdException w:name="toc 4" w:uiPriority="39"/>
+    <w:lsdException w:name="toc 5" w:uiPriority="39"/>
+    <w:lsdException w:name="toc 6" w:uiPriority="39"/>
+    <w:lsdException w:name="toc 7" w:uiPriority="39"/>
+    <w:lsdException w:name="toc 8" w:uiPriority="39"/>
+    <w:lsdException w:name="toc 9" w:uiPriority="39"/>
+    <w:lsdException w:name="caption" w:uiPriority="35" w:qFormat="1"/>
+    <w:lsdException w:name="Title" w:semiHidden="0" w:uiPriority="10" w:unhideWhenUsed="0" w:qFormat="1"/>
+    <w:lsdException w:name="Default Paragraph Font" w:uiPriority="1"/>
+    <w:lsdException w:name="Subtitle" w:semiHidden="0" w:uiPriority="11" w:unhideWhenUsed="0" w:qFormat="1"/>
+    <w:lsdException w:name="Strong" w:semiHidden="0" w:uiPriority="22" w:unhideWhenUsed="0" w:qFormat="1"/>
+    <w:lsdException w:name="Emphasis" w:semiHidden="0" w:uiPriority="20" w:unhideWhenUsed="0" w:qFormat="1"/>
+    <w:lsdException w:name="Table Grid" w:semiHidden="0" w:uiPriority="59" w:unhideWhenUsed="0"/>
+    <w:lsdException w:name="Placeholder Text" w:unhideWhenUsed="0"/>
+    <w:lsdException w:name="No Spacing" w:semiHidden="0" w:uiPriority="1" w:unhideWhenUsed="0" w:qFormat="1"/>
+    <w:lsdException w:name="Light Shading" w:semiHidden="0" w:uiPriority="60" w:unhideWhenUsed="0"/>
+    <w:lsdException w:name="Light List" w:semiHidden="0" w:uiPriority="61" w:unhideWhenUsed="0"/>
+    <w:lsdException w:name="Light Grid" w:semiHidden="0" w:uiPriority="62" w:unhideWhenUsed="0"/>
+    <w:lsdException w:name="Medium Shading 1" w:semiHidden="0" w:uiPriority="63" w:unhideWhenUsed="0"/>
+    <w:lsdException w:name="Medium Shading 2" w:semiHidden="0" w:uiPriority="64" w:unhideWhenUsed="0"/>
+    <w:lsdException w:name="Medium List 1" w:semiHidden="0" w:uiPriority="65" w:unhideWhenUsed="0"/>
+    <w:lsdException w:name="Medium List 2" w:semiHidden="0" w:uiPriority="66" w:unhideWhenUsed="0"/>
+    <w:lsdException w:name="Medium Grid 1" w:semiHidden="0" w:uiPriority="67" w:unhideWhenUsed="0"/>
+    <w:lsdException w:name="Medium Grid 2" w:semiHidden="0" w:uiPriority="68" w:unhideWhenUsed="0"/>
+    <w:lsdException w:name="Medium Grid 3" w:semiHidden="0" w:uiPriority="69" w:unhideWhenUsed="0"/>
+    <w:lsdException w:name="Dark List" w:semiHidden="0" w:uiPriority="70" w:unhideWhenUsed="0"/>
+    <w:lsdException w:name="Colorful Shading" w:semiHidden="0" w:uiPriority="71" w:unhideWhenUsed="0"/>
+    <w:lsdException w:name="Colorful List" w:semiHidden="0" w:uiPriority="72" w:unhideWhenUsed="0"/>
+    <w:lsdException w:name="Colorful Grid" w:semiHidden="0" w:uiPriority="73" w:unhideWhenUsed="0"/>
+    <w:lsdException w:name="Light Shading Accent 1" w:semiHidden="0" w:uiPriority="60" w:unhideWhenUsed="0"/>
+    <w:lsdException w:name="Light List Accent 1" w:semiHidden="0" w:uiPriority="61" w:unhideWhenUsed="0"/>
+    <w:lsdException w:name="Light Grid Accent 1" w:semiHidden="0" w:uiPriority="62" w:unhideWhenUsed="0"/>
+    <w:lsdException w:name="Medium Shading 1 Accent 1" w:semiHidden="0" w:uiPriority="63" w:unhideWhenUsed="0"/>
+    <w:lsdException w:name="Medium Shading 2 Accent 1" w:semiHidden="0" w:uiPriority="64" w:unhideWhenUsed="0"/>
+    <w:lsdException w:name="Medium List 1 Accent 1" w:semiHidden="0" w:uiPriority="65" w:unhideWhenUsed="0"/>
+    <w:lsdException w:name="Revision" w:unhideWhenUsed="0"/>
+    <w:lsdException w:name="List Paragraph" w:semiHidden="0" w:uiPriority="34" w:unhideWhenUsed="0" w:qFormat="1"/>
+    <w:lsdException w:name="Quote" w:semiHidden="0" w:uiPriority="29" w:unhideWhenUsed="0" w:qFormat="1"/>
+    <w:lsdException w:name="Intense Quote" w:semiHidden="0" w:uiPriority="30" w:unhideWhenUsed="0" w:qFormat="1"/>
+    <w:lsdException w:name="Medium List 2 Accent 1" w:semiHidden="0" w:uiPriority="66" w:unhideWhenUsed="0"/>
+    <w:lsdException w:name="Medium Grid 1 Accent 1" w:semiHidden="0" w:uiPriority="67" w:unhideWhenUsed="0"/>
+    <w:lsdException w:name="Medium Grid 2 Accent 1" w:semiHidden="0" w:uiPriority="68" w:unhideWhenUsed="0"/>
+    <w:lsdException w:name="Medium Grid 3 Accent 1" w:semiHidden="0" w:uiPriority="69" w:unhideWhenUsed="0"/>
+    <w:lsdException w:name="Dark List Accent 1" w:semiHidden="0" w:uiPriority="70" w:unhideWhenUsed="0"/>
+    <w:lsdException w:name="Colorful Shading Accent 1" w:semiHidden="0" w:uiPriority="71" w:unhideWhenUsed="0"/>
+    <w:lsdException w:name="Colorful List Accent 1" w:semiHidden="0" w:uiPriority="72" w:unhideWhenUsed="0"/>
+    <w:lsdException w:name="Colorful Grid Accent 1" w:semiHidden="0" w:uiPriority="73" w:unhideWhenUsed="0"/>
+    <w:lsdException w:name="Light Shading Accent 2" w:semiHidden="0" w:uiPriority="60" w:unhideWhenUsed="0"/>
+    <w:lsdException w:name="Light List Accent 2" w:semiHidden="0" w:uiPriority="61" w:unhideWhenUsed="0"/>
+    <w:lsdException w:name="Light Grid Accent 2" w:semiHidden="0" w:uiPriority="62" w:unhideWhenUsed="0"/>
+    <w:lsdException w:name="Medium Shading 1 Accent 2" w:semiHidden="0" w:uiPriority="63" w:unhideWhenUsed="0"/>
+    <w:lsdException w:name="Medium Shading 2 Accent 2" w:semiHidden="0" w:uiPriority="64" w:unhideWhenUsed="0"/>
+    <w:lsdException w:name="Medium List 1 Accent 2" w:semiHidden="0" w:uiPriority="65" w:unhideWhenUsed="0"/>
+    <w:lsdException w:name="Medium List 2 Accent 2" w:semiHidden="0" w:uiPriority="66" w:unhideWhenUsed="0"/>
+    <w:lsdException w:name="Medium Grid 1 Accent 2" w:semiHidden="0" w:uiPriority="67" w:unhideWhenUsed="0"/>
+    <w:lsdException w:name="Medium Grid 2 Accent 2" w:semiHidden="0" w:uiPriority="68" w:unhideWhenUsed="0"/>
+    <w:lsdException w:name="Medium Grid 3 Accent 2" w:semiHidden="0" w:uiPriority="69" w:unhideWhenUsed="0"/>
+    <w:lsdException w:name="Dark List Accent 2" w:semiHidden="0" w:uiPriority="70" w:unhideWhenUsed="0"/>
+    <w:lsdException w:name="Colorful Shading Accent 2" w:semiHidden="0" w:uiPriority="71" w:unhideWhenUsed="0"/>
+    <w:lsdException w:name="Colorful List Accent 2" w:semiHidden="0" w:uiPriority="72" w:unhideWhenUsed="0"/>
+    <w:lsdException w:name="Colorful Grid Accent 2" w:semiHidden="0" w:uiPriority="73" w:unhideWhenUsed="0"/>
+    <w:lsdException w:name="Light Shading Accent 3" w:semiHidden="0" w:uiPriority="60" w:unhideWhenUsed="0"/>
+    <w:lsdException w:name="Light List Accent 3" w:semiHidden="0" w:uiPriority="61" w:unhideWhenUsed="0"/>
+    <w:lsdException w:name="Light Grid Accent 3" w:semiHidden="0" w:uiPriority="62" w:unhideWhenUsed="0"/>
+    <w:lsdException w:name="Medium Shading 1 Accent 3" w:semiHidden="0" w:uiPriority="63" w:unhideWhenUsed="0"/>
+    <w:lsdException w:name="Medium Shading 2 Accent 3" w:semiHidden="0" w:uiPriority="64" w:unhideWhenUsed="0"/>
+    <w:lsdException w:name="Medium List 1 Accent 3" w:semiHidden="0" w:uiPriority="65" w:unhideWhenUsed="0"/>
+    <w:lsdException w:name="Medium List 2 Accent 3" w:semiHidden="0" w:uiPriority="66" w:unhideWhenUsed="0"/>
+    <w:lsdException w:name="Medium Grid 1 Accent 3" w:semiHidden="0" w:uiPriority="67" w:unhideWhenUsed="0"/>
+    <w:lsdException w:name="Medium Grid 2 Accent 3" w:semiHidden="0" w:uiPriority="68" w:unhideWhenUsed="0"/>
+    <w:lsdException w:name="Medium Grid 3 Accent 3" w:semiHidden="0" w:uiPriority="69" w:unhideWhenUsed="0"/>
+    <w:lsdException w:name="Dark List Accent 3" w:semiHidden="0" w:uiPriority="70" w:unhideWhenUsed="0"/>
+    <w:lsdException w:name="Colorful Shading Accent 3" w:semiHidden="0" w:uiPriority="71" w:unhideWhenUsed="0"/>
+    <w:lsdException w:name="Colorful List Accent 3" w:semiHidden="0" w:uiPriority="72" w:unhideWhenUsed="0"/>
+    <w:lsdException w:name="Colorful Grid Accent 3" w:semiHidden="0" w:uiPriority="73" w:unhideWhenUsed="0"/>
+    <w:lsdException w:name="Light Shading Accent 4" w:semiHidden="0" w:uiPriority="60" w:unhideWhenUsed="0"/>
+    <w:lsdException w:name="Light List Accent 4" w:semiHidden="0" w:uiPriority="61" w:unhideWhenUsed="0"/>
+    <w:lsdException w:name="Light Grid Accent 4" w:semiHidden="0" w:uiPriority="62" w:unhideWhenUsed="0"/>
+    <w:lsdException w:name="Medium Shading 1 Accent 4" w:semiHidden="0" w:uiPriority="63" w:unhideWhenUsed="0"/>
+    <w:lsdException w:name="Medium Shading 2 Accent 4" w:semiHidden="0" w:uiPriority="64" w:unhideWhenUsed="0"/>
+    <w:lsdException w:name="Medium List 1 Accent 4" w:semiHidden="0" w:uiPriority="65" w:unhideWhenUsed="0"/>
+    <w:lsdException w:name="Medium List 2 Accent 4" w:semiHidden="0" w:uiPriority="66" w:unhideWhenUsed="0"/>
+    <w:lsdException w:name="Medium Grid 1 Accent 4" w:semiHidden="0" w:uiPriority="67" w:unhideWhenUsed="0"/>
+    <w:lsdException w:name="Medium Grid 2 Accent 4" w:semiHidden="0" w:uiPriority="68" w:unhideWhenUsed="0"/>
+    <w:lsdException w:name="Medium Grid 3 Accent 4" w:semiHidden="0" w:uiPriority="69" w:unhideWhenUsed="0"/>
+    <w:lsdException w:name="Dark List Accent 4" w:semiHidden="0" w:uiPriority="70" w:unhideWhenUsed="0"/>
+    <w:lsdException w:name="Colorful Shading Accent 4" w:semiHidden="0" w:uiPriority="71" w:unhideWhenUsed="0"/>
+    <w:lsdException w:name="Colorful List Accent 4" w:semiHidden="0" w:uiPriority="72" w:unhideWhenUsed="0"/>
+    <w:lsdException w:name="Colorful Grid Accent 4" w:semiHidden="0" w:uiPriority="73" w:unhideWhenUsed="0"/>
+    <w:lsdException w:name="Light Shading Accent 5" w:semiHidden="0" w:uiPriority="60" w:unhideWhenUsed="0"/>
+    <w:lsdException w:name="Light List Accent 5" w:semiHidden="0" w:uiPriority="61" w:unhideWhenUsed="0"/>
+    <w:lsdException w:name="Light Grid Accent 5" w:semiHidden="0" w:uiPriority="62" w:unhideWhenUsed="0"/>
+    <w:lsdException w:name="Medium Shading 1 Accent 5" w:semiHidden="0" w:uiPriority="63" w:unhideWhenUsed="0"/>
+    <w:lsdException w:name="Medium Shading 2 Accent 5" w:semiHidden="0" w:uiPriority="64" w:unhideWhenUsed="0"/>
+    <w:lsdException w:name="Medium List 1 Accent 5" w:semiHidden="0" w:uiPriority="65" w:unhideWhenUsed="0"/>
+    <w:lsdException w:name="Medium List 2 Accent 5" w:semiHidden="0" w:uiPriority="66" w:unhideWhenUsed="0"/>
+    <w:lsdException w:name="Medium Grid 1 Accent 5" w:semiHidden="0" w:uiPriority="67" w:unhideWhenUsed="0"/>
+    <w:lsdException w:name="Medium Grid 2 Accent 5" w:semiHidden="0" w:uiPriority="68" w:unhideWhenUsed="0"/>
+    <w:lsdException w:name="Medium Grid 3 Accent 5" w:semiHidden="0" w:uiPriority="69" w:unhideWhenUsed="0"/>
+    <w:lsdException w:name="Dark List Accent 5" w:semiHidden="0" w:uiPriority="70" w:unhideWhenUsed="0"/>
+    <w:lsdException w:name="Colorful Shading Accent 5" w:semiHidden="0" w:uiPriority="71" w:unhideWhenUsed="0"/>
+    <w:lsdException w:name="Colorful List Accent 5" w:semiHidden="0" w:uiPriority="72" w:unhideWhenUsed="0"/>
+    <w:lsdException w:name="Colorful Grid Accent 5" w:semiHidden="0" w:uiPriority="73" w:unhideWhenUsed="0"/>
+    <w:lsdException w:name="Light Shading Accent 6" w:semiHidden="0" w:uiPriority="60" w:unhideWhenUsed="0"/>
+    <w:lsdException w:name="Light List Accent 6" w:semiHidden="0" w:uiPriority="61" w:unhideWhenUsed="0"/>
+    <w:lsdException w:name="Light Grid Accent 6" w:semiHidden="0" w:uiPriority="62" w:unhideWhenUsed="0"/>
+    <w:lsdException w:name="Medium Shading 1 Accent 6" w:semiHidden="0" w:uiPriority="63" w:unhideWhenUsed="0"/>
+    <w:lsdException w:name="Medium Shading 2 Accent 6" w:semiHidden="0" w:uiPriority="64" w:unhideWhenUsed="0"/>
+    <w:lsdException w:name="Medium List 1 Accent 6" w:semiHidden="0" w:uiPriority="65" w:unhideWhenUsed="0"/>
+    <w:lsdException w:name="Medium List 2 Accent 6" w:semiHidden="0" w:uiPriority="66" w:unhideWhenUsed="0"/>
+    <w:lsdException w:name="Medium Grid 1 Accent 6" w:semiHidden="0" w:uiPriority="67" w:unhideWhenUsed="0"/>
+    <w:lsdException w:name="Medium Grid 2 Accent 6" w:semiHidden="0" w:uiPriority="68" w:unhideWhenUsed="0"/>
+    <w:lsdException w:name="Medium Grid 3 Accent 6" w:semiHidden="0" w:uiPriority="69" w:unhideWhenUsed="0"/>
+    <w:lsdException w:name="Dark List Accent 6" w:semiHidden="0" w:uiPriority="70" w:unhideWhenUsed="0"/>
+    <w:lsdException w:name="Colorful Shading Accent 6" w:semiHidden="0" w:uiPriority="71" w:unhideWhenUsed="0"/>
+    <w:lsdException w:name="Colorful List Accent 6" w:semiHidden="0" w:uiPriority="72" w:unhideWhenUsed="0"/>
+    <w:lsdException w:name="Colorful Grid Accent 6" w:semiHidden="0" w:uiPriority="73" w:unhideWhenUsed="0"/>
+    <w:lsdException w:name="Subtle Emphasis" w:semiHidden="0" w:uiPriority="19" w:unhideWhenUsed="0" w:qFormat="1"/>
+    <w:lsdException w:name="Intense Emphasis" w:semiHidden="0" w:uiPriority="21" w:unhideWhenUsed="0" w:qFormat="1"/>
+    <w:lsdException w:name="Subtle Reference" w:semiHidden="0" w:uiPriority="31" w:unhideWhenUsed="0" w:qFormat="1"/>
+    <w:lsdException w:name="Intense Reference" w:semiHidden="0" w:uiPriority="32" w:unhideWhenUsed="0" w:qFormat="1"/>
+    <w:lsdException w:name="Book Title" w:semiHidden="0" w:uiPriority="33" w:unhideWhenUsed="0" w:qFormat="1"/>
+    <w:lsdException w:name="Bibliography" w:uiPriority="37"/>
+    <w:lsdException w:name="TOC Heading" w:uiPriority="39" w:qFormat="1"/>
+  </w:latentStyles>
+  <w:style w:type="paragraph" w:default="1" w:styleId="Normal">
+    <w:name w:val="Normal"/>
+    <w:qFormat/>
+  </w:style>
+  <w:style w:type="character" w:default="1" w:styleId="Fuentedeprrafopredeter">
+    <w:name w:val="Default Paragraph Font"/>
+    <w:uiPriority w:val="1"/>
+    <w:semiHidden/>
+    <w:unhideWhenUsed/>
+  </w:style>
+  <w:style w:type="table" w:default="1" w:styleId="Tablanormal">
+    <w:name w:val="Normal Table"/>
+    <w:uiPriority w:val="99"/>
+    <w:semiHidden/>
+    <w:unhideWhenUsed/>
+    <w:tblPr>
+      <w:tblInd w:w="0" w:type="dxa"/>
+      <w:tblCellMar>
+        <w:top w:w="0" w:type="dxa"/>
+        <w:left w:w="108" w:type="dxa"/>
+        <w:bottom w:w="0" w:type="dxa"/>
+        <w:right w:w="108" w:type="dxa"/>
+      </w:tblCellMar>
+    </w:tblPr>
+  </w:style>
+  <w:style w:type="numbering" w:default="1" w:styleId="Sinlista">
+    <w:name w:val="No List"/>
+    <w:uiPriority w:val="99"/>
+    <w:semiHidden/>
+    <w:unhideWhenUsed/>
+  </w:style>
+</w:styles>
+</file>
+
 <file path=word/theme/theme1.xml><?xml version="1.0" encoding="utf-8"?>
 <a:theme xmlns:a="http://schemas.openxmlformats.org/drawingml/2006/main" name="Tema de Office">
   <a:themeElements>
@@ -3672,7 +3709,7 @@
     </a:clrScheme>
     <a:fontScheme name="Office">
       <a:majorFont>
-        <a:latin typeface="Calibri Light" panose="020F0302020204030204"/>
+        <a:latin typeface="Calibri Light"/>
         <a:ea typeface=""/>
         <a:cs typeface=""/>
         <a:font script="Jpan" typeface="游ゴシック Light"/>
@@ -3724,7 +3761,7 @@
         <a:font script="Tfng" typeface="Ebrima"/>
       </a:majorFont>
       <a:minorFont>
-        <a:latin typeface="Calibri" panose="020F0502020204030204"/>
+        <a:latin typeface="Calibri"/>
         <a:ea typeface=""/>
         <a:cs typeface=""/>
         <a:font script="Jpan" typeface="游明朝"/>
@@ -3918,7 +3955,7 @@
   <a:extraClrSchemeLst/>
   <a:extLst>
     <a:ext uri="{05A4C25C-085E-4340-85A3-A5531E510DB2}">
-      <thm15:themeFamily xmlns:thm15="http://schemas.microsoft.com/office/thememl/2012/main" name="Office Theme" id="{62F939B6-93AF-4DB8-9C6B-D6C7DFDC589F}" vid="{4A3C46E8-61CC-4603-A589-7422A47A8E4A}"/>
+      <thm15:themeFamily xmlns="" xmlns:thm15="http://schemas.microsoft.com/office/thememl/2012/main" name="Office Theme" id="{62F939B6-93AF-4DB8-9C6B-D6C7DFDC589F}" vid="{4A3C46E8-61CC-4603-A589-7422A47A8E4A}"/>
     </a:ext>
   </a:extLst>
 </a:theme>

</xml_diff>

<commit_message>
Nuevos diseños de clases y secuencia
</commit_message>
<xml_diff>
--- a/Documentación/Estandares/Estándar de codificación.docx
+++ b/Documentación/Estandares/Estándar de codificación.docx
@@ -1,10 +1,10 @@
 
 <file path=word/document.xml><?xml version="1.0" encoding="utf-8"?>
-<w:document xmlns:wpc="http://schemas.microsoft.com/office/word/2010/wordprocessingCanvas" xmlns:mc="http://schemas.openxmlformats.org/markup-compatibility/2006" xmlns:o="urn:schemas-microsoft-com:office:office" xmlns:r="http://schemas.openxmlformats.org/officeDocument/2006/relationships" xmlns:m="http://schemas.openxmlformats.org/officeDocument/2006/math" xmlns:v="urn:schemas-microsoft-com:vml" xmlns:wp14="http://schemas.microsoft.com/office/word/2010/wordprocessingDrawing" xmlns:wp="http://schemas.openxmlformats.org/drawingml/2006/wordprocessingDrawing" xmlns:w10="urn:schemas-microsoft-com:office:word" xmlns:w="http://schemas.openxmlformats.org/wordprocessingml/2006/main" xmlns:w14="http://schemas.microsoft.com/office/word/2010/wordml" xmlns:wpg="http://schemas.microsoft.com/office/word/2010/wordprocessingGroup" xmlns:wpi="http://schemas.microsoft.com/office/word/2010/wordprocessingInk" xmlns:wne="http://schemas.microsoft.com/office/word/2006/wordml" xmlns:wps="http://schemas.microsoft.com/office/word/2010/wordprocessingShape" mc:Ignorable="w14 wp14">
+<w:document xmlns:wpc="http://schemas.microsoft.com/office/word/2010/wordprocessingCanvas" xmlns:cx="http://schemas.microsoft.com/office/drawing/2014/chartex" xmlns:cx1="http://schemas.microsoft.com/office/drawing/2015/9/8/chartex" xmlns:mc="http://schemas.openxmlformats.org/markup-compatibility/2006" xmlns:o="urn:schemas-microsoft-com:office:office" xmlns:r="http://schemas.openxmlformats.org/officeDocument/2006/relationships" xmlns:m="http://schemas.openxmlformats.org/officeDocument/2006/math" xmlns:v="urn:schemas-microsoft-com:vml" xmlns:wp14="http://schemas.microsoft.com/office/word/2010/wordprocessingDrawing" xmlns:wp="http://schemas.openxmlformats.org/drawingml/2006/wordprocessingDrawing" xmlns:w10="urn:schemas-microsoft-com:office:word" xmlns:w="http://schemas.openxmlformats.org/wordprocessingml/2006/main" xmlns:w14="http://schemas.microsoft.com/office/word/2010/wordml" xmlns:w15="http://schemas.microsoft.com/office/word/2012/wordml" xmlns:w16se="http://schemas.microsoft.com/office/word/2015/wordml/symex" xmlns:wpg="http://schemas.microsoft.com/office/word/2010/wordprocessingGroup" xmlns:wpi="http://schemas.microsoft.com/office/word/2010/wordprocessingInk" xmlns:wne="http://schemas.microsoft.com/office/word/2006/wordml" xmlns:wps="http://schemas.microsoft.com/office/word/2010/wordprocessingShape" mc:Ignorable="w14 w15 w16se wp14">
   <w:body>
     <w:tbl>
       <w:tblPr>
-        <w:tblStyle w:val="GridTable4Accent5"/>
+        <w:tblStyle w:val="Tabladecuadrcula4-nfasis51"/>
         <w:tblpPr w:leftFromText="141" w:rightFromText="141" w:vertAnchor="page" w:horzAnchor="margin" w:tblpY="2206"/>
         <w:tblW w:w="0" w:type="auto"/>
         <w:tblLook w:val="04A0" w:firstRow="1" w:lastRow="0" w:firstColumn="1" w:lastColumn="0" w:noHBand="0" w:noVBand="1"/>
@@ -223,7 +223,7 @@
     <w:p/>
     <w:tbl>
       <w:tblPr>
-        <w:tblStyle w:val="GridTable4Accent5"/>
+        <w:tblStyle w:val="Tabladecuadrcula4-nfasis51"/>
         <w:tblW w:w="0" w:type="auto"/>
         <w:tblLook w:val="04A0" w:firstRow="1" w:lastRow="0" w:firstColumn="1" w:lastColumn="0" w:noHBand="0" w:noVBand="1"/>
       </w:tblPr>
@@ -310,10 +310,25 @@
               <w:t>Usar nombres descriptivos para todas las variables, nombres de funciones,</w:t>
             </w:r>
             <w:r>
-              <w:rPr>
-                <w:rFonts w:cs="Arial"/>
-              </w:rPr>
-              <w:t xml:space="preserve">constantes y otros identificadores, los nombres deben ser acorde al uso que se le dará a cada variable. No se permiten abreviaturas. En el caso de usar variables con una sola letra, estas serán usadas únicamente en los contadores. </w:t>
+              <w:t xml:space="preserve"> </w:t>
+            </w:r>
+            <w:r>
+              <w:rPr>
+                <w:rFonts w:cs="Arial"/>
+              </w:rPr>
+              <w:t>constantes y otros identificadores, los nombres deben ser acorde al uso</w:t>
+            </w:r>
+            <w:r>
+              <w:rPr>
+                <w:rFonts w:cs="Arial"/>
+              </w:rPr>
+              <w:t xml:space="preserve"> que se le dará a cada variable</w:t>
+            </w:r>
+            <w:r>
+              <w:rPr>
+                <w:rFonts w:cs="Arial"/>
+              </w:rPr>
+              <w:t xml:space="preserve">. En el caso de usar variables con una sola letra, estas serán usadas únicamente en los contadores. </w:t>
             </w:r>
             <w:r>
               <w:rPr>
@@ -334,31 +349,15 @@
                 <w:rFonts w:cs="Arial"/>
                 <w:shd w:val="clear" w:color="auto" w:fill="9CC2E5" w:themeFill="accent5" w:themeFillTint="99"/>
               </w:rPr>
-              <w:t xml:space="preserve">rán hacer; uno por cada </w:t>
-            </w:r>
-            <w:proofErr w:type="gramStart"/>
+              <w:t>rán hacer; uno por cada línea</w:t>
+            </w:r>
             <w:r>
               <w:rPr>
                 <w:rFonts w:cs="Arial"/>
                 <w:shd w:val="clear" w:color="auto" w:fill="9CC2E5" w:themeFill="accent5" w:themeFillTint="99"/>
               </w:rPr>
-              <w:t>línea</w:t>
-            </w:r>
-            <w:r>
-              <w:rPr>
-                <w:rFonts w:cs="Arial"/>
-                <w:shd w:val="clear" w:color="auto" w:fill="9CC2E5" w:themeFill="accent5" w:themeFillTint="99"/>
-              </w:rPr>
-              <w:t xml:space="preserve"> </w:t>
-            </w:r>
-            <w:r>
-              <w:rPr>
-                <w:rFonts w:cs="Arial"/>
-                <w:shd w:val="clear" w:color="auto" w:fill="9CC2E5" w:themeFill="accent5" w:themeFillTint="99"/>
-              </w:rPr>
               <w:t>.</w:t>
             </w:r>
-            <w:proofErr w:type="gramEnd"/>
           </w:p>
           <w:p>
             <w:pPr>
@@ -395,10 +394,14 @@
             <w:pPr>
               <w:jc w:val="center"/>
               <w:cnfStyle w:val="000000000000" w:firstRow="0" w:lastRow="0" w:firstColumn="0" w:lastColumn="0" w:oddVBand="0" w:evenVBand="0" w:oddHBand="0" w:evenHBand="0" w:firstRowFirstColumn="0" w:firstRowLastColumn="0" w:lastRowFirstColumn="0" w:lastRowLastColumn="0"/>
+              <w:rPr>
+                <w:lang w:val="en-US"/>
+              </w:rPr>
             </w:pPr>
             <w:r>
               <w:rPr>
                 <w:highlight w:val="cyan"/>
+                <w:lang w:val="en-US"/>
               </w:rPr>
               <w:t>Ejemplo:</w:t>
             </w:r>
@@ -410,46 +413,24 @@
               <w:rPr>
                 <w:rFonts w:ascii="Courier" w:hAnsi="Courier"/>
                 <w:sz w:val="20"/>
-              </w:rPr>
-            </w:pPr>
-            <w:proofErr w:type="spellStart"/>
-            <w:r>
-              <w:rPr>
-                <w:rFonts w:ascii="Courier" w:hAnsi="Courier"/>
-                <w:sz w:val="20"/>
-              </w:rPr>
-              <w:t>int</w:t>
-            </w:r>
-            <w:proofErr w:type="spellEnd"/>
-            <w:r>
-              <w:rPr>
-                <w:rFonts w:ascii="Courier" w:hAnsi="Courier"/>
-                <w:sz w:val="20"/>
-              </w:rPr>
-              <w:t xml:space="preserve"> </w:t>
-            </w:r>
-            <w:proofErr w:type="spellStart"/>
-            <w:r>
-              <w:rPr>
-                <w:rFonts w:ascii="Courier" w:hAnsi="Courier"/>
-                <w:sz w:val="20"/>
-              </w:rPr>
-              <w:t>N</w:t>
-            </w:r>
-            <w:r>
-              <w:rPr>
-                <w:rFonts w:ascii="Courier" w:hAnsi="Courier"/>
-                <w:sz w:val="20"/>
-              </w:rPr>
-              <w:t>umeros</w:t>
-            </w:r>
-            <w:proofErr w:type="spellEnd"/>
-            <w:r>
-              <w:rPr>
-                <w:rFonts w:ascii="Courier" w:hAnsi="Courier"/>
-                <w:sz w:val="20"/>
-              </w:rPr>
-              <w:t>; /*CORRECTO*/</w:t>
+                <w:lang w:val="en-US"/>
+              </w:rPr>
+            </w:pPr>
+            <w:r>
+              <w:rPr>
+                <w:rFonts w:ascii="Courier" w:hAnsi="Courier"/>
+                <w:sz w:val="20"/>
+                <w:lang w:val="en-US"/>
+              </w:rPr>
+              <w:t>int N</w:t>
+            </w:r>
+            <w:r>
+              <w:rPr>
+                <w:rFonts w:ascii="Courier" w:hAnsi="Courier"/>
+                <w:sz w:val="20"/>
+                <w:lang w:val="en-US"/>
+              </w:rPr>
+              <w:t>umeros; /*CORRECTO*/</w:t>
             </w:r>
           </w:p>
           <w:p>
@@ -468,79 +449,7 @@
                 <w:sz w:val="20"/>
                 <w:lang w:val="en-US"/>
               </w:rPr>
-              <w:t>For(</w:t>
-            </w:r>
-            <w:proofErr w:type="spellStart"/>
-            <w:r>
-              <w:rPr>
-                <w:rFonts w:ascii="Courier" w:hAnsi="Courier"/>
-                <w:sz w:val="20"/>
-                <w:lang w:val="en-US"/>
-              </w:rPr>
-              <w:t>int</w:t>
-            </w:r>
-            <w:proofErr w:type="spellEnd"/>
-            <w:r>
-              <w:rPr>
-                <w:rFonts w:ascii="Courier" w:hAnsi="Courier"/>
-                <w:sz w:val="20"/>
-                <w:lang w:val="en-US"/>
-              </w:rPr>
-              <w:t xml:space="preserve"> </w:t>
-            </w:r>
-            <w:proofErr w:type="spellStart"/>
-            <w:r>
-              <w:rPr>
-                <w:rFonts w:ascii="Courier" w:hAnsi="Courier"/>
-                <w:sz w:val="20"/>
-                <w:lang w:val="en-US"/>
-              </w:rPr>
-              <w:t>i</w:t>
-            </w:r>
-            <w:proofErr w:type="spellEnd"/>
-            <w:r>
-              <w:rPr>
-                <w:rFonts w:ascii="Courier" w:hAnsi="Courier"/>
-                <w:sz w:val="20"/>
-                <w:lang w:val="en-US"/>
-              </w:rPr>
-              <w:t xml:space="preserve">=0; </w:t>
-            </w:r>
-            <w:proofErr w:type="spellStart"/>
-            <w:r>
-              <w:rPr>
-                <w:rFonts w:ascii="Courier" w:hAnsi="Courier"/>
-                <w:sz w:val="20"/>
-                <w:lang w:val="en-US"/>
-              </w:rPr>
-              <w:t>i</w:t>
-            </w:r>
-            <w:proofErr w:type="spellEnd"/>
-            <w:r>
-              <w:rPr>
-                <w:rFonts w:ascii="Courier" w:hAnsi="Courier"/>
-                <w:sz w:val="20"/>
-                <w:lang w:val="en-US"/>
-              </w:rPr>
-              <w:t xml:space="preserve">&lt;=5; </w:t>
-            </w:r>
-            <w:proofErr w:type="spellStart"/>
-            <w:r>
-              <w:rPr>
-                <w:rFonts w:ascii="Courier" w:hAnsi="Courier"/>
-                <w:sz w:val="20"/>
-                <w:lang w:val="en-US"/>
-              </w:rPr>
-              <w:t>i</w:t>
-            </w:r>
-            <w:proofErr w:type="spellEnd"/>
-            <w:r>
-              <w:rPr>
-                <w:rFonts w:ascii="Courier" w:hAnsi="Courier"/>
-                <w:sz w:val="20"/>
-                <w:lang w:val="en-US"/>
-              </w:rPr>
-              <w:t>++) /*CORRECTO*/</w:t>
+              <w:t>For(int i=0; i&lt;=5; i++) /*CORRECTO*/</w:t>
             </w:r>
           </w:p>
           <w:p>
@@ -552,24 +461,13 @@
                 <w:sz w:val="20"/>
               </w:rPr>
             </w:pPr>
-            <w:proofErr w:type="spellStart"/>
-            <w:r>
-              <w:rPr>
-                <w:rFonts w:ascii="Courier" w:hAnsi="Courier"/>
-                <w:sz w:val="20"/>
-              </w:rPr>
-              <w:t>Float</w:t>
-            </w:r>
-            <w:proofErr w:type="spellEnd"/>
-            <w:r>
-              <w:rPr>
-                <w:rFonts w:ascii="Courier" w:hAnsi="Courier"/>
-                <w:sz w:val="20"/>
-              </w:rPr>
-              <w:t xml:space="preserve"> a; /*INCORRECTO*/</w:t>
-            </w:r>
-            <w:bookmarkStart w:id="0" w:name="_GoBack"/>
-            <w:bookmarkEnd w:id="0"/>
+            <w:r>
+              <w:rPr>
+                <w:rFonts w:ascii="Courier" w:hAnsi="Courier"/>
+                <w:sz w:val="20"/>
+              </w:rPr>
+              <w:t>Float a; /*INCORRECTO*/</w:t>
+            </w:r>
           </w:p>
           <w:p>
             <w:pPr>
@@ -581,7 +479,6 @@
                 <w:sz w:val="20"/>
               </w:rPr>
             </w:pPr>
-            <w:proofErr w:type="spellStart"/>
             <w:r>
               <w:rPr>
                 <w:rFonts w:ascii="Courier" w:hAnsi="Courier"/>
@@ -589,7 +486,6 @@
               </w:rPr>
               <w:t>String</w:t>
             </w:r>
-            <w:proofErr w:type="spellEnd"/>
             <w:r>
               <w:rPr>
                 <w:rFonts w:ascii="Courier" w:hAnsi="Courier"/>
@@ -597,21 +493,12 @@
               </w:rPr>
               <w:t xml:space="preserve"> </w:t>
             </w:r>
-            <w:proofErr w:type="spellStart"/>
-            <w:r>
-              <w:rPr>
-                <w:rFonts w:ascii="Courier" w:hAnsi="Courier"/>
-                <w:sz w:val="20"/>
-              </w:rPr>
-              <w:t>texto,ruta,nombre</w:t>
-            </w:r>
-            <w:proofErr w:type="spellEnd"/>
-            <w:r>
-              <w:rPr>
-                <w:rFonts w:ascii="Courier" w:hAnsi="Courier"/>
-                <w:sz w:val="20"/>
-              </w:rPr>
-              <w:t>; /*INCORRECTO*/</w:t>
+            <w:r>
+              <w:rPr>
+                <w:rFonts w:ascii="Courier" w:hAnsi="Courier"/>
+                <w:sz w:val="20"/>
+              </w:rPr>
+              <w:t>texto,ruta,nombre; /*INCORRECTO*/</w:t>
             </w:r>
           </w:p>
           <w:p>
@@ -655,7 +542,13 @@
               <w:cnfStyle w:val="000000100000" w:firstRow="0" w:lastRow="0" w:firstColumn="0" w:lastColumn="0" w:oddVBand="0" w:evenVBand="0" w:oddHBand="1" w:evenHBand="0" w:firstRowFirstColumn="0" w:firstRowLastColumn="0" w:lastRowFirstColumn="0" w:lastRowLastColumn="0"/>
             </w:pPr>
             <w:r>
-              <w:t>Los comentarios no serán contados en las líneas de código, sin embargo, se utilizarán únicamente para identificar partes del proyecto.</w:t>
+              <w:t>Los comentarios no serán contados en las líneas de código, sin embargo, se utilizarán únicamente para identificar partes del proyecto</w:t>
+            </w:r>
+            <w:r>
+              <w:t xml:space="preserve"> si así se desea</w:t>
+            </w:r>
+            <w:r>
+              <w:t>.</w:t>
             </w:r>
           </w:p>
         </w:tc>
@@ -882,12 +775,14 @@
               <w:cnfStyle w:val="000000100000" w:firstRow="0" w:lastRow="0" w:firstColumn="0" w:lastColumn="0" w:oddVBand="0" w:evenVBand="0" w:oddHBand="1" w:evenHBand="0" w:firstRowFirstColumn="0" w:firstRowLastColumn="0" w:lastRowFirstColumn="0" w:lastRowLastColumn="0"/>
               <w:rPr>
                 <w:szCs w:val="24"/>
+                <w:lang w:val="en-US"/>
               </w:rPr>
             </w:pPr>
             <w:r>
               <w:rPr>
                 <w:szCs w:val="24"/>
                 <w:highlight w:val="cyan"/>
+                <w:lang w:val="en-US"/>
               </w:rPr>
               <w:t>Ejemplo:</w:t>
             </w:r>
@@ -898,6 +793,7 @@
               <w:cnfStyle w:val="000000100000" w:firstRow="0" w:lastRow="0" w:firstColumn="0" w:lastColumn="0" w:oddVBand="0" w:evenVBand="0" w:oddHBand="1" w:evenHBand="0" w:firstRowFirstColumn="0" w:firstRowLastColumn="0" w:lastRowFirstColumn="0" w:lastRowLastColumn="0"/>
               <w:rPr>
                 <w:szCs w:val="24"/>
+                <w:lang w:val="en-US"/>
               </w:rPr>
             </w:pPr>
           </w:p>
@@ -907,6 +803,7 @@
               <w:cnfStyle w:val="000000100000" w:firstRow="0" w:lastRow="0" w:firstColumn="0" w:lastColumn="0" w:oddVBand="0" w:evenVBand="0" w:oddHBand="1" w:evenHBand="0" w:firstRowFirstColumn="0" w:firstRowLastColumn="0" w:lastRowFirstColumn="0" w:lastRowLastColumn="0"/>
               <w:rPr>
                 <w:szCs w:val="24"/>
+                <w:lang w:val="en-US"/>
               </w:rPr>
             </w:pPr>
           </w:p>
@@ -920,23 +817,13 @@
                 <w:lang w:val="en-US"/>
               </w:rPr>
             </w:pPr>
-            <w:proofErr w:type="spellStart"/>
-            <w:r>
-              <w:rPr>
-                <w:rFonts w:ascii="Courier" w:hAnsi="Courier"/>
-                <w:sz w:val="20"/>
-                <w:lang w:val="en-US"/>
-              </w:rPr>
-              <w:t>publicStringAbrirArchivo</w:t>
-            </w:r>
-            <w:proofErr w:type="spellEnd"/>
-            <w:r>
-              <w:rPr>
-                <w:rFonts w:ascii="Courier" w:hAnsi="Courier"/>
-                <w:sz w:val="20"/>
-                <w:lang w:val="en-US"/>
-              </w:rPr>
-              <w:t>(){</w:t>
+            <w:r>
+              <w:rPr>
+                <w:rFonts w:ascii="Courier" w:hAnsi="Courier"/>
+                <w:sz w:val="20"/>
+                <w:lang w:val="en-US"/>
+              </w:rPr>
+              <w:t>publicStringAbrirArchivo(){</w:t>
             </w:r>
           </w:p>
           <w:p>
@@ -949,59 +836,13 @@
                 <w:lang w:val="en-US"/>
               </w:rPr>
             </w:pPr>
-            <w:proofErr w:type="spellStart"/>
-            <w:r>
-              <w:rPr>
-                <w:rFonts w:ascii="Courier" w:hAnsi="Courier"/>
-                <w:sz w:val="20"/>
-                <w:lang w:val="en-US"/>
-              </w:rPr>
-              <w:t>JFileChooser</w:t>
-            </w:r>
-            <w:proofErr w:type="spellEnd"/>
-            <w:r>
-              <w:rPr>
-                <w:rFonts w:ascii="Courier" w:hAnsi="Courier"/>
-                <w:sz w:val="20"/>
-                <w:lang w:val="en-US"/>
-              </w:rPr>
-              <w:t xml:space="preserve"> </w:t>
-            </w:r>
-            <w:proofErr w:type="spellStart"/>
-            <w:r>
-              <w:rPr>
-                <w:rFonts w:ascii="Courier" w:hAnsi="Courier"/>
-                <w:sz w:val="20"/>
-                <w:lang w:val="en-US"/>
-              </w:rPr>
-              <w:t>Dato</w:t>
-            </w:r>
-            <w:proofErr w:type="spellEnd"/>
-            <w:r>
-              <w:rPr>
-                <w:rFonts w:ascii="Courier" w:hAnsi="Courier"/>
-                <w:sz w:val="20"/>
-                <w:lang w:val="en-US"/>
-              </w:rPr>
-              <w:t xml:space="preserve"> = new </w:t>
-            </w:r>
-            <w:proofErr w:type="spellStart"/>
-            <w:r>
-              <w:rPr>
-                <w:rFonts w:ascii="Courier" w:hAnsi="Courier"/>
-                <w:sz w:val="20"/>
-                <w:lang w:val="en-US"/>
-              </w:rPr>
-              <w:t>JFileChooser</w:t>
-            </w:r>
-            <w:proofErr w:type="spellEnd"/>
-            <w:r>
-              <w:rPr>
-                <w:rFonts w:ascii="Courier" w:hAnsi="Courier"/>
-                <w:sz w:val="20"/>
-                <w:lang w:val="en-US"/>
-              </w:rPr>
-              <w:t>();</w:t>
+            <w:r>
+              <w:rPr>
+                <w:rFonts w:ascii="Courier" w:hAnsi="Courier"/>
+                <w:sz w:val="20"/>
+                <w:lang w:val="en-US"/>
+              </w:rPr>
+              <w:t>JFileChooser Dato = new JFileChooser();</w:t>
             </w:r>
           </w:p>
           <w:p>
@@ -1011,55 +852,16 @@
               <w:rPr>
                 <w:rFonts w:ascii="Courier" w:hAnsi="Courier"/>
                 <w:sz w:val="20"/>
-              </w:rPr>
-            </w:pPr>
-            <w:proofErr w:type="spellStart"/>
-            <w:r>
-              <w:rPr>
-                <w:rFonts w:ascii="Courier" w:hAnsi="Courier"/>
-                <w:sz w:val="20"/>
-              </w:rPr>
-              <w:t>intop</w:t>
-            </w:r>
-            <w:proofErr w:type="spellEnd"/>
-            <w:r>
-              <w:rPr>
-                <w:rFonts w:ascii="Courier" w:hAnsi="Courier"/>
-                <w:sz w:val="20"/>
-              </w:rPr>
-              <w:t xml:space="preserve"> = </w:t>
-            </w:r>
-            <w:proofErr w:type="spellStart"/>
-            <w:r>
-              <w:rPr>
-                <w:rFonts w:ascii="Courier" w:hAnsi="Courier"/>
-                <w:sz w:val="20"/>
-              </w:rPr>
-              <w:t>Dato.showOpenDialog</w:t>
-            </w:r>
-            <w:proofErr w:type="spellEnd"/>
-            <w:r>
-              <w:rPr>
-                <w:rFonts w:ascii="Courier" w:hAnsi="Courier"/>
-                <w:sz w:val="20"/>
-              </w:rPr>
-              <w:t>(</w:t>
-            </w:r>
-            <w:proofErr w:type="spellStart"/>
-            <w:r>
-              <w:rPr>
-                <w:rFonts w:ascii="Courier" w:hAnsi="Courier"/>
-                <w:sz w:val="20"/>
-              </w:rPr>
-              <w:t>null</w:t>
-            </w:r>
-            <w:proofErr w:type="spellEnd"/>
-            <w:r>
-              <w:rPr>
-                <w:rFonts w:ascii="Courier" w:hAnsi="Courier"/>
-                <w:sz w:val="20"/>
-              </w:rPr>
-              <w:t>);</w:t>
+                <w:lang w:val="en-US"/>
+              </w:rPr>
+            </w:pPr>
+            <w:r>
+              <w:rPr>
+                <w:rFonts w:ascii="Courier" w:hAnsi="Courier"/>
+                <w:sz w:val="20"/>
+                <w:lang w:val="en-US"/>
+              </w:rPr>
+              <w:t>intop = Dato.showOpenDialog(null);</w:t>
             </w:r>
           </w:p>
           <w:p>
@@ -1078,25 +880,7 @@
                 <w:sz w:val="20"/>
                 <w:lang w:val="en-US"/>
               </w:rPr>
-              <w:t xml:space="preserve">if(op == </w:t>
-            </w:r>
-            <w:proofErr w:type="spellStart"/>
-            <w:r>
-              <w:rPr>
-                <w:rFonts w:ascii="Courier" w:hAnsi="Courier"/>
-                <w:sz w:val="20"/>
-                <w:lang w:val="en-US"/>
-              </w:rPr>
-              <w:t>JFileChooser.APPROVE_OPTION</w:t>
-            </w:r>
-            <w:proofErr w:type="spellEnd"/>
-            <w:r>
-              <w:rPr>
-                <w:rFonts w:ascii="Courier" w:hAnsi="Courier"/>
-                <w:sz w:val="20"/>
-                <w:lang w:val="en-US"/>
-              </w:rPr>
-              <w:t>){</w:t>
+              <w:t>if(op == JFileChooser.APPROVE_OPTION){</w:t>
             </w:r>
           </w:p>
           <w:p>
@@ -1115,43 +899,7 @@
                 <w:sz w:val="20"/>
                 <w:lang w:val="en-US"/>
               </w:rPr>
-              <w:t xml:space="preserve">            URL = </w:t>
-            </w:r>
-            <w:proofErr w:type="spellStart"/>
-            <w:r>
-              <w:rPr>
-                <w:rFonts w:ascii="Courier" w:hAnsi="Courier"/>
-                <w:sz w:val="20"/>
-                <w:lang w:val="en-US"/>
-              </w:rPr>
-              <w:t>Dato.getSelectedFile</w:t>
-            </w:r>
-            <w:proofErr w:type="spellEnd"/>
-            <w:r>
-              <w:rPr>
-                <w:rFonts w:ascii="Courier" w:hAnsi="Courier"/>
-                <w:sz w:val="20"/>
-                <w:lang w:val="en-US"/>
-              </w:rPr>
-              <w:t>().</w:t>
-            </w:r>
-            <w:proofErr w:type="spellStart"/>
-            <w:r>
-              <w:rPr>
-                <w:rFonts w:ascii="Courier" w:hAnsi="Courier"/>
-                <w:sz w:val="20"/>
-                <w:lang w:val="en-US"/>
-              </w:rPr>
-              <w:t>getPath</w:t>
-            </w:r>
-            <w:proofErr w:type="spellEnd"/>
-            <w:r>
-              <w:rPr>
-                <w:rFonts w:ascii="Courier" w:hAnsi="Courier"/>
-                <w:sz w:val="20"/>
-                <w:lang w:val="en-US"/>
-              </w:rPr>
-              <w:t>();</w:t>
+              <w:t xml:space="preserve">            URL = Dato.getSelectedFile().getPath();</w:t>
             </w:r>
           </w:p>
           <w:p>
@@ -1195,13 +943,15 @@
                 <w:rFonts w:ascii="Courier New" w:hAnsi="Courier New" w:cs="Courier New"/>
                 <w:noProof/>
                 <w:sz w:val="20"/>
-              </w:rPr>
-            </w:pPr>
-            <w:r>
-              <w:rPr>
-                <w:rFonts w:ascii="Courier New" w:hAnsi="Courier New" w:cs="Courier New"/>
-                <w:noProof/>
-                <w:sz w:val="20"/>
+                <w:lang w:val="en-US"/>
+              </w:rPr>
+            </w:pPr>
+            <w:r>
+              <w:rPr>
+                <w:rFonts w:ascii="Courier New" w:hAnsi="Courier New" w:cs="Courier New"/>
+                <w:noProof/>
+                <w:sz w:val="20"/>
+                <w:lang w:val="en-US"/>
               </w:rPr>
               <w:t>if(condición){</w:t>
             </w:r>
@@ -1223,8 +973,17 @@
                 <w:rFonts w:ascii="Courier New" w:hAnsi="Courier New" w:cs="Courier New"/>
                 <w:noProof/>
                 <w:sz w:val="20"/>
-              </w:rPr>
-              <w:t xml:space="preserve">   //Una instrucción indentada</w:t>
+                <w:lang w:val="en-US"/>
+              </w:rPr>
+              <w:t xml:space="preserve">   </w:t>
+            </w:r>
+            <w:r>
+              <w:rPr>
+                <w:rFonts w:ascii="Courier New" w:hAnsi="Courier New" w:cs="Courier New"/>
+                <w:noProof/>
+                <w:sz w:val="20"/>
+              </w:rPr>
+              <w:t>//Una instrucción indentada</w:t>
             </w:r>
           </w:p>
           <w:p>
@@ -1349,15 +1108,13 @@
                 <w:rFonts w:ascii="Courier New" w:hAnsi="Courier New" w:cs="Courier New"/>
                 <w:noProof/>
                 <w:sz w:val="20"/>
-                <w:lang w:val="en-US"/>
-              </w:rPr>
-            </w:pPr>
-            <w:r>
-              <w:rPr>
-                <w:rFonts w:ascii="Courier New" w:hAnsi="Courier New" w:cs="Courier New"/>
-                <w:noProof/>
-                <w:sz w:val="20"/>
-                <w:lang w:val="en-US"/>
+              </w:rPr>
+            </w:pPr>
+            <w:r>
+              <w:rPr>
+                <w:rFonts w:ascii="Courier New" w:hAnsi="Courier New" w:cs="Courier New"/>
+                <w:noProof/>
+                <w:sz w:val="20"/>
               </w:rPr>
               <w:t>for(int i=1; i&lt;=n; i++){</w:t>
             </w:r>
@@ -1379,7 +1136,6 @@
                 <w:rFonts w:ascii="Courier New" w:hAnsi="Courier New" w:cs="Courier New"/>
                 <w:noProof/>
                 <w:sz w:val="20"/>
-                <w:lang w:val="en-US"/>
               </w:rPr>
               <w:t xml:space="preserve">   </w:t>
             </w:r>
@@ -1479,15 +1235,13 @@
                 <w:rFonts w:ascii="Courier New" w:hAnsi="Courier New" w:cs="Courier New"/>
                 <w:noProof/>
                 <w:sz w:val="20"/>
-                <w:lang w:val="en-US"/>
-              </w:rPr>
-            </w:pPr>
-            <w:r>
-              <w:rPr>
-                <w:rFonts w:ascii="Courier New" w:hAnsi="Courier New" w:cs="Courier New"/>
-                <w:noProof/>
-                <w:sz w:val="20"/>
-                <w:lang w:val="en-US"/>
+              </w:rPr>
+            </w:pPr>
+            <w:r>
+              <w:rPr>
+                <w:rFonts w:ascii="Courier New" w:hAnsi="Courier New" w:cs="Courier New"/>
+                <w:noProof/>
+                <w:sz w:val="20"/>
               </w:rPr>
               <w:t>} while(condición);</w:t>
             </w:r>
@@ -1503,7 +1257,6 @@
                 <w:rFonts w:ascii="Courier New" w:hAnsi="Courier New" w:cs="Courier New"/>
                 <w:noProof/>
                 <w:sz w:val="20"/>
-                <w:lang w:val="en-US"/>
               </w:rPr>
             </w:pPr>
           </w:p>
@@ -1517,15 +1270,13 @@
                 <w:rFonts w:ascii="Courier New" w:hAnsi="Courier New" w:cs="Courier New"/>
                 <w:noProof/>
                 <w:sz w:val="20"/>
-                <w:lang w:val="en-US"/>
-              </w:rPr>
-            </w:pPr>
-            <w:r>
-              <w:rPr>
-                <w:rFonts w:ascii="Courier New" w:hAnsi="Courier New" w:cs="Courier New"/>
-                <w:noProof/>
-                <w:sz w:val="20"/>
-                <w:lang w:val="en-US"/>
+              </w:rPr>
+            </w:pPr>
+            <w:r>
+              <w:rPr>
+                <w:rFonts w:ascii="Courier New" w:hAnsi="Courier New" w:cs="Courier New"/>
+                <w:noProof/>
+                <w:sz w:val="20"/>
               </w:rPr>
               <w:t>switch(valor){</w:t>
             </w:r>
@@ -1540,15 +1291,13 @@
                 <w:rFonts w:ascii="Courier New" w:hAnsi="Courier New" w:cs="Courier New"/>
                 <w:noProof/>
                 <w:sz w:val="20"/>
-                <w:lang w:val="en-US"/>
-              </w:rPr>
-            </w:pPr>
-            <w:r>
-              <w:rPr>
-                <w:rFonts w:ascii="Courier New" w:hAnsi="Courier New" w:cs="Courier New"/>
-                <w:noProof/>
-                <w:sz w:val="20"/>
-                <w:lang w:val="en-US"/>
+              </w:rPr>
+            </w:pPr>
+            <w:r>
+              <w:rPr>
+                <w:rFonts w:ascii="Courier New" w:hAnsi="Courier New" w:cs="Courier New"/>
+                <w:noProof/>
+                <w:sz w:val="20"/>
               </w:rPr>
               <w:t xml:space="preserve">   case 1:</w:t>
             </w:r>
@@ -1570,7 +1319,6 @@
                 <w:rFonts w:ascii="Courier New" w:hAnsi="Courier New" w:cs="Courier New"/>
                 <w:noProof/>
                 <w:sz w:val="20"/>
-                <w:lang w:val="en-US"/>
               </w:rPr>
               <w:tab/>
             </w:r>
@@ -1892,21 +1640,19 @@
               <w:rPr>
                 <w:sz w:val="22"/>
               </w:rPr>
-              <w:t xml:space="preserve">Los métodos comienzan con minúscula seguidos de </w:t>
-            </w:r>
-            <w:proofErr w:type="spellStart"/>
+              <w:t xml:space="preserve">Los métodos deben ser en </w:t>
+            </w:r>
             <w:r>
               <w:rPr>
                 <w:sz w:val="22"/>
               </w:rPr>
-              <w:t>Camel</w:t>
-            </w:r>
-            <w:proofErr w:type="spellEnd"/>
+              <w:t>Camel Case.</w:t>
+            </w:r>
             <w:r>
               <w:rPr>
                 <w:sz w:val="22"/>
               </w:rPr>
-              <w:t xml:space="preserve"> Case.</w:t>
+              <w:t xml:space="preserve"> En caso de que los métodos sean generados automáticamente, se mantiene su formato original.</w:t>
             </w:r>
           </w:p>
           <w:p>
@@ -1934,8 +1680,16 @@
               <w:rPr>
                 <w:sz w:val="22"/>
               </w:rPr>
-              <w:t>Los identificadores la primera letra mayúscula y las demás en minúscula.</w:t>
-            </w:r>
+              <w:t xml:space="preserve">Los identificadores </w:t>
+            </w:r>
+            <w:r>
+              <w:rPr>
+                <w:sz w:val="22"/>
+              </w:rPr>
+              <w:t>deben estar en CamelCase</w:t>
+            </w:r>
+            <w:bookmarkStart w:id="0" w:name="_GoBack"/>
+            <w:bookmarkEnd w:id="0"/>
           </w:p>
           <w:p>
             <w:pPr>
@@ -1996,21 +1750,12 @@
                 <w:sz w:val="20"/>
               </w:rPr>
             </w:pPr>
-            <w:proofErr w:type="spellStart"/>
-            <w:r>
-              <w:rPr>
-                <w:rFonts w:ascii="Courier" w:hAnsi="Courier"/>
-                <w:sz w:val="20"/>
-              </w:rPr>
-              <w:t>publicStringLeerArchivo</w:t>
-            </w:r>
-            <w:proofErr w:type="spellEnd"/>
-            <w:r>
-              <w:rPr>
-                <w:rFonts w:ascii="Courier" w:hAnsi="Courier"/>
-                <w:sz w:val="20"/>
-              </w:rPr>
-              <w:t>(){      /*CORRECTO*/</w:t>
+            <w:r>
+              <w:rPr>
+                <w:rFonts w:ascii="Courier" w:hAnsi="Courier"/>
+                <w:sz w:val="20"/>
+              </w:rPr>
+              <w:t>publicStringLeerArchivo(){      /*CORRECTO*/</w:t>
             </w:r>
           </w:p>
           <w:p>
@@ -2037,14 +1782,12 @@
               <w:rPr>
                 <w:rFonts w:ascii="Courier" w:hAnsi="Courier"/>
                 <w:sz w:val="20"/>
-                <w:lang w:val="en-US"/>
-              </w:rPr>
-            </w:pPr>
-            <w:r>
-              <w:rPr>
-                <w:rFonts w:ascii="Courier" w:hAnsi="Courier"/>
-                <w:sz w:val="20"/>
-                <w:lang w:val="en-US"/>
+              </w:rPr>
+            </w:pPr>
+            <w:r>
+              <w:rPr>
+                <w:rFonts w:ascii="Courier" w:hAnsi="Courier"/>
+                <w:sz w:val="20"/>
               </w:rPr>
               <w:t>switch(), case1, while, for       /*CORRECTO*/</w:t>
             </w:r>
@@ -2059,23 +1802,34 @@
                 <w:lang w:val="en-US"/>
               </w:rPr>
             </w:pPr>
-            <w:proofErr w:type="spellStart"/>
-            <w:r>
-              <w:rPr>
-                <w:rFonts w:ascii="Courier" w:hAnsi="Courier"/>
-                <w:sz w:val="20"/>
-                <w:lang w:val="en-US"/>
-              </w:rPr>
-              <w:t>StringNombre</w:t>
-            </w:r>
-            <w:proofErr w:type="spellEnd"/>
-            <w:r>
-              <w:rPr>
-                <w:rFonts w:ascii="Courier" w:hAnsi="Courier"/>
-                <w:sz w:val="20"/>
-                <w:lang w:val="en-US"/>
-              </w:rPr>
-              <w:t>;                    /*CORRECTO*/</w:t>
+            <w:r>
+              <w:rPr>
+                <w:rFonts w:ascii="Courier" w:hAnsi="Courier"/>
+                <w:sz w:val="20"/>
+              </w:rPr>
+              <w:t>String</w:t>
+            </w:r>
+            <w:r>
+              <w:rPr>
+                <w:rFonts w:ascii="Courier" w:hAnsi="Courier"/>
+                <w:sz w:val="20"/>
+              </w:rPr>
+              <w:t xml:space="preserve"> </w:t>
+            </w:r>
+            <w:r>
+              <w:rPr>
+                <w:rFonts w:ascii="Courier" w:hAnsi="Courier"/>
+                <w:sz w:val="20"/>
+              </w:rPr>
+              <w:t xml:space="preserve">Nombre;                    </w:t>
+            </w:r>
+            <w:r>
+              <w:rPr>
+                <w:rFonts w:ascii="Courier" w:hAnsi="Courier"/>
+                <w:sz w:val="20"/>
+                <w:lang w:val="en-US"/>
+              </w:rPr>
+              <w:t>/*CORRECTO*/</w:t>
             </w:r>
           </w:p>
           <w:p>
@@ -2101,21 +1855,12 @@
             <w:pPr>
               <w:cnfStyle w:val="000000100000" w:firstRow="0" w:lastRow="0" w:firstColumn="0" w:lastColumn="0" w:oddVBand="0" w:evenVBand="0" w:oddHBand="1" w:evenHBand="0" w:firstRowFirstColumn="0" w:firstRowLastColumn="0" w:lastRowFirstColumn="0" w:lastRowLastColumn="0"/>
             </w:pPr>
-            <w:proofErr w:type="spellStart"/>
-            <w:r>
-              <w:rPr>
-                <w:rFonts w:ascii="Courier" w:hAnsi="Courier"/>
-                <w:sz w:val="20"/>
-              </w:rPr>
-              <w:t>Stringnombre</w:t>
-            </w:r>
-            <w:proofErr w:type="spellEnd"/>
-            <w:r>
-              <w:rPr>
-                <w:rFonts w:ascii="Courier" w:hAnsi="Courier"/>
-                <w:sz w:val="20"/>
-              </w:rPr>
-              <w:t>;                    /*INCORRECTO*/</w:t>
+            <w:r>
+              <w:rPr>
+                <w:rFonts w:ascii="Courier" w:hAnsi="Courier"/>
+                <w:sz w:val="20"/>
+              </w:rPr>
+              <w:t>Stringnombre;                    /*INCORRECTO*/</w:t>
             </w:r>
           </w:p>
         </w:tc>
@@ -2225,21 +1970,12 @@
                 <w:sz w:val="20"/>
               </w:rPr>
             </w:pPr>
-            <w:proofErr w:type="spellStart"/>
-            <w:r>
-              <w:rPr>
-                <w:rFonts w:ascii="Courier" w:hAnsi="Courier"/>
-                <w:sz w:val="20"/>
-              </w:rPr>
-              <w:t>If</w:t>
-            </w:r>
-            <w:proofErr w:type="spellEnd"/>
-            <w:r>
-              <w:rPr>
-                <w:rFonts w:ascii="Courier" w:hAnsi="Courier"/>
-                <w:sz w:val="20"/>
-              </w:rPr>
-              <w:t>((a==b)&amp;&amp;(b==c)&amp;&amp;(c==d)){       /*INCORRECTO*/</w:t>
+            <w:r>
+              <w:rPr>
+                <w:rFonts w:ascii="Courier" w:hAnsi="Courier"/>
+                <w:sz w:val="20"/>
+              </w:rPr>
+              <w:t>If((a==b)&amp;&amp;(b==c)&amp;&amp;(c==d)){       /*INCORRECTO*/</w:t>
             </w:r>
           </w:p>
           <w:p>
@@ -2249,12 +1985,14 @@
               <w:rPr>
                 <w:rFonts w:ascii="Courier" w:hAnsi="Courier"/>
                 <w:sz w:val="20"/>
-              </w:rPr>
-            </w:pPr>
-            <w:r>
-              <w:rPr>
-                <w:rFonts w:ascii="Courier" w:hAnsi="Courier"/>
-                <w:sz w:val="20"/>
+                <w:lang w:val="en-US"/>
+              </w:rPr>
+            </w:pPr>
+            <w:r>
+              <w:rPr>
+                <w:rFonts w:ascii="Courier" w:hAnsi="Courier"/>
+                <w:sz w:val="20"/>
+                <w:lang w:val="en-US"/>
               </w:rPr>
               <w:t>}</w:t>
             </w:r>
@@ -2418,12 +2156,12 @@
     <w:p/>
     <w:p/>
     <w:sectPr>
-      <w:headerReference w:type="even" r:id="rId8"/>
-      <w:headerReference w:type="default" r:id="rId9"/>
-      <w:footerReference w:type="even" r:id="rId10"/>
-      <w:footerReference w:type="default" r:id="rId11"/>
-      <w:headerReference w:type="first" r:id="rId12"/>
-      <w:footerReference w:type="first" r:id="rId13"/>
+      <w:headerReference w:type="even" r:id="rId7"/>
+      <w:headerReference w:type="default" r:id="rId8"/>
+      <w:footerReference w:type="even" r:id="rId9"/>
+      <w:footerReference w:type="default" r:id="rId10"/>
+      <w:headerReference w:type="first" r:id="rId11"/>
+      <w:footerReference w:type="first" r:id="rId12"/>
       <w:pgSz w:w="12240" w:h="15840"/>
       <w:pgMar w:top="1417" w:right="1701" w:bottom="1417" w:left="1701" w:header="708" w:footer="708" w:gutter="0"/>
       <w:cols w:space="708"/>
@@ -2433,16 +2171,8 @@
 </w:document>
 </file>
 
-<file path=word/commentsExtended.xml><?xml version="1.0" encoding="utf-8"?>
-<w15:commentsEx xmlns:wpc="http://schemas.microsoft.com/office/word/2010/wordprocessingCanvas" xmlns:cx="http://schemas.microsoft.com/office/drawing/2014/chartex" xmlns:cx1="http://schemas.microsoft.com/office/drawing/2015/9/8/chartex" xmlns:cx2="http://schemas.microsoft.com/office/drawing/2015/10/21/chartex" xmlns:mc="http://schemas.openxmlformats.org/markup-compatibility/2006" xmlns:o="urn:schemas-microsoft-com:office:office" xmlns:r="http://schemas.openxmlformats.org/officeDocument/2006/relationships" xmlns:m="http://schemas.openxmlformats.org/officeDocument/2006/math" xmlns:v="urn:schemas-microsoft-com:vml" xmlns:wp14="http://schemas.microsoft.com/office/word/2010/wordprocessingDrawing" xmlns:wp="http://schemas.openxmlformats.org/drawingml/2006/wordprocessingDrawing" xmlns:w10="urn:schemas-microsoft-com:office:word" xmlns:w="http://schemas.openxmlformats.org/wordprocessingml/2006/main" xmlns:w14="http://schemas.microsoft.com/office/word/2010/wordml" xmlns:w15="http://schemas.microsoft.com/office/word/2012/wordml" xmlns:w16se="http://schemas.microsoft.com/office/word/2015/wordml/symex" xmlns:wpg="http://schemas.microsoft.com/office/word/2010/wordprocessingGroup" xmlns:wpi="http://schemas.microsoft.com/office/word/2010/wordprocessingInk" xmlns:wne="http://schemas.microsoft.com/office/word/2006/wordml" xmlns:wps="http://schemas.microsoft.com/office/word/2010/wordprocessingShape" mc:Ignorable="w14 w15 w16se wp14">
-  <w15:commentEx w15:paraId="45EF6285" w15:done="0"/>
-  <w15:commentEx w15:paraId="5B357D04" w15:done="0"/>
-  <w15:commentEx w15:paraId="6523C65F" w15:done="0"/>
-</w15:commentsEx>
-</file>
-
 <file path=word/endnotes.xml><?xml version="1.0" encoding="utf-8"?>
-<w:endnotes xmlns:wpc="http://schemas.microsoft.com/office/word/2010/wordprocessingCanvas" xmlns:mc="http://schemas.openxmlformats.org/markup-compatibility/2006" xmlns:o="urn:schemas-microsoft-com:office:office" xmlns:r="http://schemas.openxmlformats.org/officeDocument/2006/relationships" xmlns:m="http://schemas.openxmlformats.org/officeDocument/2006/math" xmlns:v="urn:schemas-microsoft-com:vml" xmlns:wp14="http://schemas.microsoft.com/office/word/2010/wordprocessingDrawing" xmlns:wp="http://schemas.openxmlformats.org/drawingml/2006/wordprocessingDrawing" xmlns:w10="urn:schemas-microsoft-com:office:word" xmlns:w="http://schemas.openxmlformats.org/wordprocessingml/2006/main" xmlns:w14="http://schemas.microsoft.com/office/word/2010/wordml" xmlns:wpg="http://schemas.microsoft.com/office/word/2010/wordprocessingGroup" xmlns:wpi="http://schemas.microsoft.com/office/word/2010/wordprocessingInk" xmlns:wne="http://schemas.microsoft.com/office/word/2006/wordml" xmlns:wps="http://schemas.microsoft.com/office/word/2010/wordprocessingShape" mc:Ignorable="w14 wp14">
+<w:endnotes xmlns:wpc="http://schemas.microsoft.com/office/word/2010/wordprocessingCanvas" xmlns:cx="http://schemas.microsoft.com/office/drawing/2014/chartex" xmlns:cx1="http://schemas.microsoft.com/office/drawing/2015/9/8/chartex" xmlns:mc="http://schemas.openxmlformats.org/markup-compatibility/2006" xmlns:o="urn:schemas-microsoft-com:office:office" xmlns:r="http://schemas.openxmlformats.org/officeDocument/2006/relationships" xmlns:m="http://schemas.openxmlformats.org/officeDocument/2006/math" xmlns:v="urn:schemas-microsoft-com:vml" xmlns:wp14="http://schemas.microsoft.com/office/word/2010/wordprocessingDrawing" xmlns:wp="http://schemas.openxmlformats.org/drawingml/2006/wordprocessingDrawing" xmlns:w10="urn:schemas-microsoft-com:office:word" xmlns:w="http://schemas.openxmlformats.org/wordprocessingml/2006/main" xmlns:w14="http://schemas.microsoft.com/office/word/2010/wordml" xmlns:w15="http://schemas.microsoft.com/office/word/2012/wordml" xmlns:w16se="http://schemas.microsoft.com/office/word/2015/wordml/symex" xmlns:wpg="http://schemas.microsoft.com/office/word/2010/wordprocessingGroup" xmlns:wpi="http://schemas.microsoft.com/office/word/2010/wordprocessingInk" xmlns:wne="http://schemas.microsoft.com/office/word/2006/wordml" xmlns:wps="http://schemas.microsoft.com/office/word/2010/wordprocessingShape" mc:Ignorable="w14 w15 w16se wp14">
   <w:endnote w:type="separator" w:id="-1">
     <w:p>
       <w:pPr>
@@ -2467,7 +2197,7 @@
 </file>
 
 <file path=word/footer1.xml><?xml version="1.0" encoding="utf-8"?>
-<w:ftr xmlns:wpc="http://schemas.microsoft.com/office/word/2010/wordprocessingCanvas" xmlns:mc="http://schemas.openxmlformats.org/markup-compatibility/2006" xmlns:o="urn:schemas-microsoft-com:office:office" xmlns:r="http://schemas.openxmlformats.org/officeDocument/2006/relationships" xmlns:m="http://schemas.openxmlformats.org/officeDocument/2006/math" xmlns:v="urn:schemas-microsoft-com:vml" xmlns:wp14="http://schemas.microsoft.com/office/word/2010/wordprocessingDrawing" xmlns:wp="http://schemas.openxmlformats.org/drawingml/2006/wordprocessingDrawing" xmlns:w10="urn:schemas-microsoft-com:office:word" xmlns:w="http://schemas.openxmlformats.org/wordprocessingml/2006/main" xmlns:w14="http://schemas.microsoft.com/office/word/2010/wordml" xmlns:wpg="http://schemas.microsoft.com/office/word/2010/wordprocessingGroup" xmlns:wpi="http://schemas.microsoft.com/office/word/2010/wordprocessingInk" xmlns:wne="http://schemas.microsoft.com/office/word/2006/wordml" xmlns:wps="http://schemas.microsoft.com/office/word/2010/wordprocessingShape" mc:Ignorable="w14 wp14">
+<w:ftr xmlns:wpc="http://schemas.microsoft.com/office/word/2010/wordprocessingCanvas" xmlns:cx="http://schemas.microsoft.com/office/drawing/2014/chartex" xmlns:cx1="http://schemas.microsoft.com/office/drawing/2015/9/8/chartex" xmlns:mc="http://schemas.openxmlformats.org/markup-compatibility/2006" xmlns:o="urn:schemas-microsoft-com:office:office" xmlns:r="http://schemas.openxmlformats.org/officeDocument/2006/relationships" xmlns:m="http://schemas.openxmlformats.org/officeDocument/2006/math" xmlns:v="urn:schemas-microsoft-com:vml" xmlns:wp14="http://schemas.microsoft.com/office/word/2010/wordprocessingDrawing" xmlns:wp="http://schemas.openxmlformats.org/drawingml/2006/wordprocessingDrawing" xmlns:w10="urn:schemas-microsoft-com:office:word" xmlns:w="http://schemas.openxmlformats.org/wordprocessingml/2006/main" xmlns:w14="http://schemas.microsoft.com/office/word/2010/wordml" xmlns:w15="http://schemas.microsoft.com/office/word/2012/wordml" xmlns:w16se="http://schemas.microsoft.com/office/word/2015/wordml/symex" xmlns:wpg="http://schemas.microsoft.com/office/word/2010/wordprocessingGroup" xmlns:wpi="http://schemas.microsoft.com/office/word/2010/wordprocessingInk" xmlns:wne="http://schemas.microsoft.com/office/word/2006/wordml" xmlns:wps="http://schemas.microsoft.com/office/word/2010/wordprocessingShape" mc:Ignorable="w14 w15 w16se wp14">
   <w:p>
     <w:pPr>
       <w:pStyle w:val="Piedepgina"/>
@@ -2477,7 +2207,7 @@
 </file>
 
 <file path=word/footer2.xml><?xml version="1.0" encoding="utf-8"?>
-<w:ftr xmlns:wpc="http://schemas.microsoft.com/office/word/2010/wordprocessingCanvas" xmlns:mc="http://schemas.openxmlformats.org/markup-compatibility/2006" xmlns:o="urn:schemas-microsoft-com:office:office" xmlns:r="http://schemas.openxmlformats.org/officeDocument/2006/relationships" xmlns:m="http://schemas.openxmlformats.org/officeDocument/2006/math" xmlns:v="urn:schemas-microsoft-com:vml" xmlns:wp14="http://schemas.microsoft.com/office/word/2010/wordprocessingDrawing" xmlns:wp="http://schemas.openxmlformats.org/drawingml/2006/wordprocessingDrawing" xmlns:w10="urn:schemas-microsoft-com:office:word" xmlns:w="http://schemas.openxmlformats.org/wordprocessingml/2006/main" xmlns:w14="http://schemas.microsoft.com/office/word/2010/wordml" xmlns:wpg="http://schemas.microsoft.com/office/word/2010/wordprocessingGroup" xmlns:wpi="http://schemas.microsoft.com/office/word/2010/wordprocessingInk" xmlns:wne="http://schemas.microsoft.com/office/word/2006/wordml" xmlns:wps="http://schemas.microsoft.com/office/word/2010/wordprocessingShape" mc:Ignorable="w14 wp14">
+<w:ftr xmlns:wpc="http://schemas.microsoft.com/office/word/2010/wordprocessingCanvas" xmlns:cx="http://schemas.microsoft.com/office/drawing/2014/chartex" xmlns:cx1="http://schemas.microsoft.com/office/drawing/2015/9/8/chartex" xmlns:mc="http://schemas.openxmlformats.org/markup-compatibility/2006" xmlns:o="urn:schemas-microsoft-com:office:office" xmlns:r="http://schemas.openxmlformats.org/officeDocument/2006/relationships" xmlns:m="http://schemas.openxmlformats.org/officeDocument/2006/math" xmlns:v="urn:schemas-microsoft-com:vml" xmlns:wp14="http://schemas.microsoft.com/office/word/2010/wordprocessingDrawing" xmlns:wp="http://schemas.openxmlformats.org/drawingml/2006/wordprocessingDrawing" xmlns:w10="urn:schemas-microsoft-com:office:word" xmlns:w="http://schemas.openxmlformats.org/wordprocessingml/2006/main" xmlns:w14="http://schemas.microsoft.com/office/word/2010/wordml" xmlns:w15="http://schemas.microsoft.com/office/word/2012/wordml" xmlns:w16se="http://schemas.microsoft.com/office/word/2015/wordml/symex" xmlns:wpg="http://schemas.microsoft.com/office/word/2010/wordprocessingGroup" xmlns:wpi="http://schemas.microsoft.com/office/word/2010/wordprocessingInk" xmlns:wne="http://schemas.microsoft.com/office/word/2006/wordml" xmlns:wps="http://schemas.microsoft.com/office/word/2010/wordprocessingShape" mc:Ignorable="w14 w15 w16se wp14">
   <w:p>
     <w:pPr>
       <w:pStyle w:val="Piedepgina"/>
@@ -2487,7 +2217,7 @@
 </file>
 
 <file path=word/footer3.xml><?xml version="1.0" encoding="utf-8"?>
-<w:ftr xmlns:wpc="http://schemas.microsoft.com/office/word/2010/wordprocessingCanvas" xmlns:mc="http://schemas.openxmlformats.org/markup-compatibility/2006" xmlns:o="urn:schemas-microsoft-com:office:office" xmlns:r="http://schemas.openxmlformats.org/officeDocument/2006/relationships" xmlns:m="http://schemas.openxmlformats.org/officeDocument/2006/math" xmlns:v="urn:schemas-microsoft-com:vml" xmlns:wp14="http://schemas.microsoft.com/office/word/2010/wordprocessingDrawing" xmlns:wp="http://schemas.openxmlformats.org/drawingml/2006/wordprocessingDrawing" xmlns:w10="urn:schemas-microsoft-com:office:word" xmlns:w="http://schemas.openxmlformats.org/wordprocessingml/2006/main" xmlns:w14="http://schemas.microsoft.com/office/word/2010/wordml" xmlns:wpg="http://schemas.microsoft.com/office/word/2010/wordprocessingGroup" xmlns:wpi="http://schemas.microsoft.com/office/word/2010/wordprocessingInk" xmlns:wne="http://schemas.microsoft.com/office/word/2006/wordml" xmlns:wps="http://schemas.microsoft.com/office/word/2010/wordprocessingShape" mc:Ignorable="w14 wp14">
+<w:ftr xmlns:wpc="http://schemas.microsoft.com/office/word/2010/wordprocessingCanvas" xmlns:cx="http://schemas.microsoft.com/office/drawing/2014/chartex" xmlns:cx1="http://schemas.microsoft.com/office/drawing/2015/9/8/chartex" xmlns:mc="http://schemas.openxmlformats.org/markup-compatibility/2006" xmlns:o="urn:schemas-microsoft-com:office:office" xmlns:r="http://schemas.openxmlformats.org/officeDocument/2006/relationships" xmlns:m="http://schemas.openxmlformats.org/officeDocument/2006/math" xmlns:v="urn:schemas-microsoft-com:vml" xmlns:wp14="http://schemas.microsoft.com/office/word/2010/wordprocessingDrawing" xmlns:wp="http://schemas.openxmlformats.org/drawingml/2006/wordprocessingDrawing" xmlns:w10="urn:schemas-microsoft-com:office:word" xmlns:w="http://schemas.openxmlformats.org/wordprocessingml/2006/main" xmlns:w14="http://schemas.microsoft.com/office/word/2010/wordml" xmlns:w15="http://schemas.microsoft.com/office/word/2012/wordml" xmlns:w16se="http://schemas.microsoft.com/office/word/2015/wordml/symex" xmlns:wpg="http://schemas.microsoft.com/office/word/2010/wordprocessingGroup" xmlns:wpi="http://schemas.microsoft.com/office/word/2010/wordprocessingInk" xmlns:wne="http://schemas.microsoft.com/office/word/2006/wordml" xmlns:wps="http://schemas.microsoft.com/office/word/2010/wordprocessingShape" mc:Ignorable="w14 w15 w16se wp14">
   <w:p>
     <w:pPr>
       <w:pStyle w:val="Piedepgina"/>
@@ -2497,7 +2227,7 @@
 </file>
 
 <file path=word/footnotes.xml><?xml version="1.0" encoding="utf-8"?>
-<w:footnotes xmlns:wpc="http://schemas.microsoft.com/office/word/2010/wordprocessingCanvas" xmlns:mc="http://schemas.openxmlformats.org/markup-compatibility/2006" xmlns:o="urn:schemas-microsoft-com:office:office" xmlns:r="http://schemas.openxmlformats.org/officeDocument/2006/relationships" xmlns:m="http://schemas.openxmlformats.org/officeDocument/2006/math" xmlns:v="urn:schemas-microsoft-com:vml" xmlns:wp14="http://schemas.microsoft.com/office/word/2010/wordprocessingDrawing" xmlns:wp="http://schemas.openxmlformats.org/drawingml/2006/wordprocessingDrawing" xmlns:w10="urn:schemas-microsoft-com:office:word" xmlns:w="http://schemas.openxmlformats.org/wordprocessingml/2006/main" xmlns:w14="http://schemas.microsoft.com/office/word/2010/wordml" xmlns:wpg="http://schemas.microsoft.com/office/word/2010/wordprocessingGroup" xmlns:wpi="http://schemas.microsoft.com/office/word/2010/wordprocessingInk" xmlns:wne="http://schemas.microsoft.com/office/word/2006/wordml" xmlns:wps="http://schemas.microsoft.com/office/word/2010/wordprocessingShape" mc:Ignorable="w14 wp14">
+<w:footnotes xmlns:wpc="http://schemas.microsoft.com/office/word/2010/wordprocessingCanvas" xmlns:cx="http://schemas.microsoft.com/office/drawing/2014/chartex" xmlns:cx1="http://schemas.microsoft.com/office/drawing/2015/9/8/chartex" xmlns:mc="http://schemas.openxmlformats.org/markup-compatibility/2006" xmlns:o="urn:schemas-microsoft-com:office:office" xmlns:r="http://schemas.openxmlformats.org/officeDocument/2006/relationships" xmlns:m="http://schemas.openxmlformats.org/officeDocument/2006/math" xmlns:v="urn:schemas-microsoft-com:vml" xmlns:wp14="http://schemas.microsoft.com/office/word/2010/wordprocessingDrawing" xmlns:wp="http://schemas.openxmlformats.org/drawingml/2006/wordprocessingDrawing" xmlns:w10="urn:schemas-microsoft-com:office:word" xmlns:w="http://schemas.openxmlformats.org/wordprocessingml/2006/main" xmlns:w14="http://schemas.microsoft.com/office/word/2010/wordml" xmlns:w15="http://schemas.microsoft.com/office/word/2012/wordml" xmlns:w16se="http://schemas.microsoft.com/office/word/2015/wordml/symex" xmlns:wpg="http://schemas.microsoft.com/office/word/2010/wordprocessingGroup" xmlns:wpi="http://schemas.microsoft.com/office/word/2010/wordprocessingInk" xmlns:wne="http://schemas.microsoft.com/office/word/2006/wordml" xmlns:wps="http://schemas.microsoft.com/office/word/2010/wordprocessingShape" mc:Ignorable="w14 w15 w16se wp14">
   <w:footnote w:type="separator" w:id="-1">
     <w:p>
       <w:pPr>
@@ -2522,7 +2252,7 @@
 </file>
 
 <file path=word/header1.xml><?xml version="1.0" encoding="utf-8"?>
-<w:hdr xmlns:wpc="http://schemas.microsoft.com/office/word/2010/wordprocessingCanvas" xmlns:mc="http://schemas.openxmlformats.org/markup-compatibility/2006" xmlns:o="urn:schemas-microsoft-com:office:office" xmlns:r="http://schemas.openxmlformats.org/officeDocument/2006/relationships" xmlns:m="http://schemas.openxmlformats.org/officeDocument/2006/math" xmlns:v="urn:schemas-microsoft-com:vml" xmlns:wp14="http://schemas.microsoft.com/office/word/2010/wordprocessingDrawing" xmlns:wp="http://schemas.openxmlformats.org/drawingml/2006/wordprocessingDrawing" xmlns:w10="urn:schemas-microsoft-com:office:word" xmlns:w="http://schemas.openxmlformats.org/wordprocessingml/2006/main" xmlns:w14="http://schemas.microsoft.com/office/word/2010/wordml" xmlns:wpg="http://schemas.microsoft.com/office/word/2010/wordprocessingGroup" xmlns:wpi="http://schemas.microsoft.com/office/word/2010/wordprocessingInk" xmlns:wne="http://schemas.microsoft.com/office/word/2006/wordml" xmlns:wps="http://schemas.microsoft.com/office/word/2010/wordprocessingShape" mc:Ignorable="w14 wp14">
+<w:hdr xmlns:wpc="http://schemas.microsoft.com/office/word/2010/wordprocessingCanvas" xmlns:cx="http://schemas.microsoft.com/office/drawing/2014/chartex" xmlns:cx1="http://schemas.microsoft.com/office/drawing/2015/9/8/chartex" xmlns:mc="http://schemas.openxmlformats.org/markup-compatibility/2006" xmlns:o="urn:schemas-microsoft-com:office:office" xmlns:r="http://schemas.openxmlformats.org/officeDocument/2006/relationships" xmlns:m="http://schemas.openxmlformats.org/officeDocument/2006/math" xmlns:v="urn:schemas-microsoft-com:vml" xmlns:wp14="http://schemas.microsoft.com/office/word/2010/wordprocessingDrawing" xmlns:wp="http://schemas.openxmlformats.org/drawingml/2006/wordprocessingDrawing" xmlns:w10="urn:schemas-microsoft-com:office:word" xmlns:w="http://schemas.openxmlformats.org/wordprocessingml/2006/main" xmlns:w14="http://schemas.microsoft.com/office/word/2010/wordml" xmlns:w15="http://schemas.microsoft.com/office/word/2012/wordml" xmlns:w16se="http://schemas.microsoft.com/office/word/2015/wordml/symex" xmlns:wpg="http://schemas.microsoft.com/office/word/2010/wordprocessingGroup" xmlns:wpi="http://schemas.microsoft.com/office/word/2010/wordprocessingInk" xmlns:wne="http://schemas.microsoft.com/office/word/2006/wordml" xmlns:wps="http://schemas.microsoft.com/office/word/2010/wordprocessingShape" mc:Ignorable="w14 w15 w16se wp14">
   <w:p>
     <w:pPr>
       <w:pStyle w:val="Encabezado"/>
@@ -2532,7 +2262,7 @@
         <w:noProof/>
         <w:lang w:eastAsia="es-MX"/>
       </w:rPr>
-      <w:pict>
+      <w:pict w14:anchorId="00E02F48">
         <v:shapetype id="_x0000_t75" coordsize="21600,21600" o:spt="75" o:preferrelative="t" path="m@4@5l@4@11@9@11@9@5xe" filled="f" stroked="f">
           <v:stroke joinstyle="miter"/>
           <v:formulas>
@@ -2563,7 +2293,7 @@
 </file>
 
 <file path=word/header2.xml><?xml version="1.0" encoding="utf-8"?>
-<w:hdr xmlns:wpc="http://schemas.microsoft.com/office/word/2010/wordprocessingCanvas" xmlns:mc="http://schemas.openxmlformats.org/markup-compatibility/2006" xmlns:o="urn:schemas-microsoft-com:office:office" xmlns:r="http://schemas.openxmlformats.org/officeDocument/2006/relationships" xmlns:m="http://schemas.openxmlformats.org/officeDocument/2006/math" xmlns:v="urn:schemas-microsoft-com:vml" xmlns:wp14="http://schemas.microsoft.com/office/word/2010/wordprocessingDrawing" xmlns:wp="http://schemas.openxmlformats.org/drawingml/2006/wordprocessingDrawing" xmlns:w10="urn:schemas-microsoft-com:office:word" xmlns:w="http://schemas.openxmlformats.org/wordprocessingml/2006/main" xmlns:w14="http://schemas.microsoft.com/office/word/2010/wordml" xmlns:wpg="http://schemas.microsoft.com/office/word/2010/wordprocessingGroup" xmlns:wpi="http://schemas.microsoft.com/office/word/2010/wordprocessingInk" xmlns:wne="http://schemas.microsoft.com/office/word/2006/wordml" xmlns:wps="http://schemas.microsoft.com/office/word/2010/wordprocessingShape" mc:Ignorable="w14 wp14">
+<w:hdr xmlns:wpc="http://schemas.microsoft.com/office/word/2010/wordprocessingCanvas" xmlns:cx="http://schemas.microsoft.com/office/drawing/2014/chartex" xmlns:cx1="http://schemas.microsoft.com/office/drawing/2015/9/8/chartex" xmlns:mc="http://schemas.openxmlformats.org/markup-compatibility/2006" xmlns:o="urn:schemas-microsoft-com:office:office" xmlns:r="http://schemas.openxmlformats.org/officeDocument/2006/relationships" xmlns:m="http://schemas.openxmlformats.org/officeDocument/2006/math" xmlns:v="urn:schemas-microsoft-com:vml" xmlns:wp14="http://schemas.microsoft.com/office/word/2010/wordprocessingDrawing" xmlns:wp="http://schemas.openxmlformats.org/drawingml/2006/wordprocessingDrawing" xmlns:w10="urn:schemas-microsoft-com:office:word" xmlns:w="http://schemas.openxmlformats.org/wordprocessingml/2006/main" xmlns:w14="http://schemas.microsoft.com/office/word/2010/wordml" xmlns:w15="http://schemas.microsoft.com/office/word/2012/wordml" xmlns:w16se="http://schemas.microsoft.com/office/word/2015/wordml/symex" xmlns:wpg="http://schemas.microsoft.com/office/word/2010/wordprocessingGroup" xmlns:wpi="http://schemas.microsoft.com/office/word/2010/wordprocessingInk" xmlns:wne="http://schemas.microsoft.com/office/word/2006/wordml" xmlns:wps="http://schemas.microsoft.com/office/word/2010/wordprocessingShape" mc:Ignorable="w14 w15 w16se wp14">
   <w:p>
     <w:pPr>
       <w:pStyle w:val="Encabezado"/>
@@ -2573,7 +2303,7 @@
         <w:noProof/>
         <w:lang w:eastAsia="es-MX"/>
       </w:rPr>
-      <w:pict>
+      <w:pict w14:anchorId="6FFF6473">
         <v:shapetype id="_x0000_t75" coordsize="21600,21600" o:spt="75" o:preferrelative="t" path="m@4@5l@4@11@9@11@9@5xe" filled="f" stroked="f">
           <v:stroke joinstyle="miter"/>
           <v:formulas>
@@ -2666,7 +2396,7 @@
 </file>
 
 <file path=word/header3.xml><?xml version="1.0" encoding="utf-8"?>
-<w:hdr xmlns:wpc="http://schemas.microsoft.com/office/word/2010/wordprocessingCanvas" xmlns:mc="http://schemas.openxmlformats.org/markup-compatibility/2006" xmlns:o="urn:schemas-microsoft-com:office:office" xmlns:r="http://schemas.openxmlformats.org/officeDocument/2006/relationships" xmlns:m="http://schemas.openxmlformats.org/officeDocument/2006/math" xmlns:v="urn:schemas-microsoft-com:vml" xmlns:wp14="http://schemas.microsoft.com/office/word/2010/wordprocessingDrawing" xmlns:wp="http://schemas.openxmlformats.org/drawingml/2006/wordprocessingDrawing" xmlns:w10="urn:schemas-microsoft-com:office:word" xmlns:w="http://schemas.openxmlformats.org/wordprocessingml/2006/main" xmlns:w14="http://schemas.microsoft.com/office/word/2010/wordml" xmlns:wpg="http://schemas.microsoft.com/office/word/2010/wordprocessingGroup" xmlns:wpi="http://schemas.microsoft.com/office/word/2010/wordprocessingInk" xmlns:wne="http://schemas.microsoft.com/office/word/2006/wordml" xmlns:wps="http://schemas.microsoft.com/office/word/2010/wordprocessingShape" mc:Ignorable="w14 wp14">
+<w:hdr xmlns:wpc="http://schemas.microsoft.com/office/word/2010/wordprocessingCanvas" xmlns:cx="http://schemas.microsoft.com/office/drawing/2014/chartex" xmlns:cx1="http://schemas.microsoft.com/office/drawing/2015/9/8/chartex" xmlns:mc="http://schemas.openxmlformats.org/markup-compatibility/2006" xmlns:o="urn:schemas-microsoft-com:office:office" xmlns:r="http://schemas.openxmlformats.org/officeDocument/2006/relationships" xmlns:m="http://schemas.openxmlformats.org/officeDocument/2006/math" xmlns:v="urn:schemas-microsoft-com:vml" xmlns:wp14="http://schemas.microsoft.com/office/word/2010/wordprocessingDrawing" xmlns:wp="http://schemas.openxmlformats.org/drawingml/2006/wordprocessingDrawing" xmlns:w10="urn:schemas-microsoft-com:office:word" xmlns:w="http://schemas.openxmlformats.org/wordprocessingml/2006/main" xmlns:w14="http://schemas.microsoft.com/office/word/2010/wordml" xmlns:w15="http://schemas.microsoft.com/office/word/2012/wordml" xmlns:w16se="http://schemas.microsoft.com/office/word/2015/wordml/symex" xmlns:wpg="http://schemas.microsoft.com/office/word/2010/wordprocessingGroup" xmlns:wpi="http://schemas.microsoft.com/office/word/2010/wordprocessingInk" xmlns:wne="http://schemas.microsoft.com/office/word/2006/wordml" xmlns:wps="http://schemas.microsoft.com/office/word/2010/wordprocessingShape" mc:Ignorable="w14 w15 w16se wp14">
   <w:p>
     <w:pPr>
       <w:pStyle w:val="Encabezado"/>
@@ -2676,7 +2406,7 @@
         <w:noProof/>
         <w:lang w:eastAsia="es-MX"/>
       </w:rPr>
-      <w:pict>
+      <w:pict w14:anchorId="53FD25EF">
         <v:shapetype id="_x0000_t75" coordsize="21600,21600" o:spt="75" o:preferrelative="t" path="m@4@5l@4@11@9@11@9@5xe" filled="f" stroked="f">
           <v:stroke joinstyle="miter"/>
           <v:formulas>
@@ -2707,8 +2437,8 @@
 </file>
 
 <file path=word/numbering.xml><?xml version="1.0" encoding="utf-8"?>
-<w:numbering xmlns:wpc="http://schemas.microsoft.com/office/word/2010/wordprocessingCanvas" xmlns:mc="http://schemas.openxmlformats.org/markup-compatibility/2006" xmlns:o="urn:schemas-microsoft-com:office:office" xmlns:r="http://schemas.openxmlformats.org/officeDocument/2006/relationships" xmlns:m="http://schemas.openxmlformats.org/officeDocument/2006/math" xmlns:v="urn:schemas-microsoft-com:vml" xmlns:wp14="http://schemas.microsoft.com/office/word/2010/wordprocessingDrawing" xmlns:wp="http://schemas.openxmlformats.org/drawingml/2006/wordprocessingDrawing" xmlns:w10="urn:schemas-microsoft-com:office:word" xmlns:w="http://schemas.openxmlformats.org/wordprocessingml/2006/main" xmlns:w14="http://schemas.microsoft.com/office/word/2010/wordml" xmlns:wpg="http://schemas.microsoft.com/office/word/2010/wordprocessingGroup" xmlns:wpi="http://schemas.microsoft.com/office/word/2010/wordprocessingInk" xmlns:wne="http://schemas.microsoft.com/office/word/2006/wordml" xmlns:wps="http://schemas.microsoft.com/office/word/2010/wordprocessingShape" mc:Ignorable="w14 wp14">
-  <w:abstractNum w:abstractNumId="0">
+<w:numbering xmlns:wpc="http://schemas.microsoft.com/office/word/2010/wordprocessingCanvas" xmlns:cx="http://schemas.microsoft.com/office/drawing/2014/chartex" xmlns:cx1="http://schemas.microsoft.com/office/drawing/2015/9/8/chartex" xmlns:mc="http://schemas.openxmlformats.org/markup-compatibility/2006" xmlns:o="urn:schemas-microsoft-com:office:office" xmlns:r="http://schemas.openxmlformats.org/officeDocument/2006/relationships" xmlns:m="http://schemas.openxmlformats.org/officeDocument/2006/math" xmlns:v="urn:schemas-microsoft-com:vml" xmlns:wp14="http://schemas.microsoft.com/office/word/2010/wordprocessingDrawing" xmlns:wp="http://schemas.openxmlformats.org/drawingml/2006/wordprocessingDrawing" xmlns:w10="urn:schemas-microsoft-com:office:word" xmlns:w="http://schemas.openxmlformats.org/wordprocessingml/2006/main" xmlns:w14="http://schemas.microsoft.com/office/word/2010/wordml" xmlns:w15="http://schemas.microsoft.com/office/word/2012/wordml" xmlns:w16se="http://schemas.microsoft.com/office/word/2015/wordml/symex" xmlns:wpg="http://schemas.microsoft.com/office/word/2010/wordprocessingGroup" xmlns:wpi="http://schemas.microsoft.com/office/word/2010/wordprocessingInk" xmlns:wne="http://schemas.microsoft.com/office/word/2006/wordml" xmlns:wps="http://schemas.microsoft.com/office/word/2010/wordprocessingShape" mc:Ignorable="w14 w15 w16se wp14">
+  <w:abstractNum w:abstractNumId="0" w15:restartNumberingAfterBreak="0">
     <w:nsid w:val="3A1A45BC"/>
     <w:multiLevelType w:val="hybridMultilevel"/>
     <w:tmpl w:val="F15CEE88"/>
@@ -2821,7 +2551,7 @@
       </w:rPr>
     </w:lvl>
   </w:abstractNum>
-  <w:abstractNum w:abstractNumId="1">
+  <w:abstractNum w:abstractNumId="1" w15:restartNumberingAfterBreak="0">
     <w:nsid w:val="51A20569"/>
     <w:multiLevelType w:val="singleLevel"/>
     <w:tmpl w:val="25326EA6"/>
@@ -2841,7 +2571,7 @@
       </w:rPr>
     </w:lvl>
   </w:abstractNum>
-  <w:abstractNum w:abstractNumId="2">
+  <w:abstractNum w:abstractNumId="2" w15:restartNumberingAfterBreak="0">
     <w:nsid w:val="6D5E7F22"/>
     <w:multiLevelType w:val="singleLevel"/>
     <w:tmpl w:val="25326EA6"/>
@@ -2870,16 +2600,8 @@
 </w:numbering>
 </file>
 
-<file path=word/people.xml><?xml version="1.0" encoding="utf-8"?>
-<w15:people xmlns:wpc="http://schemas.microsoft.com/office/word/2010/wordprocessingCanvas" xmlns:cx="http://schemas.microsoft.com/office/drawing/2014/chartex" xmlns:cx1="http://schemas.microsoft.com/office/drawing/2015/9/8/chartex" xmlns:cx2="http://schemas.microsoft.com/office/drawing/2015/10/21/chartex" xmlns:mc="http://schemas.openxmlformats.org/markup-compatibility/2006" xmlns:o="urn:schemas-microsoft-com:office:office" xmlns:r="http://schemas.openxmlformats.org/officeDocument/2006/relationships" xmlns:m="http://schemas.openxmlformats.org/officeDocument/2006/math" xmlns:v="urn:schemas-microsoft-com:vml" xmlns:wp14="http://schemas.microsoft.com/office/word/2010/wordprocessingDrawing" xmlns:wp="http://schemas.openxmlformats.org/drawingml/2006/wordprocessingDrawing" xmlns:w10="urn:schemas-microsoft-com:office:word" xmlns:w="http://schemas.openxmlformats.org/wordprocessingml/2006/main" xmlns:w14="http://schemas.microsoft.com/office/word/2010/wordml" xmlns:w15="http://schemas.microsoft.com/office/word/2012/wordml" xmlns:w16se="http://schemas.microsoft.com/office/word/2015/wordml/symex" xmlns:wpg="http://schemas.microsoft.com/office/word/2010/wordprocessingGroup" xmlns:wpi="http://schemas.microsoft.com/office/word/2010/wordprocessingInk" xmlns:wne="http://schemas.microsoft.com/office/word/2006/wordml" xmlns:wps="http://schemas.microsoft.com/office/word/2010/wordprocessingShape" mc:Ignorable="w14 w15 w16se wp14">
-  <w15:person w15:author="Salma Gomez">
-    <w15:presenceInfo w15:providerId="Windows Live" w15:userId="a3bfa7b63f0e0d0e"/>
-  </w15:person>
-</w15:people>
-</file>
-
 <file path=word/styles.xml><?xml version="1.0" encoding="utf-8"?>
-<w:styles xmlns:mc="http://schemas.openxmlformats.org/markup-compatibility/2006" xmlns:r="http://schemas.openxmlformats.org/officeDocument/2006/relationships" xmlns:w="http://schemas.openxmlformats.org/wordprocessingml/2006/main" xmlns:w14="http://schemas.microsoft.com/office/word/2010/wordml" mc:Ignorable="w14">
+<w:styles xmlns:mc="http://schemas.openxmlformats.org/markup-compatibility/2006" xmlns:r="http://schemas.openxmlformats.org/officeDocument/2006/relationships" xmlns:w="http://schemas.openxmlformats.org/wordprocessingml/2006/main" xmlns:w14="http://schemas.microsoft.com/office/word/2010/wordml" xmlns:w15="http://schemas.microsoft.com/office/word/2012/wordml" xmlns:w16se="http://schemas.microsoft.com/office/word/2015/wordml/symex" mc:Ignorable="w14 w15 w16se">
   <w:docDefaults>
     <w:rPrDefault>
       <w:rPr>
@@ -2895,144 +2617,378 @@
       </w:pPr>
     </w:pPrDefault>
   </w:docDefaults>
-  <w:latentStyles w:defLockedState="0" w:defUIPriority="99" w:defSemiHidden="1" w:defUnhideWhenUsed="1" w:defQFormat="0" w:count="267">
-    <w:lsdException w:name="Normal" w:semiHidden="0" w:uiPriority="0" w:unhideWhenUsed="0" w:qFormat="1"/>
-    <w:lsdException w:name="heading 1" w:semiHidden="0" w:uiPriority="9" w:unhideWhenUsed="0" w:qFormat="1"/>
-    <w:lsdException w:name="heading 2" w:uiPriority="9" w:qFormat="1"/>
-    <w:lsdException w:name="heading 3" w:uiPriority="9" w:qFormat="1"/>
-    <w:lsdException w:name="heading 4" w:uiPriority="9" w:qFormat="1"/>
-    <w:lsdException w:name="heading 5" w:uiPriority="9" w:qFormat="1"/>
-    <w:lsdException w:name="heading 6" w:uiPriority="9" w:qFormat="1"/>
-    <w:lsdException w:name="heading 7" w:uiPriority="9" w:qFormat="1"/>
-    <w:lsdException w:name="heading 8" w:uiPriority="9" w:qFormat="1"/>
-    <w:lsdException w:name="heading 9" w:uiPriority="9" w:qFormat="1"/>
-    <w:lsdException w:name="toc 1" w:uiPriority="39"/>
-    <w:lsdException w:name="toc 2" w:uiPriority="39"/>
-    <w:lsdException w:name="toc 3" w:uiPriority="39"/>
-    <w:lsdException w:name="toc 4" w:uiPriority="39"/>
-    <w:lsdException w:name="toc 5" w:uiPriority="39"/>
-    <w:lsdException w:name="toc 6" w:uiPriority="39"/>
-    <w:lsdException w:name="toc 7" w:uiPriority="39"/>
-    <w:lsdException w:name="toc 8" w:uiPriority="39"/>
-    <w:lsdException w:name="toc 9" w:uiPriority="39"/>
-    <w:lsdException w:name="caption" w:uiPriority="35" w:qFormat="1"/>
-    <w:lsdException w:name="Title" w:semiHidden="0" w:uiPriority="10" w:unhideWhenUsed="0" w:qFormat="1"/>
-    <w:lsdException w:name="Default Paragraph Font" w:uiPriority="1"/>
-    <w:lsdException w:name="Subtitle" w:semiHidden="0" w:uiPriority="11" w:unhideWhenUsed="0" w:qFormat="1"/>
-    <w:lsdException w:name="Strong" w:semiHidden="0" w:uiPriority="22" w:unhideWhenUsed="0" w:qFormat="1"/>
-    <w:lsdException w:name="Emphasis" w:semiHidden="0" w:uiPriority="20" w:unhideWhenUsed="0" w:qFormat="1"/>
-    <w:lsdException w:name="Table Grid" w:semiHidden="0" w:uiPriority="39" w:unhideWhenUsed="0"/>
-    <w:lsdException w:name="Placeholder Text" w:unhideWhenUsed="0"/>
-    <w:lsdException w:name="No Spacing" w:semiHidden="0" w:uiPriority="1" w:unhideWhenUsed="0" w:qFormat="1"/>
-    <w:lsdException w:name="Light Shading" w:semiHidden="0" w:uiPriority="60" w:unhideWhenUsed="0"/>
-    <w:lsdException w:name="Light List" w:semiHidden="0" w:uiPriority="61" w:unhideWhenUsed="0"/>
-    <w:lsdException w:name="Light Grid" w:semiHidden="0" w:uiPriority="62" w:unhideWhenUsed="0"/>
-    <w:lsdException w:name="Medium Shading 1" w:semiHidden="0" w:uiPriority="63" w:unhideWhenUsed="0"/>
-    <w:lsdException w:name="Medium Shading 2" w:semiHidden="0" w:uiPriority="64" w:unhideWhenUsed="0"/>
-    <w:lsdException w:name="Medium List 1" w:semiHidden="0" w:uiPriority="65" w:unhideWhenUsed="0"/>
-    <w:lsdException w:name="Medium List 2" w:semiHidden="0" w:uiPriority="66" w:unhideWhenUsed="0"/>
-    <w:lsdException w:name="Medium Grid 1" w:semiHidden="0" w:uiPriority="67" w:unhideWhenUsed="0"/>
-    <w:lsdException w:name="Medium Grid 2" w:semiHidden="0" w:uiPriority="68" w:unhideWhenUsed="0"/>
-    <w:lsdException w:name="Medium Grid 3" w:semiHidden="0" w:uiPriority="69" w:unhideWhenUsed="0"/>
-    <w:lsdException w:name="Dark List" w:semiHidden="0" w:uiPriority="70" w:unhideWhenUsed="0"/>
-    <w:lsdException w:name="Colorful Shading" w:semiHidden="0" w:uiPriority="71" w:unhideWhenUsed="0"/>
-    <w:lsdException w:name="Colorful List" w:semiHidden="0" w:uiPriority="72" w:unhideWhenUsed="0"/>
-    <w:lsdException w:name="Colorful Grid" w:semiHidden="0" w:uiPriority="73" w:unhideWhenUsed="0"/>
-    <w:lsdException w:name="Light Shading Accent 1" w:semiHidden="0" w:uiPriority="60" w:unhideWhenUsed="0"/>
-    <w:lsdException w:name="Light List Accent 1" w:semiHidden="0" w:uiPriority="61" w:unhideWhenUsed="0"/>
-    <w:lsdException w:name="Light Grid Accent 1" w:semiHidden="0" w:uiPriority="62" w:unhideWhenUsed="0"/>
-    <w:lsdException w:name="Medium Shading 1 Accent 1" w:semiHidden="0" w:uiPriority="63" w:unhideWhenUsed="0"/>
-    <w:lsdException w:name="Medium Shading 2 Accent 1" w:semiHidden="0" w:uiPriority="64" w:unhideWhenUsed="0"/>
-    <w:lsdException w:name="Medium List 1 Accent 1" w:semiHidden="0" w:uiPriority="65" w:unhideWhenUsed="0"/>
-    <w:lsdException w:name="Revision" w:unhideWhenUsed="0"/>
-    <w:lsdException w:name="List Paragraph" w:semiHidden="0" w:uiPriority="34" w:unhideWhenUsed="0" w:qFormat="1"/>
-    <w:lsdException w:name="Quote" w:semiHidden="0" w:uiPriority="29" w:unhideWhenUsed="0" w:qFormat="1"/>
-    <w:lsdException w:name="Intense Quote" w:semiHidden="0" w:uiPriority="30" w:unhideWhenUsed="0" w:qFormat="1"/>
-    <w:lsdException w:name="Medium List 2 Accent 1" w:semiHidden="0" w:uiPriority="66" w:unhideWhenUsed="0"/>
-    <w:lsdException w:name="Medium Grid 1 Accent 1" w:semiHidden="0" w:uiPriority="67" w:unhideWhenUsed="0"/>
-    <w:lsdException w:name="Medium Grid 2 Accent 1" w:semiHidden="0" w:uiPriority="68" w:unhideWhenUsed="0"/>
-    <w:lsdException w:name="Medium Grid 3 Accent 1" w:semiHidden="0" w:uiPriority="69" w:unhideWhenUsed="0"/>
-    <w:lsdException w:name="Dark List Accent 1" w:semiHidden="0" w:uiPriority="70" w:unhideWhenUsed="0"/>
-    <w:lsdException w:name="Colorful Shading Accent 1" w:semiHidden="0" w:uiPriority="71" w:unhideWhenUsed="0"/>
-    <w:lsdException w:name="Colorful List Accent 1" w:semiHidden="0" w:uiPriority="72" w:unhideWhenUsed="0"/>
-    <w:lsdException w:name="Colorful Grid Accent 1" w:semiHidden="0" w:uiPriority="73" w:unhideWhenUsed="0"/>
-    <w:lsdException w:name="Light Shading Accent 2" w:semiHidden="0" w:uiPriority="60" w:unhideWhenUsed="0"/>
-    <w:lsdException w:name="Light List Accent 2" w:semiHidden="0" w:uiPriority="61" w:unhideWhenUsed="0"/>
-    <w:lsdException w:name="Light Grid Accent 2" w:semiHidden="0" w:uiPriority="62" w:unhideWhenUsed="0"/>
-    <w:lsdException w:name="Medium Shading 1 Accent 2" w:semiHidden="0" w:uiPriority="63" w:unhideWhenUsed="0"/>
-    <w:lsdException w:name="Medium Shading 2 Accent 2" w:semiHidden="0" w:uiPriority="64" w:unhideWhenUsed="0"/>
-    <w:lsdException w:name="Medium List 1 Accent 2" w:semiHidden="0" w:uiPriority="65" w:unhideWhenUsed="0"/>
-    <w:lsdException w:name="Medium List 2 Accent 2" w:semiHidden="0" w:uiPriority="66" w:unhideWhenUsed="0"/>
-    <w:lsdException w:name="Medium Grid 1 Accent 2" w:semiHidden="0" w:uiPriority="67" w:unhideWhenUsed="0"/>
-    <w:lsdException w:name="Medium Grid 2 Accent 2" w:semiHidden="0" w:uiPriority="68" w:unhideWhenUsed="0"/>
-    <w:lsdException w:name="Medium Grid 3 Accent 2" w:semiHidden="0" w:uiPriority="69" w:unhideWhenUsed="0"/>
-    <w:lsdException w:name="Dark List Accent 2" w:semiHidden="0" w:uiPriority="70" w:unhideWhenUsed="0"/>
-    <w:lsdException w:name="Colorful Shading Accent 2" w:semiHidden="0" w:uiPriority="71" w:unhideWhenUsed="0"/>
-    <w:lsdException w:name="Colorful List Accent 2" w:semiHidden="0" w:uiPriority="72" w:unhideWhenUsed="0"/>
-    <w:lsdException w:name="Colorful Grid Accent 2" w:semiHidden="0" w:uiPriority="73" w:unhideWhenUsed="0"/>
-    <w:lsdException w:name="Light Shading Accent 3" w:semiHidden="0" w:uiPriority="60" w:unhideWhenUsed="0"/>
-    <w:lsdException w:name="Light List Accent 3" w:semiHidden="0" w:uiPriority="61" w:unhideWhenUsed="0"/>
-    <w:lsdException w:name="Light Grid Accent 3" w:semiHidden="0" w:uiPriority="62" w:unhideWhenUsed="0"/>
-    <w:lsdException w:name="Medium Shading 1 Accent 3" w:semiHidden="0" w:uiPriority="63" w:unhideWhenUsed="0"/>
-    <w:lsdException w:name="Medium Shading 2 Accent 3" w:semiHidden="0" w:uiPriority="64" w:unhideWhenUsed="0"/>
-    <w:lsdException w:name="Medium List 1 Accent 3" w:semiHidden="0" w:uiPriority="65" w:unhideWhenUsed="0"/>
-    <w:lsdException w:name="Medium List 2 Accent 3" w:semiHidden="0" w:uiPriority="66" w:unhideWhenUsed="0"/>
-    <w:lsdException w:name="Medium Grid 1 Accent 3" w:semiHidden="0" w:uiPriority="67" w:unhideWhenUsed="0"/>
-    <w:lsdException w:name="Medium Grid 2 Accent 3" w:semiHidden="0" w:uiPriority="68" w:unhideWhenUsed="0"/>
-    <w:lsdException w:name="Medium Grid 3 Accent 3" w:semiHidden="0" w:uiPriority="69" w:unhideWhenUsed="0"/>
-    <w:lsdException w:name="Dark List Accent 3" w:semiHidden="0" w:uiPriority="70" w:unhideWhenUsed="0"/>
-    <w:lsdException w:name="Colorful Shading Accent 3" w:semiHidden="0" w:uiPriority="71" w:unhideWhenUsed="0"/>
-    <w:lsdException w:name="Colorful List Accent 3" w:semiHidden="0" w:uiPriority="72" w:unhideWhenUsed="0"/>
-    <w:lsdException w:name="Colorful Grid Accent 3" w:semiHidden="0" w:uiPriority="73" w:unhideWhenUsed="0"/>
-    <w:lsdException w:name="Light Shading Accent 4" w:semiHidden="0" w:uiPriority="60" w:unhideWhenUsed="0"/>
-    <w:lsdException w:name="Light List Accent 4" w:semiHidden="0" w:uiPriority="61" w:unhideWhenUsed="0"/>
-    <w:lsdException w:name="Light Grid Accent 4" w:semiHidden="0" w:uiPriority="62" w:unhideWhenUsed="0"/>
-    <w:lsdException w:name="Medium Shading 1 Accent 4" w:semiHidden="0" w:uiPriority="63" w:unhideWhenUsed="0"/>
-    <w:lsdException w:name="Medium Shading 2 Accent 4" w:semiHidden="0" w:uiPriority="64" w:unhideWhenUsed="0"/>
-    <w:lsdException w:name="Medium List 1 Accent 4" w:semiHidden="0" w:uiPriority="65" w:unhideWhenUsed="0"/>
-    <w:lsdException w:name="Medium List 2 Accent 4" w:semiHidden="0" w:uiPriority="66" w:unhideWhenUsed="0"/>
-    <w:lsdException w:name="Medium Grid 1 Accent 4" w:semiHidden="0" w:uiPriority="67" w:unhideWhenUsed="0"/>
-    <w:lsdException w:name="Medium Grid 2 Accent 4" w:semiHidden="0" w:uiPriority="68" w:unhideWhenUsed="0"/>
-    <w:lsdException w:name="Medium Grid 3 Accent 4" w:semiHidden="0" w:uiPriority="69" w:unhideWhenUsed="0"/>
-    <w:lsdException w:name="Dark List Accent 4" w:semiHidden="0" w:uiPriority="70" w:unhideWhenUsed="0"/>
-    <w:lsdException w:name="Colorful Shading Accent 4" w:semiHidden="0" w:uiPriority="71" w:unhideWhenUsed="0"/>
-    <w:lsdException w:name="Colorful List Accent 4" w:semiHidden="0" w:uiPriority="72" w:unhideWhenUsed="0"/>
-    <w:lsdException w:name="Colorful Grid Accent 4" w:semiHidden="0" w:uiPriority="73" w:unhideWhenUsed="0"/>
-    <w:lsdException w:name="Light Shading Accent 5" w:semiHidden="0" w:uiPriority="60" w:unhideWhenUsed="0"/>
-    <w:lsdException w:name="Light List Accent 5" w:semiHidden="0" w:uiPriority="61" w:unhideWhenUsed="0"/>
-    <w:lsdException w:name="Light Grid Accent 5" w:semiHidden="0" w:uiPriority="62" w:unhideWhenUsed="0"/>
-    <w:lsdException w:name="Medium Shading 1 Accent 5" w:semiHidden="0" w:uiPriority="63" w:unhideWhenUsed="0"/>
-    <w:lsdException w:name="Medium Shading 2 Accent 5" w:semiHidden="0" w:uiPriority="64" w:unhideWhenUsed="0"/>
-    <w:lsdException w:name="Medium List 1 Accent 5" w:semiHidden="0" w:uiPriority="65" w:unhideWhenUsed="0"/>
-    <w:lsdException w:name="Medium List 2 Accent 5" w:semiHidden="0" w:uiPriority="66" w:unhideWhenUsed="0"/>
-    <w:lsdException w:name="Medium Grid 1 Accent 5" w:semiHidden="0" w:uiPriority="67" w:unhideWhenUsed="0"/>
-    <w:lsdException w:name="Medium Grid 2 Accent 5" w:semiHidden="0" w:uiPriority="68" w:unhideWhenUsed="0"/>
-    <w:lsdException w:name="Medium Grid 3 Accent 5" w:semiHidden="0" w:uiPriority="69" w:unhideWhenUsed="0"/>
-    <w:lsdException w:name="Dark List Accent 5" w:semiHidden="0" w:uiPriority="70" w:unhideWhenUsed="0"/>
-    <w:lsdException w:name="Colorful Shading Accent 5" w:semiHidden="0" w:uiPriority="71" w:unhideWhenUsed="0"/>
-    <w:lsdException w:name="Colorful List Accent 5" w:semiHidden="0" w:uiPriority="72" w:unhideWhenUsed="0"/>
-    <w:lsdException w:name="Colorful Grid Accent 5" w:semiHidden="0" w:uiPriority="73" w:unhideWhenUsed="0"/>
-    <w:lsdException w:name="Light Shading Accent 6" w:semiHidden="0" w:uiPriority="60" w:unhideWhenUsed="0"/>
-    <w:lsdException w:name="Light List Accent 6" w:semiHidden="0" w:uiPriority="61" w:unhideWhenUsed="0"/>
-    <w:lsdException w:name="Light Grid Accent 6" w:semiHidden="0" w:uiPriority="62" w:unhideWhenUsed="0"/>
-    <w:lsdException w:name="Medium Shading 1 Accent 6" w:semiHidden="0" w:uiPriority="63" w:unhideWhenUsed="0"/>
-    <w:lsdException w:name="Medium Shading 2 Accent 6" w:semiHidden="0" w:uiPriority="64" w:unhideWhenUsed="0"/>
-    <w:lsdException w:name="Medium List 1 Accent 6" w:semiHidden="0" w:uiPriority="65" w:unhideWhenUsed="0"/>
-    <w:lsdException w:name="Medium List 2 Accent 6" w:semiHidden="0" w:uiPriority="66" w:unhideWhenUsed="0"/>
-    <w:lsdException w:name="Medium Grid 1 Accent 6" w:semiHidden="0" w:uiPriority="67" w:unhideWhenUsed="0"/>
-    <w:lsdException w:name="Medium Grid 2 Accent 6" w:semiHidden="0" w:uiPriority="68" w:unhideWhenUsed="0"/>
-    <w:lsdException w:name="Medium Grid 3 Accent 6" w:semiHidden="0" w:uiPriority="69" w:unhideWhenUsed="0"/>
-    <w:lsdException w:name="Dark List Accent 6" w:semiHidden="0" w:uiPriority="70" w:unhideWhenUsed="0"/>
-    <w:lsdException w:name="Colorful Shading Accent 6" w:semiHidden="0" w:uiPriority="71" w:unhideWhenUsed="0"/>
-    <w:lsdException w:name="Colorful List Accent 6" w:semiHidden="0" w:uiPriority="72" w:unhideWhenUsed="0"/>
-    <w:lsdException w:name="Colorful Grid Accent 6" w:semiHidden="0" w:uiPriority="73" w:unhideWhenUsed="0"/>
-    <w:lsdException w:name="Subtle Emphasis" w:semiHidden="0" w:uiPriority="19" w:unhideWhenUsed="0" w:qFormat="1"/>
-    <w:lsdException w:name="Intense Emphasis" w:semiHidden="0" w:uiPriority="21" w:unhideWhenUsed="0" w:qFormat="1"/>
-    <w:lsdException w:name="Subtle Reference" w:semiHidden="0" w:uiPriority="31" w:unhideWhenUsed="0" w:qFormat="1"/>
-    <w:lsdException w:name="Intense Reference" w:semiHidden="0" w:uiPriority="32" w:unhideWhenUsed="0" w:qFormat="1"/>
-    <w:lsdException w:name="Book Title" w:semiHidden="0" w:uiPriority="33" w:unhideWhenUsed="0" w:qFormat="1"/>
-    <w:lsdException w:name="Bibliography" w:uiPriority="37"/>
-    <w:lsdException w:name="TOC Heading" w:uiPriority="39" w:qFormat="1"/>
+  <w:latentStyles w:defLockedState="0" w:defUIPriority="99" w:defSemiHidden="0" w:defUnhideWhenUsed="0" w:defQFormat="0" w:count="371">
+    <w:lsdException w:name="Normal" w:uiPriority="0" w:qFormat="1"/>
+    <w:lsdException w:name="heading 1" w:uiPriority="9" w:qFormat="1"/>
+    <w:lsdException w:name="heading 2" w:semiHidden="1" w:uiPriority="9" w:unhideWhenUsed="1" w:qFormat="1"/>
+    <w:lsdException w:name="heading 3" w:semiHidden="1" w:uiPriority="9" w:unhideWhenUsed="1" w:qFormat="1"/>
+    <w:lsdException w:name="heading 4" w:semiHidden="1" w:uiPriority="9" w:unhideWhenUsed="1" w:qFormat="1"/>
+    <w:lsdException w:name="heading 5" w:semiHidden="1" w:uiPriority="9" w:unhideWhenUsed="1" w:qFormat="1"/>
+    <w:lsdException w:name="heading 6" w:semiHidden="1" w:uiPriority="9" w:unhideWhenUsed="1" w:qFormat="1"/>
+    <w:lsdException w:name="heading 7" w:semiHidden="1" w:uiPriority="9" w:unhideWhenUsed="1" w:qFormat="1"/>
+    <w:lsdException w:name="heading 8" w:semiHidden="1" w:uiPriority="9" w:unhideWhenUsed="1" w:qFormat="1"/>
+    <w:lsdException w:name="heading 9" w:semiHidden="1" w:uiPriority="9" w:unhideWhenUsed="1" w:qFormat="1"/>
+    <w:lsdException w:name="index 1" w:semiHidden="1" w:unhideWhenUsed="1"/>
+    <w:lsdException w:name="index 2" w:semiHidden="1" w:unhideWhenUsed="1"/>
+    <w:lsdException w:name="index 3" w:semiHidden="1" w:unhideWhenUsed="1"/>
+    <w:lsdException w:name="index 4" w:semiHidden="1" w:unhideWhenUsed="1"/>
+    <w:lsdException w:name="index 5" w:semiHidden="1" w:unhideWhenUsed="1"/>
+    <w:lsdException w:name="index 6" w:semiHidden="1" w:unhideWhenUsed="1"/>
+    <w:lsdException w:name="index 7" w:semiHidden="1" w:unhideWhenUsed="1"/>
+    <w:lsdException w:name="index 8" w:semiHidden="1" w:unhideWhenUsed="1"/>
+    <w:lsdException w:name="index 9" w:semiHidden="1" w:unhideWhenUsed="1"/>
+    <w:lsdException w:name="toc 1" w:semiHidden="1" w:uiPriority="39" w:unhideWhenUsed="1"/>
+    <w:lsdException w:name="toc 2" w:semiHidden="1" w:uiPriority="39" w:unhideWhenUsed="1"/>
+    <w:lsdException w:name="toc 3" w:semiHidden="1" w:uiPriority="39" w:unhideWhenUsed="1"/>
+    <w:lsdException w:name="toc 4" w:semiHidden="1" w:uiPriority="39" w:unhideWhenUsed="1"/>
+    <w:lsdException w:name="toc 5" w:semiHidden="1" w:uiPriority="39" w:unhideWhenUsed="1"/>
+    <w:lsdException w:name="toc 6" w:semiHidden="1" w:uiPriority="39" w:unhideWhenUsed="1"/>
+    <w:lsdException w:name="toc 7" w:semiHidden="1" w:uiPriority="39" w:unhideWhenUsed="1"/>
+    <w:lsdException w:name="toc 8" w:semiHidden="1" w:uiPriority="39" w:unhideWhenUsed="1"/>
+    <w:lsdException w:name="toc 9" w:semiHidden="1" w:uiPriority="39" w:unhideWhenUsed="1"/>
+    <w:lsdException w:name="Normal Indent" w:semiHidden="1" w:unhideWhenUsed="1"/>
+    <w:lsdException w:name="footnote text" w:semiHidden="1" w:unhideWhenUsed="1"/>
+    <w:lsdException w:name="annotation text" w:semiHidden="1" w:unhideWhenUsed="1"/>
+    <w:lsdException w:name="header" w:semiHidden="1" w:unhideWhenUsed="1"/>
+    <w:lsdException w:name="footer" w:semiHidden="1" w:unhideWhenUsed="1"/>
+    <w:lsdException w:name="index heading" w:semiHidden="1" w:unhideWhenUsed="1"/>
+    <w:lsdException w:name="caption" w:semiHidden="1" w:uiPriority="35" w:unhideWhenUsed="1" w:qFormat="1"/>
+    <w:lsdException w:name="table of figures" w:semiHidden="1" w:unhideWhenUsed="1"/>
+    <w:lsdException w:name="envelope address" w:semiHidden="1" w:unhideWhenUsed="1"/>
+    <w:lsdException w:name="envelope return" w:semiHidden="1" w:unhideWhenUsed="1"/>
+    <w:lsdException w:name="footnote reference" w:semiHidden="1" w:unhideWhenUsed="1"/>
+    <w:lsdException w:name="annotation reference" w:semiHidden="1" w:unhideWhenUsed="1"/>
+    <w:lsdException w:name="line number" w:semiHidden="1" w:unhideWhenUsed="1"/>
+    <w:lsdException w:name="page number" w:semiHidden="1" w:unhideWhenUsed="1"/>
+    <w:lsdException w:name="endnote reference" w:semiHidden="1" w:unhideWhenUsed="1"/>
+    <w:lsdException w:name="endnote text" w:semiHidden="1" w:unhideWhenUsed="1"/>
+    <w:lsdException w:name="table of authorities" w:semiHidden="1" w:unhideWhenUsed="1"/>
+    <w:lsdException w:name="macro" w:semiHidden="1" w:unhideWhenUsed="1"/>
+    <w:lsdException w:name="toa heading" w:semiHidden="1" w:unhideWhenUsed="1"/>
+    <w:lsdException w:name="List" w:semiHidden="1" w:unhideWhenUsed="1"/>
+    <w:lsdException w:name="List Bullet" w:semiHidden="1" w:unhideWhenUsed="1"/>
+    <w:lsdException w:name="List Number" w:semiHidden="1" w:unhideWhenUsed="1"/>
+    <w:lsdException w:name="List 2" w:semiHidden="1" w:unhideWhenUsed="1"/>
+    <w:lsdException w:name="List 3" w:semiHidden="1" w:unhideWhenUsed="1"/>
+    <w:lsdException w:name="List 4" w:semiHidden="1" w:unhideWhenUsed="1"/>
+    <w:lsdException w:name="List 5" w:semiHidden="1" w:unhideWhenUsed="1"/>
+    <w:lsdException w:name="List Bullet 2" w:semiHidden="1" w:unhideWhenUsed="1"/>
+    <w:lsdException w:name="List Bullet 3" w:semiHidden="1" w:unhideWhenUsed="1"/>
+    <w:lsdException w:name="List Bullet 4" w:semiHidden="1" w:unhideWhenUsed="1"/>
+    <w:lsdException w:name="List Bullet 5" w:semiHidden="1" w:unhideWhenUsed="1"/>
+    <w:lsdException w:name="List Number 2" w:semiHidden="1" w:unhideWhenUsed="1"/>
+    <w:lsdException w:name="List Number 3" w:semiHidden="1" w:unhideWhenUsed="1"/>
+    <w:lsdException w:name="List Number 4" w:semiHidden="1" w:unhideWhenUsed="1"/>
+    <w:lsdException w:name="List Number 5" w:semiHidden="1" w:unhideWhenUsed="1"/>
+    <w:lsdException w:name="Title" w:uiPriority="10" w:qFormat="1"/>
+    <w:lsdException w:name="Closing" w:semiHidden="1" w:unhideWhenUsed="1"/>
+    <w:lsdException w:name="Signature" w:semiHidden="1" w:unhideWhenUsed="1"/>
+    <w:lsdException w:name="Default Paragraph Font" w:semiHidden="1" w:uiPriority="1" w:unhideWhenUsed="1"/>
+    <w:lsdException w:name="Body Text" w:semiHidden="1" w:unhideWhenUsed="1"/>
+    <w:lsdException w:name="Body Text Indent" w:semiHidden="1" w:unhideWhenUsed="1"/>
+    <w:lsdException w:name="List Continue" w:semiHidden="1" w:unhideWhenUsed="1"/>
+    <w:lsdException w:name="List Continue 2" w:semiHidden="1" w:unhideWhenUsed="1"/>
+    <w:lsdException w:name="List Continue 3" w:semiHidden="1" w:unhideWhenUsed="1"/>
+    <w:lsdException w:name="List Continue 4" w:semiHidden="1" w:unhideWhenUsed="1"/>
+    <w:lsdException w:name="List Continue 5" w:semiHidden="1" w:unhideWhenUsed="1"/>
+    <w:lsdException w:name="Message Header" w:semiHidden="1" w:unhideWhenUsed="1"/>
+    <w:lsdException w:name="Subtitle" w:uiPriority="11" w:qFormat="1"/>
+    <w:lsdException w:name="Salutation" w:semiHidden="1" w:unhideWhenUsed="1"/>
+    <w:lsdException w:name="Date" w:semiHidden="1" w:unhideWhenUsed="1"/>
+    <w:lsdException w:name="Body Text First Indent" w:semiHidden="1" w:unhideWhenUsed="1"/>
+    <w:lsdException w:name="Body Text First Indent 2" w:semiHidden="1" w:unhideWhenUsed="1"/>
+    <w:lsdException w:name="Note Heading" w:semiHidden="1" w:unhideWhenUsed="1"/>
+    <w:lsdException w:name="Body Text 2" w:semiHidden="1" w:unhideWhenUsed="1"/>
+    <w:lsdException w:name="Body Text 3" w:semiHidden="1" w:unhideWhenUsed="1"/>
+    <w:lsdException w:name="Body Text Indent 2" w:semiHidden="1" w:unhideWhenUsed="1"/>
+    <w:lsdException w:name="Body Text Indent 3" w:semiHidden="1" w:unhideWhenUsed="1"/>
+    <w:lsdException w:name="Block Text" w:semiHidden="1" w:unhideWhenUsed="1"/>
+    <w:lsdException w:name="Hyperlink" w:semiHidden="1" w:unhideWhenUsed="1"/>
+    <w:lsdException w:name="FollowedHyperlink" w:semiHidden="1" w:unhideWhenUsed="1"/>
+    <w:lsdException w:name="Strong" w:uiPriority="22" w:qFormat="1"/>
+    <w:lsdException w:name="Emphasis" w:uiPriority="20" w:qFormat="1"/>
+    <w:lsdException w:name="Document Map" w:semiHidden="1" w:unhideWhenUsed="1"/>
+    <w:lsdException w:name="Plain Text" w:semiHidden="1" w:unhideWhenUsed="1"/>
+    <w:lsdException w:name="E-mail Signature" w:semiHidden="1" w:unhideWhenUsed="1"/>
+    <w:lsdException w:name="HTML Top of Form" w:semiHidden="1" w:unhideWhenUsed="1"/>
+    <w:lsdException w:name="HTML Bottom of Form" w:semiHidden="1" w:unhideWhenUsed="1"/>
+    <w:lsdException w:name="Normal (Web)" w:semiHidden="1" w:unhideWhenUsed="1"/>
+    <w:lsdException w:name="HTML Acronym" w:semiHidden="1" w:unhideWhenUsed="1"/>
+    <w:lsdException w:name="HTML Address" w:semiHidden="1" w:unhideWhenUsed="1"/>
+    <w:lsdException w:name="HTML Cite" w:semiHidden="1" w:unhideWhenUsed="1"/>
+    <w:lsdException w:name="HTML Code" w:semiHidden="1" w:unhideWhenUsed="1"/>
+    <w:lsdException w:name="HTML Definition" w:semiHidden="1" w:unhideWhenUsed="1"/>
+    <w:lsdException w:name="HTML Keyboard" w:semiHidden="1" w:unhideWhenUsed="1"/>
+    <w:lsdException w:name="HTML Preformatted" w:semiHidden="1" w:unhideWhenUsed="1"/>
+    <w:lsdException w:name="HTML Sample" w:semiHidden="1" w:unhideWhenUsed="1"/>
+    <w:lsdException w:name="HTML Typewriter" w:semiHidden="1" w:unhideWhenUsed="1"/>
+    <w:lsdException w:name="HTML Variable" w:semiHidden="1" w:unhideWhenUsed="1"/>
+    <w:lsdException w:name="Normal Table" w:semiHidden="1" w:unhideWhenUsed="1"/>
+    <w:lsdException w:name="annotation subject" w:semiHidden="1" w:unhideWhenUsed="1"/>
+    <w:lsdException w:name="No List" w:semiHidden="1" w:unhideWhenUsed="1"/>
+    <w:lsdException w:name="Outline List 1" w:semiHidden="1" w:unhideWhenUsed="1"/>
+    <w:lsdException w:name="Outline List 2" w:semiHidden="1" w:unhideWhenUsed="1"/>
+    <w:lsdException w:name="Outline List 3" w:semiHidden="1" w:unhideWhenUsed="1"/>
+    <w:lsdException w:name="Table Simple 1" w:semiHidden="1" w:unhideWhenUsed="1"/>
+    <w:lsdException w:name="Table Simple 2" w:semiHidden="1" w:unhideWhenUsed="1"/>
+    <w:lsdException w:name="Table Simple 3" w:semiHidden="1" w:unhideWhenUsed="1"/>
+    <w:lsdException w:name="Table Classic 1" w:semiHidden="1" w:unhideWhenUsed="1"/>
+    <w:lsdException w:name="Table Classic 2" w:semiHidden="1" w:unhideWhenUsed="1"/>
+    <w:lsdException w:name="Table Classic 3" w:semiHidden="1" w:unhideWhenUsed="1"/>
+    <w:lsdException w:name="Table Classic 4" w:semiHidden="1" w:unhideWhenUsed="1"/>
+    <w:lsdException w:name="Table Colorful 1" w:semiHidden="1" w:unhideWhenUsed="1"/>
+    <w:lsdException w:name="Table Colorful 2" w:semiHidden="1" w:unhideWhenUsed="1"/>
+    <w:lsdException w:name="Table Colorful 3" w:semiHidden="1" w:unhideWhenUsed="1"/>
+    <w:lsdException w:name="Table Columns 1" w:semiHidden="1" w:unhideWhenUsed="1"/>
+    <w:lsdException w:name="Table Columns 2" w:semiHidden="1" w:unhideWhenUsed="1"/>
+    <w:lsdException w:name="Table Columns 3" w:semiHidden="1" w:unhideWhenUsed="1"/>
+    <w:lsdException w:name="Table Columns 4" w:semiHidden="1" w:unhideWhenUsed="1"/>
+    <w:lsdException w:name="Table Columns 5" w:semiHidden="1" w:unhideWhenUsed="1"/>
+    <w:lsdException w:name="Table Grid 1" w:semiHidden="1" w:unhideWhenUsed="1"/>
+    <w:lsdException w:name="Table Grid 2" w:semiHidden="1" w:unhideWhenUsed="1"/>
+    <w:lsdException w:name="Table Grid 3" w:semiHidden="1" w:unhideWhenUsed="1"/>
+    <w:lsdException w:name="Table Grid 4" w:semiHidden="1" w:unhideWhenUsed="1"/>
+    <w:lsdException w:name="Table Grid 5" w:semiHidden="1" w:unhideWhenUsed="1"/>
+    <w:lsdException w:name="Table Grid 6" w:semiHidden="1" w:unhideWhenUsed="1"/>
+    <w:lsdException w:name="Table Grid 7" w:semiHidden="1" w:unhideWhenUsed="1"/>
+    <w:lsdException w:name="Table Grid 8" w:semiHidden="1" w:unhideWhenUsed="1"/>
+    <w:lsdException w:name="Table List 1" w:semiHidden="1" w:unhideWhenUsed="1"/>
+    <w:lsdException w:name="Table List 2" w:semiHidden="1" w:unhideWhenUsed="1"/>
+    <w:lsdException w:name="Table List 3" w:semiHidden="1" w:unhideWhenUsed="1"/>
+    <w:lsdException w:name="Table List 4" w:semiHidden="1" w:unhideWhenUsed="1"/>
+    <w:lsdException w:name="Table List 5" w:semiHidden="1" w:unhideWhenUsed="1"/>
+    <w:lsdException w:name="Table List 6" w:semiHidden="1" w:unhideWhenUsed="1"/>
+    <w:lsdException w:name="Table List 7" w:semiHidden="1" w:unhideWhenUsed="1"/>
+    <w:lsdException w:name="Table List 8" w:semiHidden="1" w:unhideWhenUsed="1"/>
+    <w:lsdException w:name="Table 3D effects 1" w:semiHidden="1" w:unhideWhenUsed="1"/>
+    <w:lsdException w:name="Table 3D effects 2" w:semiHidden="1" w:unhideWhenUsed="1"/>
+    <w:lsdException w:name="Table 3D effects 3" w:semiHidden="1" w:unhideWhenUsed="1"/>
+    <w:lsdException w:name="Table Contemporary" w:semiHidden="1" w:unhideWhenUsed="1"/>
+    <w:lsdException w:name="Table Elegant" w:semiHidden="1" w:unhideWhenUsed="1"/>
+    <w:lsdException w:name="Table Professional" w:semiHidden="1" w:unhideWhenUsed="1"/>
+    <w:lsdException w:name="Table Subtle 1" w:semiHidden="1" w:unhideWhenUsed="1"/>
+    <w:lsdException w:name="Table Subtle 2" w:semiHidden="1" w:unhideWhenUsed="1"/>
+    <w:lsdException w:name="Table Web 1" w:semiHidden="1" w:unhideWhenUsed="1"/>
+    <w:lsdException w:name="Table Web 2" w:semiHidden="1" w:unhideWhenUsed="1"/>
+    <w:lsdException w:name="Table Web 3" w:semiHidden="1" w:unhideWhenUsed="1"/>
+    <w:lsdException w:name="Balloon Text" w:semiHidden="1" w:unhideWhenUsed="1"/>
+    <w:lsdException w:name="Table Grid" w:uiPriority="39"/>
+    <w:lsdException w:name="Table Theme" w:semiHidden="1" w:unhideWhenUsed="1"/>
+    <w:lsdException w:name="Placeholder Text" w:semiHidden="1"/>
+    <w:lsdException w:name="No Spacing" w:uiPriority="1" w:qFormat="1"/>
+    <w:lsdException w:name="Light Shading" w:uiPriority="60"/>
+    <w:lsdException w:name="Light List" w:uiPriority="61"/>
+    <w:lsdException w:name="Light Grid" w:uiPriority="62"/>
+    <w:lsdException w:name="Medium Shading 1" w:uiPriority="63"/>
+    <w:lsdException w:name="Medium Shading 2" w:uiPriority="64"/>
+    <w:lsdException w:name="Medium List 1" w:uiPriority="65"/>
+    <w:lsdException w:name="Medium List 2" w:uiPriority="66"/>
+    <w:lsdException w:name="Medium Grid 1" w:uiPriority="67"/>
+    <w:lsdException w:name="Medium Grid 2" w:uiPriority="68"/>
+    <w:lsdException w:name="Medium Grid 3" w:uiPriority="69"/>
+    <w:lsdException w:name="Dark List" w:uiPriority="70"/>
+    <w:lsdException w:name="Colorful Shading" w:uiPriority="71"/>
+    <w:lsdException w:name="Colorful List" w:uiPriority="72"/>
+    <w:lsdException w:name="Colorful Grid" w:uiPriority="73"/>
+    <w:lsdException w:name="Light Shading Accent 1" w:uiPriority="60"/>
+    <w:lsdException w:name="Light List Accent 1" w:uiPriority="61"/>
+    <w:lsdException w:name="Light Grid Accent 1" w:uiPriority="62"/>
+    <w:lsdException w:name="Medium Shading 1 Accent 1" w:uiPriority="63"/>
+    <w:lsdException w:name="Medium Shading 2 Accent 1" w:uiPriority="64"/>
+    <w:lsdException w:name="Medium List 1 Accent 1" w:uiPriority="65"/>
+    <w:lsdException w:name="Revision" w:semiHidden="1"/>
+    <w:lsdException w:name="List Paragraph" w:uiPriority="34" w:qFormat="1"/>
+    <w:lsdException w:name="Quote" w:uiPriority="29" w:qFormat="1"/>
+    <w:lsdException w:name="Intense Quote" w:uiPriority="30" w:qFormat="1"/>
+    <w:lsdException w:name="Medium List 2 Accent 1" w:uiPriority="66"/>
+    <w:lsdException w:name="Medium Grid 1 Accent 1" w:uiPriority="67"/>
+    <w:lsdException w:name="Medium Grid 2 Accent 1" w:uiPriority="68"/>
+    <w:lsdException w:name="Medium Grid 3 Accent 1" w:uiPriority="69"/>
+    <w:lsdException w:name="Dark List Accent 1" w:uiPriority="70"/>
+    <w:lsdException w:name="Colorful Shading Accent 1" w:uiPriority="71"/>
+    <w:lsdException w:name="Colorful List Accent 1" w:uiPriority="72"/>
+    <w:lsdException w:name="Colorful Grid Accent 1" w:uiPriority="73"/>
+    <w:lsdException w:name="Light Shading Accent 2" w:uiPriority="60"/>
+    <w:lsdException w:name="Light List Accent 2" w:uiPriority="61"/>
+    <w:lsdException w:name="Light Grid Accent 2" w:uiPriority="62"/>
+    <w:lsdException w:name="Medium Shading 1 Accent 2" w:uiPriority="63"/>
+    <w:lsdException w:name="Medium Shading 2 Accent 2" w:uiPriority="64"/>
+    <w:lsdException w:name="Medium List 1 Accent 2" w:uiPriority="65"/>
+    <w:lsdException w:name="Medium List 2 Accent 2" w:uiPriority="66"/>
+    <w:lsdException w:name="Medium Grid 1 Accent 2" w:uiPriority="67"/>
+    <w:lsdException w:name="Medium Grid 2 Accent 2" w:uiPriority="68"/>
+    <w:lsdException w:name="Medium Grid 3 Accent 2" w:uiPriority="69"/>
+    <w:lsdException w:name="Dark List Accent 2" w:uiPriority="70"/>
+    <w:lsdException w:name="Colorful Shading Accent 2" w:uiPriority="71"/>
+    <w:lsdException w:name="Colorful List Accent 2" w:uiPriority="72"/>
+    <w:lsdException w:name="Colorful Grid Accent 2" w:uiPriority="73"/>
+    <w:lsdException w:name="Light Shading Accent 3" w:uiPriority="60"/>
+    <w:lsdException w:name="Light List Accent 3" w:uiPriority="61"/>
+    <w:lsdException w:name="Light Grid Accent 3" w:uiPriority="62"/>
+    <w:lsdException w:name="Medium Shading 1 Accent 3" w:uiPriority="63"/>
+    <w:lsdException w:name="Medium Shading 2 Accent 3" w:uiPriority="64"/>
+    <w:lsdException w:name="Medium List 1 Accent 3" w:uiPriority="65"/>
+    <w:lsdException w:name="Medium List 2 Accent 3" w:uiPriority="66"/>
+    <w:lsdException w:name="Medium Grid 1 Accent 3" w:uiPriority="67"/>
+    <w:lsdException w:name="Medium Grid 2 Accent 3" w:uiPriority="68"/>
+    <w:lsdException w:name="Medium Grid 3 Accent 3" w:uiPriority="69"/>
+    <w:lsdException w:name="Dark List Accent 3" w:uiPriority="70"/>
+    <w:lsdException w:name="Colorful Shading Accent 3" w:uiPriority="71"/>
+    <w:lsdException w:name="Colorful List Accent 3" w:uiPriority="72"/>
+    <w:lsdException w:name="Colorful Grid Accent 3" w:uiPriority="73"/>
+    <w:lsdException w:name="Light Shading Accent 4" w:uiPriority="60"/>
+    <w:lsdException w:name="Light List Accent 4" w:uiPriority="61"/>
+    <w:lsdException w:name="Light Grid Accent 4" w:uiPriority="62"/>
+    <w:lsdException w:name="Medium Shading 1 Accent 4" w:uiPriority="63"/>
+    <w:lsdException w:name="Medium Shading 2 Accent 4" w:uiPriority="64"/>
+    <w:lsdException w:name="Medium List 1 Accent 4" w:uiPriority="65"/>
+    <w:lsdException w:name="Medium List 2 Accent 4" w:uiPriority="66"/>
+    <w:lsdException w:name="Medium Grid 1 Accent 4" w:uiPriority="67"/>
+    <w:lsdException w:name="Medium Grid 2 Accent 4" w:uiPriority="68"/>
+    <w:lsdException w:name="Medium Grid 3 Accent 4" w:uiPriority="69"/>
+    <w:lsdException w:name="Dark List Accent 4" w:uiPriority="70"/>
+    <w:lsdException w:name="Colorful Shading Accent 4" w:uiPriority="71"/>
+    <w:lsdException w:name="Colorful List Accent 4" w:uiPriority="72"/>
+    <w:lsdException w:name="Colorful Grid Accent 4" w:uiPriority="73"/>
+    <w:lsdException w:name="Light Shading Accent 5" w:uiPriority="60"/>
+    <w:lsdException w:name="Light List Accent 5" w:uiPriority="61"/>
+    <w:lsdException w:name="Light Grid Accent 5" w:uiPriority="62"/>
+    <w:lsdException w:name="Medium Shading 1 Accent 5" w:uiPriority="63"/>
+    <w:lsdException w:name="Medium Shading 2 Accent 5" w:uiPriority="64"/>
+    <w:lsdException w:name="Medium List 1 Accent 5" w:uiPriority="65"/>
+    <w:lsdException w:name="Medium List 2 Accent 5" w:uiPriority="66"/>
+    <w:lsdException w:name="Medium Grid 1 Accent 5" w:uiPriority="67"/>
+    <w:lsdException w:name="Medium Grid 2 Accent 5" w:uiPriority="68"/>
+    <w:lsdException w:name="Medium Grid 3 Accent 5" w:uiPriority="69"/>
+    <w:lsdException w:name="Dark List Accent 5" w:uiPriority="70"/>
+    <w:lsdException w:name="Colorful Shading Accent 5" w:uiPriority="71"/>
+    <w:lsdException w:name="Colorful List Accent 5" w:uiPriority="72"/>
+    <w:lsdException w:name="Colorful Grid Accent 5" w:uiPriority="73"/>
+    <w:lsdException w:name="Light Shading Accent 6" w:uiPriority="60"/>
+    <w:lsdException w:name="Light List Accent 6" w:uiPriority="61"/>
+    <w:lsdException w:name="Light Grid Accent 6" w:uiPriority="62"/>
+    <w:lsdException w:name="Medium Shading 1 Accent 6" w:uiPriority="63"/>
+    <w:lsdException w:name="Medium Shading 2 Accent 6" w:uiPriority="64"/>
+    <w:lsdException w:name="Medium List 1 Accent 6" w:uiPriority="65"/>
+    <w:lsdException w:name="Medium List 2 Accent 6" w:uiPriority="66"/>
+    <w:lsdException w:name="Medium Grid 1 Accent 6" w:uiPriority="67"/>
+    <w:lsdException w:name="Medium Grid 2 Accent 6" w:uiPriority="68"/>
+    <w:lsdException w:name="Medium Grid 3 Accent 6" w:uiPriority="69"/>
+    <w:lsdException w:name="Dark List Accent 6" w:uiPriority="70"/>
+    <w:lsdException w:name="Colorful Shading Accent 6" w:uiPriority="71"/>
+    <w:lsdException w:name="Colorful List Accent 6" w:uiPriority="72"/>
+    <w:lsdException w:name="Colorful Grid Accent 6" w:uiPriority="73"/>
+    <w:lsdException w:name="Subtle Emphasis" w:uiPriority="19" w:qFormat="1"/>
+    <w:lsdException w:name="Intense Emphasis" w:uiPriority="21" w:qFormat="1"/>
+    <w:lsdException w:name="Subtle Reference" w:uiPriority="31" w:qFormat="1"/>
+    <w:lsdException w:name="Intense Reference" w:uiPriority="32" w:qFormat="1"/>
+    <w:lsdException w:name="Book Title" w:uiPriority="33" w:qFormat="1"/>
+    <w:lsdException w:name="Bibliography" w:semiHidden="1" w:uiPriority="37" w:unhideWhenUsed="1"/>
+    <w:lsdException w:name="TOC Heading" w:semiHidden="1" w:uiPriority="39" w:unhideWhenUsed="1" w:qFormat="1"/>
+    <w:lsdException w:name="Plain Table 1" w:uiPriority="41"/>
+    <w:lsdException w:name="Plain Table 2" w:uiPriority="42"/>
+    <w:lsdException w:name="Plain Table 3" w:uiPriority="43"/>
+    <w:lsdException w:name="Plain Table 4" w:uiPriority="44"/>
+    <w:lsdException w:name="Plain Table 5" w:uiPriority="45"/>
+    <w:lsdException w:name="Grid Table Light" w:uiPriority="40"/>
+    <w:lsdException w:name="Grid Table 1 Light" w:uiPriority="46"/>
+    <w:lsdException w:name="Grid Table 2" w:uiPriority="47"/>
+    <w:lsdException w:name="Grid Table 3" w:uiPriority="48"/>
+    <w:lsdException w:name="Grid Table 4" w:uiPriority="49"/>
+    <w:lsdException w:name="Grid Table 5 Dark" w:uiPriority="50"/>
+    <w:lsdException w:name="Grid Table 6 Colorful" w:uiPriority="51"/>
+    <w:lsdException w:name="Grid Table 7 Colorful" w:uiPriority="52"/>
+    <w:lsdException w:name="Grid Table 1 Light Accent 1" w:uiPriority="46"/>
+    <w:lsdException w:name="Grid Table 2 Accent 1" w:uiPriority="47"/>
+    <w:lsdException w:name="Grid Table 3 Accent 1" w:uiPriority="48"/>
+    <w:lsdException w:name="Grid Table 4 Accent 1" w:uiPriority="49"/>
+    <w:lsdException w:name="Grid Table 5 Dark Accent 1" w:uiPriority="50"/>
+    <w:lsdException w:name="Grid Table 6 Colorful Accent 1" w:uiPriority="51"/>
+    <w:lsdException w:name="Grid Table 7 Colorful Accent 1" w:uiPriority="52"/>
+    <w:lsdException w:name="Grid Table 1 Light Accent 2" w:uiPriority="46"/>
+    <w:lsdException w:name="Grid Table 2 Accent 2" w:uiPriority="47"/>
+    <w:lsdException w:name="Grid Table 3 Accent 2" w:uiPriority="48"/>
+    <w:lsdException w:name="Grid Table 4 Accent 2" w:uiPriority="49"/>
+    <w:lsdException w:name="Grid Table 5 Dark Accent 2" w:uiPriority="50"/>
+    <w:lsdException w:name="Grid Table 6 Colorful Accent 2" w:uiPriority="51"/>
+    <w:lsdException w:name="Grid Table 7 Colorful Accent 2" w:uiPriority="52"/>
+    <w:lsdException w:name="Grid Table 1 Light Accent 3" w:uiPriority="46"/>
+    <w:lsdException w:name="Grid Table 2 Accent 3" w:uiPriority="47"/>
+    <w:lsdException w:name="Grid Table 3 Accent 3" w:uiPriority="48"/>
+    <w:lsdException w:name="Grid Table 4 Accent 3" w:uiPriority="49"/>
+    <w:lsdException w:name="Grid Table 5 Dark Accent 3" w:uiPriority="50"/>
+    <w:lsdException w:name="Grid Table 6 Colorful Accent 3" w:uiPriority="51"/>
+    <w:lsdException w:name="Grid Table 7 Colorful Accent 3" w:uiPriority="52"/>
+    <w:lsdException w:name="Grid Table 1 Light Accent 4" w:uiPriority="46"/>
+    <w:lsdException w:name="Grid Table 2 Accent 4" w:uiPriority="47"/>
+    <w:lsdException w:name="Grid Table 3 Accent 4" w:uiPriority="48"/>
+    <w:lsdException w:name="Grid Table 4 Accent 4" w:uiPriority="49"/>
+    <w:lsdException w:name="Grid Table 5 Dark Accent 4" w:uiPriority="50"/>
+    <w:lsdException w:name="Grid Table 6 Colorful Accent 4" w:uiPriority="51"/>
+    <w:lsdException w:name="Grid Table 7 Colorful Accent 4" w:uiPriority="52"/>
+    <w:lsdException w:name="Grid Table 1 Light Accent 5" w:uiPriority="46"/>
+    <w:lsdException w:name="Grid Table 2 Accent 5" w:uiPriority="47"/>
+    <w:lsdException w:name="Grid Table 3 Accent 5" w:uiPriority="48"/>
+    <w:lsdException w:name="Grid Table 4 Accent 5" w:uiPriority="49"/>
+    <w:lsdException w:name="Grid Table 5 Dark Accent 5" w:uiPriority="50"/>
+    <w:lsdException w:name="Grid Table 6 Colorful Accent 5" w:uiPriority="51"/>
+    <w:lsdException w:name="Grid Table 7 Colorful Accent 5" w:uiPriority="52"/>
+    <w:lsdException w:name="Grid Table 1 Light Accent 6" w:uiPriority="46"/>
+    <w:lsdException w:name="Grid Table 2 Accent 6" w:uiPriority="47"/>
+    <w:lsdException w:name="Grid Table 3 Accent 6" w:uiPriority="48"/>
+    <w:lsdException w:name="Grid Table 4 Accent 6" w:uiPriority="49"/>
+    <w:lsdException w:name="Grid Table 5 Dark Accent 6" w:uiPriority="50"/>
+    <w:lsdException w:name="Grid Table 6 Colorful Accent 6" w:uiPriority="51"/>
+    <w:lsdException w:name="Grid Table 7 Colorful Accent 6" w:uiPriority="52"/>
+    <w:lsdException w:name="List Table 1 Light" w:uiPriority="46"/>
+    <w:lsdException w:name="List Table 2" w:uiPriority="47"/>
+    <w:lsdException w:name="List Table 3" w:uiPriority="48"/>
+    <w:lsdException w:name="List Table 4" w:uiPriority="49"/>
+    <w:lsdException w:name="List Table 5 Dark" w:uiPriority="50"/>
+    <w:lsdException w:name="List Table 6 Colorful" w:uiPriority="51"/>
+    <w:lsdException w:name="List Table 7 Colorful" w:uiPriority="52"/>
+    <w:lsdException w:name="List Table 1 Light Accent 1" w:uiPriority="46"/>
+    <w:lsdException w:name="List Table 2 Accent 1" w:uiPriority="47"/>
+    <w:lsdException w:name="List Table 3 Accent 1" w:uiPriority="48"/>
+    <w:lsdException w:name="List Table 4 Accent 1" w:uiPriority="49"/>
+    <w:lsdException w:name="List Table 5 Dark Accent 1" w:uiPriority="50"/>
+    <w:lsdException w:name="List Table 6 Colorful Accent 1" w:uiPriority="51"/>
+    <w:lsdException w:name="List Table 7 Colorful Accent 1" w:uiPriority="52"/>
+    <w:lsdException w:name="List Table 1 Light Accent 2" w:uiPriority="46"/>
+    <w:lsdException w:name="List Table 2 Accent 2" w:uiPriority="47"/>
+    <w:lsdException w:name="List Table 3 Accent 2" w:uiPriority="48"/>
+    <w:lsdException w:name="List Table 4 Accent 2" w:uiPriority="49"/>
+    <w:lsdException w:name="List Table 5 Dark Accent 2" w:uiPriority="50"/>
+    <w:lsdException w:name="List Table 6 Colorful Accent 2" w:uiPriority="51"/>
+    <w:lsdException w:name="List Table 7 Colorful Accent 2" w:uiPriority="52"/>
+    <w:lsdException w:name="List Table 1 Light Accent 3" w:uiPriority="46"/>
+    <w:lsdException w:name="List Table 2 Accent 3" w:uiPriority="47"/>
+    <w:lsdException w:name="List Table 3 Accent 3" w:uiPriority="48"/>
+    <w:lsdException w:name="List Table 4 Accent 3" w:uiPriority="49"/>
+    <w:lsdException w:name="List Table 5 Dark Accent 3" w:uiPriority="50"/>
+    <w:lsdException w:name="List Table 6 Colorful Accent 3" w:uiPriority="51"/>
+    <w:lsdException w:name="List Table 7 Colorful Accent 3" w:uiPriority="52"/>
+    <w:lsdException w:name="List Table 1 Light Accent 4" w:uiPriority="46"/>
+    <w:lsdException w:name="List Table 2 Accent 4" w:uiPriority="47"/>
+    <w:lsdException w:name="List Table 3 Accent 4" w:uiPriority="48"/>
+    <w:lsdException w:name="List Table 4 Accent 4" w:uiPriority="49"/>
+    <w:lsdException w:name="List Table 5 Dark Accent 4" w:uiPriority="50"/>
+    <w:lsdException w:name="List Table 6 Colorful Accent 4" w:uiPriority="51"/>
+    <w:lsdException w:name="List Table 7 Colorful Accent 4" w:uiPriority="52"/>
+    <w:lsdException w:name="List Table 1 Light Accent 5" w:uiPriority="46"/>
+    <w:lsdException w:name="List Table 2 Accent 5" w:uiPriority="47"/>
+    <w:lsdException w:name="List Table 3 Accent 5" w:uiPriority="48"/>
+    <w:lsdException w:name="List Table 4 Accent 5" w:uiPriority="49"/>
+    <w:lsdException w:name="List Table 5 Dark Accent 5" w:uiPriority="50"/>
+    <w:lsdException w:name="List Table 6 Colorful Accent 5" w:uiPriority="51"/>
+    <w:lsdException w:name="List Table 7 Colorful Accent 5" w:uiPriority="52"/>
+    <w:lsdException w:name="List Table 1 Light Accent 6" w:uiPriority="46"/>
+    <w:lsdException w:name="List Table 2 Accent 6" w:uiPriority="47"/>
+    <w:lsdException w:name="List Table 3 Accent 6" w:uiPriority="48"/>
+    <w:lsdException w:name="List Table 4 Accent 6" w:uiPriority="49"/>
+    <w:lsdException w:name="List Table 5 Dark Accent 6" w:uiPriority="50"/>
+    <w:lsdException w:name="List Table 6 Colorful Accent 6" w:uiPriority="51"/>
+    <w:lsdException w:name="List Table 7 Colorful Accent 6" w:uiPriority="52"/>
   </w:latentStyles>
   <w:style w:type="paragraph" w:default="1" w:styleId="Normal">
     <w:name w:val="Normal"/>
@@ -3066,8 +3022,8 @@
     <w:semiHidden/>
     <w:unhideWhenUsed/>
   </w:style>
-  <w:style w:type="table" w:customStyle="1" w:styleId="GridTable4Accent5">
-    <w:name w:val="Grid Table 4 Accent 5"/>
+  <w:style w:type="table" w:customStyle="1" w:styleId="Tabladecuadrcula4-nfasis51">
+    <w:name w:val="Tabla de cuadrícula 4 - Énfasis 51"/>
     <w:basedOn w:val="Tablaweb3"/>
     <w:uiPriority w:val="49"/>
     <w:rsid w:val="00374D07"/>
@@ -3252,8 +3208,8 @@
       <w:lang w:val="en-US"/>
     </w:rPr>
   </w:style>
-  <w:style w:type="table" w:customStyle="1" w:styleId="GridTable5DarkAccent5">
-    <w:name w:val="Grid Table 5 Dark Accent 5"/>
+  <w:style w:type="table" w:customStyle="1" w:styleId="Tabladecuadrcula5oscura-nfasis51">
+    <w:name w:val="Tabla de cuadrícula 5 oscura - Énfasis 51"/>
     <w:basedOn w:val="Tablanormal"/>
     <w:uiPriority w:val="50"/>
     <w:rsid w:val="00374D07"/>
@@ -3472,196 +3428,6 @@
       <w:sz w:val="18"/>
       <w:szCs w:val="18"/>
     </w:rPr>
-  </w:style>
-</w:styles>
-</file>
-
-<file path=word/stylesWithEffects.xml><?xml version="1.0" encoding="utf-8"?>
-<w:styles xmlns:wpc="http://schemas.microsoft.com/office/word/2010/wordprocessingCanvas" xmlns:mc="http://schemas.openxmlformats.org/markup-compatibility/2006" xmlns:o="urn:schemas-microsoft-com:office:office" xmlns:r="http://schemas.openxmlformats.org/officeDocument/2006/relationships" xmlns:m="http://schemas.openxmlformats.org/officeDocument/2006/math" xmlns:v="urn:schemas-microsoft-com:vml" xmlns:wp14="http://schemas.microsoft.com/office/word/2010/wordprocessingDrawing" xmlns:wp="http://schemas.openxmlformats.org/drawingml/2006/wordprocessingDrawing" xmlns:w10="urn:schemas-microsoft-com:office:word" xmlns:w="http://schemas.openxmlformats.org/wordprocessingml/2006/main" xmlns:w14="http://schemas.microsoft.com/office/word/2010/wordml" xmlns:wpg="http://schemas.microsoft.com/office/word/2010/wordprocessingGroup" xmlns:wpi="http://schemas.microsoft.com/office/word/2010/wordprocessingInk" xmlns:wne="http://schemas.microsoft.com/office/word/2006/wordml" xmlns:wps="http://schemas.microsoft.com/office/word/2010/wordprocessingShape" mc:Ignorable="w14 wp14">
-  <w:docDefaults>
-    <w:rPrDefault>
-      <w:rPr>
-        <w:rFonts w:asciiTheme="minorHAnsi" w:eastAsiaTheme="minorEastAsia" w:hAnsiTheme="minorHAnsi" w:cstheme="minorBidi"/>
-        <w:sz w:val="22"/>
-        <w:szCs w:val="22"/>
-        <w:lang w:val="es-MX" w:eastAsia="es-MX" w:bidi="ar-SA"/>
-      </w:rPr>
-    </w:rPrDefault>
-    <w:pPrDefault>
-      <w:pPr>
-        <w:spacing w:after="200" w:line="276" w:lineRule="auto"/>
-      </w:pPr>
-    </w:pPrDefault>
-  </w:docDefaults>
-  <w:latentStyles w:defLockedState="0" w:defUIPriority="99" w:defSemiHidden="1" w:defUnhideWhenUsed="1" w:defQFormat="0" w:count="267">
-    <w:lsdException w:name="Normal" w:semiHidden="0" w:uiPriority="0" w:unhideWhenUsed="0" w:qFormat="1"/>
-    <w:lsdException w:name="heading 1" w:semiHidden="0" w:uiPriority="9" w:unhideWhenUsed="0" w:qFormat="1"/>
-    <w:lsdException w:name="heading 2" w:uiPriority="9" w:qFormat="1"/>
-    <w:lsdException w:name="heading 3" w:uiPriority="9" w:qFormat="1"/>
-    <w:lsdException w:name="heading 4" w:uiPriority="9" w:qFormat="1"/>
-    <w:lsdException w:name="heading 5" w:uiPriority="9" w:qFormat="1"/>
-    <w:lsdException w:name="heading 6" w:uiPriority="9" w:qFormat="1"/>
-    <w:lsdException w:name="heading 7" w:uiPriority="9" w:qFormat="1"/>
-    <w:lsdException w:name="heading 8" w:uiPriority="9" w:qFormat="1"/>
-    <w:lsdException w:name="heading 9" w:uiPriority="9" w:qFormat="1"/>
-    <w:lsdException w:name="toc 1" w:uiPriority="39"/>
-    <w:lsdException w:name="toc 2" w:uiPriority="39"/>
-    <w:lsdException w:name="toc 3" w:uiPriority="39"/>
-    <w:lsdException w:name="toc 4" w:uiPriority="39"/>
-    <w:lsdException w:name="toc 5" w:uiPriority="39"/>
-    <w:lsdException w:name="toc 6" w:uiPriority="39"/>
-    <w:lsdException w:name="toc 7" w:uiPriority="39"/>
-    <w:lsdException w:name="toc 8" w:uiPriority="39"/>
-    <w:lsdException w:name="toc 9" w:uiPriority="39"/>
-    <w:lsdException w:name="caption" w:uiPriority="35" w:qFormat="1"/>
-    <w:lsdException w:name="Title" w:semiHidden="0" w:uiPriority="10" w:unhideWhenUsed="0" w:qFormat="1"/>
-    <w:lsdException w:name="Default Paragraph Font" w:uiPriority="1"/>
-    <w:lsdException w:name="Subtitle" w:semiHidden="0" w:uiPriority="11" w:unhideWhenUsed="0" w:qFormat="1"/>
-    <w:lsdException w:name="Strong" w:semiHidden="0" w:uiPriority="22" w:unhideWhenUsed="0" w:qFormat="1"/>
-    <w:lsdException w:name="Emphasis" w:semiHidden="0" w:uiPriority="20" w:unhideWhenUsed="0" w:qFormat="1"/>
-    <w:lsdException w:name="Table Grid" w:semiHidden="0" w:uiPriority="59" w:unhideWhenUsed="0"/>
-    <w:lsdException w:name="Placeholder Text" w:unhideWhenUsed="0"/>
-    <w:lsdException w:name="No Spacing" w:semiHidden="0" w:uiPriority="1" w:unhideWhenUsed="0" w:qFormat="1"/>
-    <w:lsdException w:name="Light Shading" w:semiHidden="0" w:uiPriority="60" w:unhideWhenUsed="0"/>
-    <w:lsdException w:name="Light List" w:semiHidden="0" w:uiPriority="61" w:unhideWhenUsed="0"/>
-    <w:lsdException w:name="Light Grid" w:semiHidden="0" w:uiPriority="62" w:unhideWhenUsed="0"/>
-    <w:lsdException w:name="Medium Shading 1" w:semiHidden="0" w:uiPriority="63" w:unhideWhenUsed="0"/>
-    <w:lsdException w:name="Medium Shading 2" w:semiHidden="0" w:uiPriority="64" w:unhideWhenUsed="0"/>
-    <w:lsdException w:name="Medium List 1" w:semiHidden="0" w:uiPriority="65" w:unhideWhenUsed="0"/>
-    <w:lsdException w:name="Medium List 2" w:semiHidden="0" w:uiPriority="66" w:unhideWhenUsed="0"/>
-    <w:lsdException w:name="Medium Grid 1" w:semiHidden="0" w:uiPriority="67" w:unhideWhenUsed="0"/>
-    <w:lsdException w:name="Medium Grid 2" w:semiHidden="0" w:uiPriority="68" w:unhideWhenUsed="0"/>
-    <w:lsdException w:name="Medium Grid 3" w:semiHidden="0" w:uiPriority="69" w:unhideWhenUsed="0"/>
-    <w:lsdException w:name="Dark List" w:semiHidden="0" w:uiPriority="70" w:unhideWhenUsed="0"/>
-    <w:lsdException w:name="Colorful Shading" w:semiHidden="0" w:uiPriority="71" w:unhideWhenUsed="0"/>
-    <w:lsdException w:name="Colorful List" w:semiHidden="0" w:uiPriority="72" w:unhideWhenUsed="0"/>
-    <w:lsdException w:name="Colorful Grid" w:semiHidden="0" w:uiPriority="73" w:unhideWhenUsed="0"/>
-    <w:lsdException w:name="Light Shading Accent 1" w:semiHidden="0" w:uiPriority="60" w:unhideWhenUsed="0"/>
-    <w:lsdException w:name="Light List Accent 1" w:semiHidden="0" w:uiPriority="61" w:unhideWhenUsed="0"/>
-    <w:lsdException w:name="Light Grid Accent 1" w:semiHidden="0" w:uiPriority="62" w:unhideWhenUsed="0"/>
-    <w:lsdException w:name="Medium Shading 1 Accent 1" w:semiHidden="0" w:uiPriority="63" w:unhideWhenUsed="0"/>
-    <w:lsdException w:name="Medium Shading 2 Accent 1" w:semiHidden="0" w:uiPriority="64" w:unhideWhenUsed="0"/>
-    <w:lsdException w:name="Medium List 1 Accent 1" w:semiHidden="0" w:uiPriority="65" w:unhideWhenUsed="0"/>
-    <w:lsdException w:name="Revision" w:unhideWhenUsed="0"/>
-    <w:lsdException w:name="List Paragraph" w:semiHidden="0" w:uiPriority="34" w:unhideWhenUsed="0" w:qFormat="1"/>
-    <w:lsdException w:name="Quote" w:semiHidden="0" w:uiPriority="29" w:unhideWhenUsed="0" w:qFormat="1"/>
-    <w:lsdException w:name="Intense Quote" w:semiHidden="0" w:uiPriority="30" w:unhideWhenUsed="0" w:qFormat="1"/>
-    <w:lsdException w:name="Medium List 2 Accent 1" w:semiHidden="0" w:uiPriority="66" w:unhideWhenUsed="0"/>
-    <w:lsdException w:name="Medium Grid 1 Accent 1" w:semiHidden="0" w:uiPriority="67" w:unhideWhenUsed="0"/>
-    <w:lsdException w:name="Medium Grid 2 Accent 1" w:semiHidden="0" w:uiPriority="68" w:unhideWhenUsed="0"/>
-    <w:lsdException w:name="Medium Grid 3 Accent 1" w:semiHidden="0" w:uiPriority="69" w:unhideWhenUsed="0"/>
-    <w:lsdException w:name="Dark List Accent 1" w:semiHidden="0" w:uiPriority="70" w:unhideWhenUsed="0"/>
-    <w:lsdException w:name="Colorful Shading Accent 1" w:semiHidden="0" w:uiPriority="71" w:unhideWhenUsed="0"/>
-    <w:lsdException w:name="Colorful List Accent 1" w:semiHidden="0" w:uiPriority="72" w:unhideWhenUsed="0"/>
-    <w:lsdException w:name="Colorful Grid Accent 1" w:semiHidden="0" w:uiPriority="73" w:unhideWhenUsed="0"/>
-    <w:lsdException w:name="Light Shading Accent 2" w:semiHidden="0" w:uiPriority="60" w:unhideWhenUsed="0"/>
-    <w:lsdException w:name="Light List Accent 2" w:semiHidden="0" w:uiPriority="61" w:unhideWhenUsed="0"/>
-    <w:lsdException w:name="Light Grid Accent 2" w:semiHidden="0" w:uiPriority="62" w:unhideWhenUsed="0"/>
-    <w:lsdException w:name="Medium Shading 1 Accent 2" w:semiHidden="0" w:uiPriority="63" w:unhideWhenUsed="0"/>
-    <w:lsdException w:name="Medium Shading 2 Accent 2" w:semiHidden="0" w:uiPriority="64" w:unhideWhenUsed="0"/>
-    <w:lsdException w:name="Medium List 1 Accent 2" w:semiHidden="0" w:uiPriority="65" w:unhideWhenUsed="0"/>
-    <w:lsdException w:name="Medium List 2 Accent 2" w:semiHidden="0" w:uiPriority="66" w:unhideWhenUsed="0"/>
-    <w:lsdException w:name="Medium Grid 1 Accent 2" w:semiHidden="0" w:uiPriority="67" w:unhideWhenUsed="0"/>
-    <w:lsdException w:name="Medium Grid 2 Accent 2" w:semiHidden="0" w:uiPriority="68" w:unhideWhenUsed="0"/>
-    <w:lsdException w:name="Medium Grid 3 Accent 2" w:semiHidden="0" w:uiPriority="69" w:unhideWhenUsed="0"/>
-    <w:lsdException w:name="Dark List Accent 2" w:semiHidden="0" w:uiPriority="70" w:unhideWhenUsed="0"/>
-    <w:lsdException w:name="Colorful Shading Accent 2" w:semiHidden="0" w:uiPriority="71" w:unhideWhenUsed="0"/>
-    <w:lsdException w:name="Colorful List Accent 2" w:semiHidden="0" w:uiPriority="72" w:unhideWhenUsed="0"/>
-    <w:lsdException w:name="Colorful Grid Accent 2" w:semiHidden="0" w:uiPriority="73" w:unhideWhenUsed="0"/>
-    <w:lsdException w:name="Light Shading Accent 3" w:semiHidden="0" w:uiPriority="60" w:unhideWhenUsed="0"/>
-    <w:lsdException w:name="Light List Accent 3" w:semiHidden="0" w:uiPriority="61" w:unhideWhenUsed="0"/>
-    <w:lsdException w:name="Light Grid Accent 3" w:semiHidden="0" w:uiPriority="62" w:unhideWhenUsed="0"/>
-    <w:lsdException w:name="Medium Shading 1 Accent 3" w:semiHidden="0" w:uiPriority="63" w:unhideWhenUsed="0"/>
-    <w:lsdException w:name="Medium Shading 2 Accent 3" w:semiHidden="0" w:uiPriority="64" w:unhideWhenUsed="0"/>
-    <w:lsdException w:name="Medium List 1 Accent 3" w:semiHidden="0" w:uiPriority="65" w:unhideWhenUsed="0"/>
-    <w:lsdException w:name="Medium List 2 Accent 3" w:semiHidden="0" w:uiPriority="66" w:unhideWhenUsed="0"/>
-    <w:lsdException w:name="Medium Grid 1 Accent 3" w:semiHidden="0" w:uiPriority="67" w:unhideWhenUsed="0"/>
-    <w:lsdException w:name="Medium Grid 2 Accent 3" w:semiHidden="0" w:uiPriority="68" w:unhideWhenUsed="0"/>
-    <w:lsdException w:name="Medium Grid 3 Accent 3" w:semiHidden="0" w:uiPriority="69" w:unhideWhenUsed="0"/>
-    <w:lsdException w:name="Dark List Accent 3" w:semiHidden="0" w:uiPriority="70" w:unhideWhenUsed="0"/>
-    <w:lsdException w:name="Colorful Shading Accent 3" w:semiHidden="0" w:uiPriority="71" w:unhideWhenUsed="0"/>
-    <w:lsdException w:name="Colorful List Accent 3" w:semiHidden="0" w:uiPriority="72" w:unhideWhenUsed="0"/>
-    <w:lsdException w:name="Colorful Grid Accent 3" w:semiHidden="0" w:uiPriority="73" w:unhideWhenUsed="0"/>
-    <w:lsdException w:name="Light Shading Accent 4" w:semiHidden="0" w:uiPriority="60" w:unhideWhenUsed="0"/>
-    <w:lsdException w:name="Light List Accent 4" w:semiHidden="0" w:uiPriority="61" w:unhideWhenUsed="0"/>
-    <w:lsdException w:name="Light Grid Accent 4" w:semiHidden="0" w:uiPriority="62" w:unhideWhenUsed="0"/>
-    <w:lsdException w:name="Medium Shading 1 Accent 4" w:semiHidden="0" w:uiPriority="63" w:unhideWhenUsed="0"/>
-    <w:lsdException w:name="Medium Shading 2 Accent 4" w:semiHidden="0" w:uiPriority="64" w:unhideWhenUsed="0"/>
-    <w:lsdException w:name="Medium List 1 Accent 4" w:semiHidden="0" w:uiPriority="65" w:unhideWhenUsed="0"/>
-    <w:lsdException w:name="Medium List 2 Accent 4" w:semiHidden="0" w:uiPriority="66" w:unhideWhenUsed="0"/>
-    <w:lsdException w:name="Medium Grid 1 Accent 4" w:semiHidden="0" w:uiPriority="67" w:unhideWhenUsed="0"/>
-    <w:lsdException w:name="Medium Grid 2 Accent 4" w:semiHidden="0" w:uiPriority="68" w:unhideWhenUsed="0"/>
-    <w:lsdException w:name="Medium Grid 3 Accent 4" w:semiHidden="0" w:uiPriority="69" w:unhideWhenUsed="0"/>
-    <w:lsdException w:name="Dark List Accent 4" w:semiHidden="0" w:uiPriority="70" w:unhideWhenUsed="0"/>
-    <w:lsdException w:name="Colorful Shading Accent 4" w:semiHidden="0" w:uiPriority="71" w:unhideWhenUsed="0"/>
-    <w:lsdException w:name="Colorful List Accent 4" w:semiHidden="0" w:uiPriority="72" w:unhideWhenUsed="0"/>
-    <w:lsdException w:name="Colorful Grid Accent 4" w:semiHidden="0" w:uiPriority="73" w:unhideWhenUsed="0"/>
-    <w:lsdException w:name="Light Shading Accent 5" w:semiHidden="0" w:uiPriority="60" w:unhideWhenUsed="0"/>
-    <w:lsdException w:name="Light List Accent 5" w:semiHidden="0" w:uiPriority="61" w:unhideWhenUsed="0"/>
-    <w:lsdException w:name="Light Grid Accent 5" w:semiHidden="0" w:uiPriority="62" w:unhideWhenUsed="0"/>
-    <w:lsdException w:name="Medium Shading 1 Accent 5" w:semiHidden="0" w:uiPriority="63" w:unhideWhenUsed="0"/>
-    <w:lsdException w:name="Medium Shading 2 Accent 5" w:semiHidden="0" w:uiPriority="64" w:unhideWhenUsed="0"/>
-    <w:lsdException w:name="Medium List 1 Accent 5" w:semiHidden="0" w:uiPriority="65" w:unhideWhenUsed="0"/>
-    <w:lsdException w:name="Medium List 2 Accent 5" w:semiHidden="0" w:uiPriority="66" w:unhideWhenUsed="0"/>
-    <w:lsdException w:name="Medium Grid 1 Accent 5" w:semiHidden="0" w:uiPriority="67" w:unhideWhenUsed="0"/>
-    <w:lsdException w:name="Medium Grid 2 Accent 5" w:semiHidden="0" w:uiPriority="68" w:unhideWhenUsed="0"/>
-    <w:lsdException w:name="Medium Grid 3 Accent 5" w:semiHidden="0" w:uiPriority="69" w:unhideWhenUsed="0"/>
-    <w:lsdException w:name="Dark List Accent 5" w:semiHidden="0" w:uiPriority="70" w:unhideWhenUsed="0"/>
-    <w:lsdException w:name="Colorful Shading Accent 5" w:semiHidden="0" w:uiPriority="71" w:unhideWhenUsed="0"/>
-    <w:lsdException w:name="Colorful List Accent 5" w:semiHidden="0" w:uiPriority="72" w:unhideWhenUsed="0"/>
-    <w:lsdException w:name="Colorful Grid Accent 5" w:semiHidden="0" w:uiPriority="73" w:unhideWhenUsed="0"/>
-    <w:lsdException w:name="Light Shading Accent 6" w:semiHidden="0" w:uiPriority="60" w:unhideWhenUsed="0"/>
-    <w:lsdException w:name="Light List Accent 6" w:semiHidden="0" w:uiPriority="61" w:unhideWhenUsed="0"/>
-    <w:lsdException w:name="Light Grid Accent 6" w:semiHidden="0" w:uiPriority="62" w:unhideWhenUsed="0"/>
-    <w:lsdException w:name="Medium Shading 1 Accent 6" w:semiHidden="0" w:uiPriority="63" w:unhideWhenUsed="0"/>
-    <w:lsdException w:name="Medium Shading 2 Accent 6" w:semiHidden="0" w:uiPriority="64" w:unhideWhenUsed="0"/>
-    <w:lsdException w:name="Medium List 1 Accent 6" w:semiHidden="0" w:uiPriority="65" w:unhideWhenUsed="0"/>
-    <w:lsdException w:name="Medium List 2 Accent 6" w:semiHidden="0" w:uiPriority="66" w:unhideWhenUsed="0"/>
-    <w:lsdException w:name="Medium Grid 1 Accent 6" w:semiHidden="0" w:uiPriority="67" w:unhideWhenUsed="0"/>
-    <w:lsdException w:name="Medium Grid 2 Accent 6" w:semiHidden="0" w:uiPriority="68" w:unhideWhenUsed="0"/>
-    <w:lsdException w:name="Medium Grid 3 Accent 6" w:semiHidden="0" w:uiPriority="69" w:unhideWhenUsed="0"/>
-    <w:lsdException w:name="Dark List Accent 6" w:semiHidden="0" w:uiPriority="70" w:unhideWhenUsed="0"/>
-    <w:lsdException w:name="Colorful Shading Accent 6" w:semiHidden="0" w:uiPriority="71" w:unhideWhenUsed="0"/>
-    <w:lsdException w:name="Colorful List Accent 6" w:semiHidden="0" w:uiPriority="72" w:unhideWhenUsed="0"/>
-    <w:lsdException w:name="Colorful Grid Accent 6" w:semiHidden="0" w:uiPriority="73" w:unhideWhenUsed="0"/>
-    <w:lsdException w:name="Subtle Emphasis" w:semiHidden="0" w:uiPriority="19" w:unhideWhenUsed="0" w:qFormat="1"/>
-    <w:lsdException w:name="Intense Emphasis" w:semiHidden="0" w:uiPriority="21" w:unhideWhenUsed="0" w:qFormat="1"/>
-    <w:lsdException w:name="Subtle Reference" w:semiHidden="0" w:uiPriority="31" w:unhideWhenUsed="0" w:qFormat="1"/>
-    <w:lsdException w:name="Intense Reference" w:semiHidden="0" w:uiPriority="32" w:unhideWhenUsed="0" w:qFormat="1"/>
-    <w:lsdException w:name="Book Title" w:semiHidden="0" w:uiPriority="33" w:unhideWhenUsed="0" w:qFormat="1"/>
-    <w:lsdException w:name="Bibliography" w:uiPriority="37"/>
-    <w:lsdException w:name="TOC Heading" w:uiPriority="39" w:qFormat="1"/>
-  </w:latentStyles>
-  <w:style w:type="paragraph" w:default="1" w:styleId="Normal">
-    <w:name w:val="Normal"/>
-    <w:qFormat/>
-  </w:style>
-  <w:style w:type="character" w:default="1" w:styleId="Fuentedeprrafopredeter">
-    <w:name w:val="Default Paragraph Font"/>
-    <w:uiPriority w:val="1"/>
-    <w:semiHidden/>
-    <w:unhideWhenUsed/>
-  </w:style>
-  <w:style w:type="table" w:default="1" w:styleId="Tablanormal">
-    <w:name w:val="Normal Table"/>
-    <w:uiPriority w:val="99"/>
-    <w:semiHidden/>
-    <w:unhideWhenUsed/>
-    <w:tblPr>
-      <w:tblInd w:w="0" w:type="dxa"/>
-      <w:tblCellMar>
-        <w:top w:w="0" w:type="dxa"/>
-        <w:left w:w="108" w:type="dxa"/>
-        <w:bottom w:w="0" w:type="dxa"/>
-        <w:right w:w="108" w:type="dxa"/>
-      </w:tblCellMar>
-    </w:tblPr>
-  </w:style>
-  <w:style w:type="numbering" w:default="1" w:styleId="Sinlista">
-    <w:name w:val="No List"/>
-    <w:uiPriority w:val="99"/>
-    <w:semiHidden/>
-    <w:unhideWhenUsed/>
   </w:style>
 </w:styles>
 </file>
@@ -3955,7 +3721,7 @@
   <a:extraClrSchemeLst/>
   <a:extLst>
     <a:ext uri="{05A4C25C-085E-4340-85A3-A5531E510DB2}">
-      <thm15:themeFamily xmlns="" xmlns:thm15="http://schemas.microsoft.com/office/thememl/2012/main" name="Office Theme" id="{62F939B6-93AF-4DB8-9C6B-D6C7DFDC589F}" vid="{4A3C46E8-61CC-4603-A589-7422A47A8E4A}"/>
+      <thm15:themeFamily xmlns:thm15="http://schemas.microsoft.com/office/thememl/2012/main" name="Office Theme" id="{62F939B6-93AF-4DB8-9C6B-D6C7DFDC589F}" vid="{4A3C46E8-61CC-4603-A589-7422A47A8E4A}"/>
     </a:ext>
   </a:extLst>
 </a:theme>

</xml_diff>